<commit_message>
Update Projeto - Gestão de Contratos.docx
</commit_message>
<xml_diff>
--- a/#informacoes/Projeto - Gestão de Contratos.docx
+++ b/#informacoes/Projeto - Gestão de Contratos.docx
@@ -1,6 +1,6 @@
 
 <file path=word/document.xml><?xml version="1.0" encoding="utf-8"?>
-<w:document xmlns:wpc="http://schemas.microsoft.com/office/word/2010/wordprocessingCanvas" xmlns:mc="http://schemas.openxmlformats.org/markup-compatibility/2006" xmlns:o="urn:schemas-microsoft-com:office:office" xmlns:r="http://schemas.openxmlformats.org/officeDocument/2006/relationships" xmlns:m="http://schemas.openxmlformats.org/officeDocument/2006/math" xmlns:v="urn:schemas-microsoft-com:vml" xmlns:wp14="http://schemas.microsoft.com/office/word/2010/wordprocessingDrawing" xmlns:wp="http://schemas.openxmlformats.org/drawingml/2006/wordprocessingDrawing" xmlns:w10="urn:schemas-microsoft-com:office:word" xmlns:w="http://schemas.openxmlformats.org/wordprocessingml/2006/main" xmlns:w14="http://schemas.microsoft.com/office/word/2010/wordml" xmlns:wpg="http://schemas.microsoft.com/office/word/2010/wordprocessingGroup" xmlns:wpi="http://schemas.microsoft.com/office/word/2010/wordprocessingInk" xmlns:wne="http://schemas.microsoft.com/office/word/2006/wordml" xmlns:wps="http://schemas.microsoft.com/office/word/2010/wordprocessingShape" mc:Ignorable="w14 wp14">
+<w:document xmlns:wpc="http://schemas.microsoft.com/office/word/2010/wordprocessingCanvas" xmlns:cx="http://schemas.microsoft.com/office/drawing/2014/chartex" xmlns:cx1="http://schemas.microsoft.com/office/drawing/2015/9/8/chartex" xmlns:cx2="http://schemas.microsoft.com/office/drawing/2015/10/21/chartex" xmlns:cx3="http://schemas.microsoft.com/office/drawing/2016/5/9/chartex" xmlns:cx4="http://schemas.microsoft.com/office/drawing/2016/5/10/chartex" xmlns:cx5="http://schemas.microsoft.com/office/drawing/2016/5/11/chartex" xmlns:cx6="http://schemas.microsoft.com/office/drawing/2016/5/12/chartex" xmlns:cx7="http://schemas.microsoft.com/office/drawing/2016/5/13/chartex" xmlns:cx8="http://schemas.microsoft.com/office/drawing/2016/5/14/chartex" xmlns:mc="http://schemas.openxmlformats.org/markup-compatibility/2006" xmlns:aink="http://schemas.microsoft.com/office/drawing/2016/ink" xmlns:am3d="http://schemas.microsoft.com/office/drawing/2017/model3d" xmlns:o="urn:schemas-microsoft-com:office:office" xmlns:r="http://schemas.openxmlformats.org/officeDocument/2006/relationships" xmlns:m="http://schemas.openxmlformats.org/officeDocument/2006/math" xmlns:v="urn:schemas-microsoft-com:vml" xmlns:wp14="http://schemas.microsoft.com/office/word/2010/wordprocessingDrawing" xmlns:wp="http://schemas.openxmlformats.org/drawingml/2006/wordprocessingDrawing" xmlns:w10="urn:schemas-microsoft-com:office:word" xmlns:w="http://schemas.openxmlformats.org/wordprocessingml/2006/main" xmlns:w14="http://schemas.microsoft.com/office/word/2010/wordml" xmlns:w15="http://schemas.microsoft.com/office/word/2012/wordml" xmlns:w16cid="http://schemas.microsoft.com/office/word/2016/wordml/cid" xmlns:w16se="http://schemas.microsoft.com/office/word/2015/wordml/symex" xmlns:wpg="http://schemas.microsoft.com/office/word/2010/wordprocessingGroup" xmlns:wpi="http://schemas.microsoft.com/office/word/2010/wordprocessingInk" xmlns:wne="http://schemas.microsoft.com/office/word/2006/wordml" xmlns:wps="http://schemas.microsoft.com/office/word/2010/wordprocessingShape" mc:Ignorable="w14 w15 w16se w16cid wp14">
   <w:body>
     <w:sdt>
       <w:sdtPr>
@@ -101,18 +101,8 @@
                         <w:sz w:val="80"/>
                         <w:szCs w:val="80"/>
                       </w:rPr>
-                      <w:t xml:space="preserve">Projeto </w:t>
+                      <w:t>Projeto SIGCON</w:t>
                     </w:r>
-                    <w:proofErr w:type="spellStart"/>
-                    <w:r>
-                      <w:rPr>
-                        <w:rFonts w:asciiTheme="majorHAnsi" w:eastAsiaTheme="majorEastAsia" w:hAnsiTheme="majorHAnsi" w:cstheme="majorBidi"/>
-                        <w:sz w:val="80"/>
-                        <w:szCs w:val="80"/>
-                      </w:rPr>
-                      <w:t>SIGCON</w:t>
-                    </w:r>
-                    <w:proofErr w:type="spellEnd"/>
                   </w:p>
                 </w:tc>
               </w:sdtContent>
@@ -305,9 +295,6 @@
               <w:sdtPr>
                 <w:alias w:val="Resumo"/>
                 <w:id w:val="8276291"/>
-                <w:placeholder>
-                  <w:docPart w:val="19DC3EA1F9A849B3B1CB4216DF7CC1F3"/>
-                </w:placeholder>
                 <w:dataBinding w:prefixMappings="xmlns:ns0='http://schemas.microsoft.com/office/2006/coverPageProps'" w:xpath="/ns0:CoverPageProperties[1]/ns0:Abstract[1]" w:storeItemID="{55AF091B-3C7A-41E3-B477-F2FDAA23CFDA}"/>
                 <w:text/>
               </w:sdtPr>
@@ -322,13 +309,8 @@
                       <w:pStyle w:val="SemEspaamento"/>
                     </w:pPr>
                     <w:r>
-                      <w:t xml:space="preserve"> Proposta de criação de um sistema WEB a ser desenvolvido pelo setor de Sistemas de Informação da Supervisão de Tecnologia da Informação da </w:t>
+                      <w:t xml:space="preserve"> Proposta de criação de um sistema WEB a ser desenvolvido pelo setor de Sistemas de Informação da Supervisão de Tecnologia da Informação da SMC.</w:t>
                     </w:r>
-                    <w:proofErr w:type="gramStart"/>
-                    <w:r>
-                      <w:t>SMC.</w:t>
-                    </w:r>
-                    <w:proofErr w:type="gramEnd"/>
                   </w:p>
                 </w:tc>
               </w:sdtContent>
@@ -375,7 +357,6 @@
         </w:rPr>
         <w:t xml:space="preserve">: </w:t>
       </w:r>
-      <w:proofErr w:type="spellStart"/>
       <w:r>
         <w:rPr>
           <w:rStyle w:val="TtulodoLivro"/>
@@ -383,7 +364,6 @@
         </w:rPr>
         <w:t>SIGCON</w:t>
       </w:r>
-      <w:proofErr w:type="spellEnd"/>
     </w:p>
     <w:p>
       <w:pPr>
@@ -574,15 +554,7 @@
         <w:contextualSpacing/>
       </w:pPr>
       <w:r>
-        <w:t xml:space="preserve">Para ter acesso a estes módulos, será necessário efetuar o </w:t>
-      </w:r>
-      <w:proofErr w:type="spellStart"/>
-      <w:r>
-        <w:t>login</w:t>
-      </w:r>
-      <w:proofErr w:type="spellEnd"/>
-      <w:r>
-        <w:t xml:space="preserve"> no sistema.</w:t>
+        <w:t>Para ter acesso a estes módulos, será necessário efetuar o login no sistema.</w:t>
       </w:r>
       <w:r>
         <w:t xml:space="preserve"> </w:t>
@@ -591,30 +563,8 @@
         <w:rPr>
           <w:highlight w:val="yellow"/>
         </w:rPr>
-        <w:t xml:space="preserve">O </w:t>
-      </w:r>
-      <w:proofErr w:type="spellStart"/>
-      <w:r>
-        <w:rPr>
-          <w:highlight w:val="yellow"/>
-        </w:rPr>
-        <w:t>login</w:t>
-      </w:r>
-      <w:proofErr w:type="spellEnd"/>
-      <w:r>
-        <w:rPr>
-          <w:highlight w:val="yellow"/>
-        </w:rPr>
-        <w:t xml:space="preserve"> no sistema se dará pela letra “d” seguida dos 06 primeiros números do RF, por exemplo: </w:t>
-      </w:r>
-      <w:proofErr w:type="spellStart"/>
-      <w:r>
-        <w:rPr>
-          <w:highlight w:val="yellow"/>
-        </w:rPr>
-        <w:t>d772103</w:t>
-      </w:r>
-      <w:proofErr w:type="spellEnd"/>
+        <w:t>O login no sistema se dará pela letra “d” seguida dos 06 primeiros números do RF, por exemplo: d772103</w:t>
+      </w:r>
       <w:r>
         <w:t>.</w:t>
       </w:r>
@@ -661,7 +611,7 @@
                     <pic:cNvPicPr/>
                   </pic:nvPicPr>
                   <pic:blipFill>
-                    <a:blip r:embed="rId10"/>
+                    <a:blip r:embed="rId9"/>
                     <a:stretch>
                       <a:fillRect/>
                     </a:stretch>
@@ -690,22 +640,39 @@
       <w:r>
         <w:t xml:space="preserve">Figura </w:t>
       </w:r>
-      <w:fldSimple w:instr=" SEQ Figura \* ARABIC ">
-        <w:r>
-          <w:rPr>
-            <w:noProof/>
-          </w:rPr>
-          <w:t>1</w:t>
-        </w:r>
-      </w:fldSimple>
-      <w:r>
-        <w:t xml:space="preserve"> - Tela de </w:t>
-      </w:r>
-      <w:proofErr w:type="spellStart"/>
-      <w:r>
-        <w:t>Login</w:t>
-      </w:r>
-      <w:proofErr w:type="spellEnd"/>
+      <w:r>
+        <w:rPr>
+          <w:noProof/>
+        </w:rPr>
+        <w:fldChar w:fldCharType="begin"/>
+      </w:r>
+      <w:r>
+        <w:rPr>
+          <w:noProof/>
+        </w:rPr>
+        <w:instrText xml:space="preserve"> SEQ Figura \* ARABIC </w:instrText>
+      </w:r>
+      <w:r>
+        <w:rPr>
+          <w:noProof/>
+        </w:rPr>
+        <w:fldChar w:fldCharType="separate"/>
+      </w:r>
+      <w:r>
+        <w:rPr>
+          <w:noProof/>
+        </w:rPr>
+        <w:t>1</w:t>
+      </w:r>
+      <w:r>
+        <w:rPr>
+          <w:noProof/>
+        </w:rPr>
+        <w:fldChar w:fldCharType="end"/>
+      </w:r>
+      <w:r>
+        <w:t xml:space="preserve"> - Tela de Login</w:t>
+      </w:r>
     </w:p>
     <w:p>
       <w:pPr>
@@ -845,7 +812,14 @@
         <w:rPr>
           <w:b/>
         </w:rPr>
-        <w:t xml:space="preserve">Link do </w:t>
+        <w:t>Link do</w:t>
+      </w:r>
+      <w:bookmarkStart w:id="0" w:name="_GoBack"/>
+      <w:r>
+        <w:rPr>
+          <w:b/>
+        </w:rPr>
+        <w:t xml:space="preserve"> </w:t>
       </w:r>
       <w:r>
         <w:rPr>
@@ -869,7 +843,14 @@
         <w:rPr>
           <w:b/>
         </w:rPr>
-        <w:t>dministrativo:</w:t>
+        <w:t>dministrativo</w:t>
+      </w:r>
+      <w:bookmarkEnd w:id="0"/>
+      <w:r>
+        <w:rPr>
+          <w:b/>
+        </w:rPr>
+        <w:t>:</w:t>
       </w:r>
       <w:r>
         <w:t xml:space="preserve"> campo de texto com capacidade </w:t>
@@ -2325,15 +2306,7 @@
         <w:t xml:space="preserve"> campo de texto com capacidade para 20 caracteres para ser registrado o termo do contrato. Exemplo: </w:t>
       </w:r>
       <w:r>
-        <w:t>09/</w:t>
-      </w:r>
-      <w:proofErr w:type="spellStart"/>
-      <w:r>
-        <w:t>DPH</w:t>
-      </w:r>
-      <w:proofErr w:type="spellEnd"/>
-      <w:r>
-        <w:t>/SMC/2015</w:t>
+        <w:t>09/DPH/SMC/2015</w:t>
       </w:r>
       <w:r>
         <w:t>.</w:t>
@@ -2792,15 +2765,7 @@
         <w:t>Número do aditivo:</w:t>
       </w:r>
       <w:r>
-        <w:t xml:space="preserve"> será gerado automaticamente conforme for adicionando cada aditivo. Exemplo: 1º </w:t>
-      </w:r>
-      <w:proofErr w:type="gramStart"/>
-      <w:r>
-        <w:t>aditivo, 2º</w:t>
-      </w:r>
-      <w:proofErr w:type="gramEnd"/>
-      <w:r>
-        <w:t xml:space="preserve"> aditivo, etc.</w:t>
+        <w:t xml:space="preserve"> será gerado automaticamente conforme for adicionando cada aditivo. Exemplo: 1º aditivo, 2º aditivo, etc.</w:t>
       </w:r>
     </w:p>
     <w:p>
@@ -3409,22 +3374,29 @@
       <w:pPr>
         <w:pStyle w:val="PargrafodaLista"/>
         <w:numPr>
-          <w:ilvl w:val="3"/>
-          <w:numId w:val="11"/>
-        </w:numPr>
-        <w:ind w:left="1560" w:hanging="993"/>
-      </w:pPr>
-      <w:r>
-        <w:rPr>
-          <w:b/>
-        </w:rPr>
-        <w:t>Data do pagamento:</w:t>
+          <w:ilvl w:val="4"/>
+          <w:numId w:val="11"/>
+        </w:numPr>
+      </w:pPr>
+      <w:r>
+        <w:rPr>
+          <w:b/>
+        </w:rPr>
+        <w:t>:</w:t>
       </w:r>
       <w:r>
         <w:t xml:space="preserve"> </w:t>
       </w:r>
       <w:r>
-        <w:t>campo no formato data com preenchimento através de mini calendário;</w:t>
+        <w:t xml:space="preserve">campo no formato data com preenchimento através de </w:t>
+      </w:r>
+      <w:proofErr w:type="gramStart"/>
+      <w:r>
+        <w:t>mini calendário</w:t>
+      </w:r>
+      <w:proofErr w:type="gramEnd"/>
+      <w:r>
+        <w:t>;</w:t>
       </w:r>
     </w:p>
     <w:p>
@@ -3524,8 +3496,6 @@
       <w:r>
         <w:t xml:space="preserve">Unidade; </w:t>
       </w:r>
-      <w:bookmarkStart w:id="0" w:name="_GoBack"/>
-      <w:bookmarkEnd w:id="0"/>
     </w:p>
     <w:p>
       <w:pPr>
@@ -4202,7 +4172,6 @@
                 <w:color w:val="000000"/>
               </w:rPr>
             </w:pPr>
-            <w:proofErr w:type="gramStart"/>
             <w:r>
               <w:rPr>
                 <w:rFonts w:asciiTheme="majorHAnsi" w:eastAsia="Times New Roman" w:hAnsiTheme="majorHAnsi" w:cstheme="majorHAnsi"/>
@@ -4210,7 +4179,6 @@
               </w:rPr>
               <w:t>2</w:t>
             </w:r>
-            <w:proofErr w:type="gramEnd"/>
           </w:p>
         </w:tc>
       </w:tr>
@@ -4360,7 +4328,6 @@
                 <w:color w:val="000000"/>
               </w:rPr>
             </w:pPr>
-            <w:proofErr w:type="gramStart"/>
             <w:r>
               <w:rPr>
                 <w:rFonts w:asciiTheme="majorHAnsi" w:eastAsia="Times New Roman" w:hAnsiTheme="majorHAnsi" w:cstheme="majorHAnsi"/>
@@ -4368,7 +4335,6 @@
               </w:rPr>
               <w:t>2</w:t>
             </w:r>
-            <w:proofErr w:type="gramEnd"/>
           </w:p>
         </w:tc>
       </w:tr>
@@ -4518,7 +4484,6 @@
                 <w:color w:val="000000"/>
               </w:rPr>
             </w:pPr>
-            <w:proofErr w:type="gramStart"/>
             <w:r>
               <w:rPr>
                 <w:rFonts w:asciiTheme="majorHAnsi" w:eastAsia="Times New Roman" w:hAnsiTheme="majorHAnsi" w:cstheme="majorHAnsi"/>
@@ -4526,7 +4491,6 @@
               </w:rPr>
               <w:t>1</w:t>
             </w:r>
-            <w:proofErr w:type="gramEnd"/>
           </w:p>
         </w:tc>
       </w:tr>
@@ -4685,7 +4649,6 @@
                 <w:color w:val="000000"/>
               </w:rPr>
             </w:pPr>
-            <w:proofErr w:type="gramStart"/>
             <w:r>
               <w:rPr>
                 <w:rFonts w:asciiTheme="majorHAnsi" w:eastAsia="Times New Roman" w:hAnsiTheme="majorHAnsi" w:cstheme="majorHAnsi"/>
@@ -4693,7 +4656,6 @@
               </w:rPr>
               <w:t>1</w:t>
             </w:r>
-            <w:proofErr w:type="gramEnd"/>
           </w:p>
         </w:tc>
       </w:tr>
@@ -4754,23 +4716,7 @@
                 <w:rFonts w:asciiTheme="majorHAnsi" w:eastAsia="Times New Roman" w:hAnsiTheme="majorHAnsi" w:cstheme="majorHAnsi"/>
                 <w:color w:val="000000"/>
               </w:rPr>
-              <w:t xml:space="preserve">Implantação de </w:t>
-            </w:r>
-            <w:proofErr w:type="spellStart"/>
-            <w:r>
-              <w:rPr>
-                <w:rFonts w:asciiTheme="majorHAnsi" w:eastAsia="Times New Roman" w:hAnsiTheme="majorHAnsi" w:cstheme="majorHAnsi"/>
-                <w:color w:val="000000"/>
-              </w:rPr>
-              <w:t>login</w:t>
-            </w:r>
-            <w:proofErr w:type="spellEnd"/>
-            <w:r>
-              <w:rPr>
-                <w:rFonts w:asciiTheme="majorHAnsi" w:eastAsia="Times New Roman" w:hAnsiTheme="majorHAnsi" w:cstheme="majorHAnsi"/>
-                <w:color w:val="000000"/>
-              </w:rPr>
-              <w:t xml:space="preserve"> e acesso múltiplo</w:t>
+              <w:t>Implantação de login e acesso múltiplo</w:t>
             </w:r>
           </w:p>
         </w:tc>
@@ -4859,7 +4805,6 @@
                 <w:color w:val="000000"/>
               </w:rPr>
             </w:pPr>
-            <w:proofErr w:type="gramStart"/>
             <w:r>
               <w:rPr>
                 <w:rFonts w:asciiTheme="majorHAnsi" w:eastAsia="Times New Roman" w:hAnsiTheme="majorHAnsi" w:cstheme="majorHAnsi"/>
@@ -4867,7 +4812,6 @@
               </w:rPr>
               <w:t>1</w:t>
             </w:r>
-            <w:proofErr w:type="gramEnd"/>
           </w:p>
         </w:tc>
       </w:tr>
@@ -4901,7 +4845,6 @@
                 <w:color w:val="000000"/>
               </w:rPr>
             </w:pPr>
-            <w:proofErr w:type="gramStart"/>
             <w:r>
               <w:rPr>
                 <w:rFonts w:asciiTheme="majorHAnsi" w:eastAsia="Times New Roman" w:hAnsiTheme="majorHAnsi" w:cstheme="majorHAnsi"/>
@@ -4911,7 +4854,6 @@
               </w:rPr>
               <w:t>Módulo Licitação</w:t>
             </w:r>
-            <w:proofErr w:type="gramEnd"/>
           </w:p>
         </w:tc>
         <w:tc>
@@ -4942,17 +4884,8 @@
                 <w:rFonts w:asciiTheme="majorHAnsi" w:eastAsia="Times New Roman" w:hAnsiTheme="majorHAnsi" w:cstheme="majorHAnsi"/>
                 <w:color w:val="000000"/>
               </w:rPr>
-              <w:t xml:space="preserve">Cadastro, edição e listagem de </w:t>
+              <w:t>Cadastro, edição e listagem de licitação</w:t>
             </w:r>
-            <w:proofErr w:type="gramStart"/>
-            <w:r>
-              <w:rPr>
-                <w:rFonts w:asciiTheme="majorHAnsi" w:eastAsia="Times New Roman" w:hAnsiTheme="majorHAnsi" w:cstheme="majorHAnsi"/>
-                <w:color w:val="000000"/>
-              </w:rPr>
-              <w:t>licitação</w:t>
-            </w:r>
-            <w:proofErr w:type="gramEnd"/>
           </w:p>
         </w:tc>
         <w:tc>
@@ -5042,7 +4975,6 @@
                 <w:color w:val="000000"/>
               </w:rPr>
             </w:pPr>
-            <w:proofErr w:type="gramStart"/>
             <w:r>
               <w:rPr>
                 <w:rFonts w:asciiTheme="majorHAnsi" w:eastAsia="Times New Roman" w:hAnsiTheme="majorHAnsi" w:cstheme="majorHAnsi"/>
@@ -5050,7 +4982,6 @@
               </w:rPr>
               <w:t>4</w:t>
             </w:r>
-            <w:proofErr w:type="gramEnd"/>
           </w:p>
         </w:tc>
       </w:tr>
@@ -5200,7 +5131,6 @@
                 <w:color w:val="000000"/>
               </w:rPr>
             </w:pPr>
-            <w:proofErr w:type="gramStart"/>
             <w:r>
               <w:rPr>
                 <w:rFonts w:asciiTheme="majorHAnsi" w:eastAsia="Times New Roman" w:hAnsiTheme="majorHAnsi" w:cstheme="majorHAnsi"/>
@@ -5208,7 +5138,6 @@
               </w:rPr>
               <w:t>2</w:t>
             </w:r>
-            <w:proofErr w:type="gramEnd"/>
           </w:p>
         </w:tc>
       </w:tr>
@@ -5358,7 +5287,6 @@
                 <w:color w:val="000000"/>
               </w:rPr>
             </w:pPr>
-            <w:proofErr w:type="gramStart"/>
             <w:r>
               <w:rPr>
                 <w:rFonts w:asciiTheme="majorHAnsi" w:eastAsia="Times New Roman" w:hAnsiTheme="majorHAnsi" w:cstheme="majorHAnsi"/>
@@ -5366,7 +5294,6 @@
               </w:rPr>
               <w:t>2</w:t>
             </w:r>
-            <w:proofErr w:type="gramEnd"/>
           </w:p>
         </w:tc>
       </w:tr>
@@ -5427,17 +5354,8 @@
                 <w:rFonts w:asciiTheme="majorHAnsi" w:eastAsia="Times New Roman" w:hAnsiTheme="majorHAnsi" w:cstheme="majorHAnsi"/>
                 <w:color w:val="000000"/>
               </w:rPr>
-              <w:t xml:space="preserve">Cadastro, edição e listagem de </w:t>
+              <w:t>Cadastro, edição e listagem de unidades</w:t>
             </w:r>
-            <w:proofErr w:type="gramStart"/>
-            <w:r>
-              <w:rPr>
-                <w:rFonts w:asciiTheme="majorHAnsi" w:eastAsia="Times New Roman" w:hAnsiTheme="majorHAnsi" w:cstheme="majorHAnsi"/>
-                <w:color w:val="000000"/>
-              </w:rPr>
-              <w:t>unidades</w:t>
-            </w:r>
-            <w:proofErr w:type="gramEnd"/>
           </w:p>
         </w:tc>
         <w:tc>
@@ -5527,7 +5445,6 @@
                 <w:color w:val="000000"/>
               </w:rPr>
             </w:pPr>
-            <w:proofErr w:type="gramStart"/>
             <w:r>
               <w:rPr>
                 <w:rFonts w:asciiTheme="majorHAnsi" w:eastAsia="Times New Roman" w:hAnsiTheme="majorHAnsi" w:cstheme="majorHAnsi"/>
@@ -5535,7 +5452,6 @@
               </w:rPr>
               <w:t>1</w:t>
             </w:r>
-            <w:proofErr w:type="gramEnd"/>
           </w:p>
         </w:tc>
       </w:tr>
@@ -5597,17 +5513,8 @@
                 <w:rFonts w:asciiTheme="majorHAnsi" w:eastAsia="Times New Roman" w:hAnsiTheme="majorHAnsi" w:cstheme="majorHAnsi"/>
                 <w:color w:val="000000"/>
               </w:rPr>
-              <w:t xml:space="preserve">Cadastro, edição e listagem de </w:t>
+              <w:t>Cadastro, edição e listagem de equipamentos</w:t>
             </w:r>
-            <w:proofErr w:type="gramStart"/>
-            <w:r>
-              <w:rPr>
-                <w:rFonts w:asciiTheme="majorHAnsi" w:eastAsia="Times New Roman" w:hAnsiTheme="majorHAnsi" w:cstheme="majorHAnsi"/>
-                <w:color w:val="000000"/>
-              </w:rPr>
-              <w:t>equipamentos</w:t>
-            </w:r>
-            <w:proofErr w:type="gramEnd"/>
           </w:p>
         </w:tc>
         <w:tc>
@@ -5697,7 +5604,6 @@
                 <w:color w:val="000000"/>
               </w:rPr>
             </w:pPr>
-            <w:proofErr w:type="gramStart"/>
             <w:r>
               <w:rPr>
                 <w:rFonts w:asciiTheme="majorHAnsi" w:eastAsia="Times New Roman" w:hAnsiTheme="majorHAnsi" w:cstheme="majorHAnsi"/>
@@ -5705,7 +5611,6 @@
               </w:rPr>
               <w:t>1</w:t>
             </w:r>
-            <w:proofErr w:type="gramEnd"/>
           </w:p>
         </w:tc>
       </w:tr>
@@ -5767,17 +5672,8 @@
                 <w:rFonts w:asciiTheme="majorHAnsi" w:eastAsia="Times New Roman" w:hAnsiTheme="majorHAnsi" w:cstheme="majorHAnsi"/>
                 <w:color w:val="000000"/>
               </w:rPr>
-              <w:t xml:space="preserve">Cadastro, edição e listagem de </w:t>
+              <w:t>Cadastro, edição e listagem de usuários</w:t>
             </w:r>
-            <w:proofErr w:type="gramStart"/>
-            <w:r>
-              <w:rPr>
-                <w:rFonts w:asciiTheme="majorHAnsi" w:eastAsia="Times New Roman" w:hAnsiTheme="majorHAnsi" w:cstheme="majorHAnsi"/>
-                <w:color w:val="000000"/>
-              </w:rPr>
-              <w:t>usuários</w:t>
-            </w:r>
-            <w:proofErr w:type="gramEnd"/>
           </w:p>
         </w:tc>
         <w:tc>
@@ -5867,7 +5763,6 @@
                 <w:color w:val="000000"/>
               </w:rPr>
             </w:pPr>
-            <w:proofErr w:type="gramStart"/>
             <w:r>
               <w:rPr>
                 <w:rFonts w:asciiTheme="majorHAnsi" w:eastAsia="Times New Roman" w:hAnsiTheme="majorHAnsi" w:cstheme="majorHAnsi"/>
@@ -5875,7 +5770,6 @@
               </w:rPr>
               <w:t>1</w:t>
             </w:r>
-            <w:proofErr w:type="gramEnd"/>
           </w:p>
         </w:tc>
       </w:tr>
@@ -6028,7 +5922,6 @@
                 <w:color w:val="000000"/>
               </w:rPr>
             </w:pPr>
-            <w:proofErr w:type="gramStart"/>
             <w:r>
               <w:rPr>
                 <w:rFonts w:asciiTheme="majorHAnsi" w:eastAsia="Times New Roman" w:hAnsiTheme="majorHAnsi" w:cstheme="majorHAnsi"/>
@@ -6036,7 +5929,6 @@
               </w:rPr>
               <w:t>1</w:t>
             </w:r>
-            <w:proofErr w:type="gramEnd"/>
           </w:p>
         </w:tc>
       </w:tr>
@@ -6189,7 +6081,6 @@
                 <w:color w:val="000000"/>
               </w:rPr>
             </w:pPr>
-            <w:proofErr w:type="gramStart"/>
             <w:r>
               <w:rPr>
                 <w:rFonts w:asciiTheme="majorHAnsi" w:eastAsia="Times New Roman" w:hAnsiTheme="majorHAnsi" w:cstheme="majorHAnsi"/>
@@ -6197,7 +6088,6 @@
               </w:rPr>
               <w:t>2</w:t>
             </w:r>
-            <w:proofErr w:type="gramEnd"/>
           </w:p>
         </w:tc>
       </w:tr>
@@ -6270,17 +6160,8 @@
                 <w:rFonts w:asciiTheme="majorHAnsi" w:eastAsia="Times New Roman" w:hAnsiTheme="majorHAnsi" w:cstheme="majorHAnsi"/>
                 <w:color w:val="000000"/>
               </w:rPr>
-              <w:t xml:space="preserve">Cadastro, edição e listagem de pessoa </w:t>
+              <w:t>Cadastro, edição e listagem de pessoa jurídica</w:t>
             </w:r>
-            <w:proofErr w:type="gramStart"/>
-            <w:r>
-              <w:rPr>
-                <w:rFonts w:asciiTheme="majorHAnsi" w:eastAsia="Times New Roman" w:hAnsiTheme="majorHAnsi" w:cstheme="majorHAnsi"/>
-                <w:color w:val="000000"/>
-              </w:rPr>
-              <w:t>jurídica</w:t>
-            </w:r>
-            <w:proofErr w:type="gramEnd"/>
           </w:p>
         </w:tc>
         <w:tc>
@@ -6370,7 +6251,6 @@
                 <w:color w:val="000000"/>
               </w:rPr>
             </w:pPr>
-            <w:proofErr w:type="gramStart"/>
             <w:r>
               <w:rPr>
                 <w:rFonts w:asciiTheme="majorHAnsi" w:eastAsia="Times New Roman" w:hAnsiTheme="majorHAnsi" w:cstheme="majorHAnsi"/>
@@ -6378,7 +6258,6 @@
               </w:rPr>
               <w:t>1</w:t>
             </w:r>
-            <w:proofErr w:type="gramEnd"/>
           </w:p>
         </w:tc>
       </w:tr>
@@ -6440,17 +6319,8 @@
                 <w:rFonts w:asciiTheme="majorHAnsi" w:eastAsia="Times New Roman" w:hAnsiTheme="majorHAnsi" w:cstheme="majorHAnsi"/>
                 <w:color w:val="000000"/>
               </w:rPr>
-              <w:t xml:space="preserve">Cadastro, edição e listagem de pessoa </w:t>
+              <w:t>Cadastro, edição e listagem de pessoa física</w:t>
             </w:r>
-            <w:proofErr w:type="gramStart"/>
-            <w:r>
-              <w:rPr>
-                <w:rFonts w:asciiTheme="majorHAnsi" w:eastAsia="Times New Roman" w:hAnsiTheme="majorHAnsi" w:cstheme="majorHAnsi"/>
-                <w:color w:val="000000"/>
-              </w:rPr>
-              <w:t>física</w:t>
-            </w:r>
-            <w:proofErr w:type="gramEnd"/>
           </w:p>
         </w:tc>
         <w:tc>
@@ -6540,7 +6410,6 @@
                 <w:color w:val="000000"/>
               </w:rPr>
             </w:pPr>
-            <w:proofErr w:type="gramStart"/>
             <w:r>
               <w:rPr>
                 <w:rFonts w:asciiTheme="majorHAnsi" w:eastAsia="Times New Roman" w:hAnsiTheme="majorHAnsi" w:cstheme="majorHAnsi"/>
@@ -6548,7 +6417,6 @@
               </w:rPr>
               <w:t>1</w:t>
             </w:r>
-            <w:proofErr w:type="gramEnd"/>
           </w:p>
         </w:tc>
       </w:tr>
@@ -6610,17 +6478,8 @@
                 <w:rFonts w:asciiTheme="majorHAnsi" w:eastAsia="Times New Roman" w:hAnsiTheme="majorHAnsi" w:cstheme="majorHAnsi"/>
                 <w:color w:val="000000"/>
               </w:rPr>
-              <w:t xml:space="preserve">Cadastro, edição e listagem de </w:t>
+              <w:t>Cadastro, edição e listagem de contratos</w:t>
             </w:r>
-            <w:proofErr w:type="gramStart"/>
-            <w:r>
-              <w:rPr>
-                <w:rFonts w:asciiTheme="majorHAnsi" w:eastAsia="Times New Roman" w:hAnsiTheme="majorHAnsi" w:cstheme="majorHAnsi"/>
-                <w:color w:val="000000"/>
-              </w:rPr>
-              <w:t>contratos</w:t>
-            </w:r>
-            <w:proofErr w:type="gramEnd"/>
           </w:p>
         </w:tc>
         <w:tc>
@@ -6710,7 +6569,6 @@
                 <w:color w:val="000000"/>
               </w:rPr>
             </w:pPr>
-            <w:proofErr w:type="gramStart"/>
             <w:r>
               <w:rPr>
                 <w:rFonts w:asciiTheme="majorHAnsi" w:eastAsia="Times New Roman" w:hAnsiTheme="majorHAnsi" w:cstheme="majorHAnsi"/>
@@ -6718,7 +6576,6 @@
               </w:rPr>
               <w:t>4</w:t>
             </w:r>
-            <w:proofErr w:type="gramEnd"/>
           </w:p>
         </w:tc>
       </w:tr>
@@ -6780,17 +6637,8 @@
                 <w:rFonts w:asciiTheme="majorHAnsi" w:eastAsia="Times New Roman" w:hAnsiTheme="majorHAnsi" w:cstheme="majorHAnsi"/>
                 <w:color w:val="000000"/>
               </w:rPr>
-              <w:t xml:space="preserve">Cadastro, edição e listagem de </w:t>
+              <w:t>Cadastro, edição e listagem de pagamentos</w:t>
             </w:r>
-            <w:proofErr w:type="gramStart"/>
-            <w:r>
-              <w:rPr>
-                <w:rFonts w:asciiTheme="majorHAnsi" w:eastAsia="Times New Roman" w:hAnsiTheme="majorHAnsi" w:cstheme="majorHAnsi"/>
-                <w:color w:val="000000"/>
-              </w:rPr>
-              <w:t>pagamentos</w:t>
-            </w:r>
-            <w:proofErr w:type="gramEnd"/>
           </w:p>
         </w:tc>
         <w:tc>
@@ -6880,7 +6728,6 @@
                 <w:color w:val="000000"/>
               </w:rPr>
             </w:pPr>
-            <w:proofErr w:type="gramStart"/>
             <w:r>
               <w:rPr>
                 <w:rFonts w:asciiTheme="majorHAnsi" w:eastAsia="Times New Roman" w:hAnsiTheme="majorHAnsi" w:cstheme="majorHAnsi"/>
@@ -6888,7 +6735,6 @@
               </w:rPr>
               <w:t>4</w:t>
             </w:r>
-            <w:proofErr w:type="gramEnd"/>
           </w:p>
         </w:tc>
       </w:tr>
@@ -7041,7 +6887,6 @@
                 <w:color w:val="000000"/>
               </w:rPr>
             </w:pPr>
-            <w:proofErr w:type="gramStart"/>
             <w:r>
               <w:rPr>
                 <w:rFonts w:asciiTheme="majorHAnsi" w:eastAsia="Times New Roman" w:hAnsiTheme="majorHAnsi" w:cstheme="majorHAnsi"/>
@@ -7049,7 +6894,6 @@
               </w:rPr>
               <w:t>1</w:t>
             </w:r>
-            <w:proofErr w:type="gramEnd"/>
           </w:p>
         </w:tc>
       </w:tr>
@@ -7202,7 +7046,6 @@
                 <w:color w:val="000000"/>
               </w:rPr>
             </w:pPr>
-            <w:proofErr w:type="gramStart"/>
             <w:r>
               <w:rPr>
                 <w:rFonts w:asciiTheme="majorHAnsi" w:eastAsia="Times New Roman" w:hAnsiTheme="majorHAnsi" w:cstheme="majorHAnsi"/>
@@ -7210,7 +7053,6 @@
               </w:rPr>
               <w:t>1</w:t>
             </w:r>
-            <w:proofErr w:type="gramEnd"/>
           </w:p>
         </w:tc>
       </w:tr>
@@ -7363,7 +7205,6 @@
                 <w:color w:val="000000"/>
               </w:rPr>
             </w:pPr>
-            <w:proofErr w:type="gramStart"/>
             <w:r>
               <w:rPr>
                 <w:rFonts w:asciiTheme="majorHAnsi" w:eastAsia="Times New Roman" w:hAnsiTheme="majorHAnsi" w:cstheme="majorHAnsi"/>
@@ -7371,7 +7212,6 @@
               </w:rPr>
               <w:t>2</w:t>
             </w:r>
-            <w:proofErr w:type="gramEnd"/>
           </w:p>
         </w:tc>
       </w:tr>
@@ -7405,7 +7245,6 @@
                 <w:color w:val="000000"/>
               </w:rPr>
             </w:pPr>
-            <w:proofErr w:type="gramStart"/>
             <w:r>
               <w:rPr>
                 <w:rFonts w:asciiTheme="majorHAnsi" w:eastAsia="Times New Roman" w:hAnsiTheme="majorHAnsi" w:cstheme="majorHAnsi"/>
@@ -7415,7 +7254,6 @@
               </w:rPr>
               <w:t>Módulo Pesquisa</w:t>
             </w:r>
-            <w:proofErr w:type="gramEnd"/>
           </w:p>
         </w:tc>
         <w:tc>
@@ -7537,7 +7375,6 @@
                 <w:color w:val="000000"/>
               </w:rPr>
             </w:pPr>
-            <w:proofErr w:type="gramStart"/>
             <w:r>
               <w:rPr>
                 <w:rFonts w:asciiTheme="majorHAnsi" w:eastAsia="Times New Roman" w:hAnsiTheme="majorHAnsi" w:cstheme="majorHAnsi"/>
@@ -7545,7 +7382,6 @@
               </w:rPr>
               <w:t>1</w:t>
             </w:r>
-            <w:proofErr w:type="gramEnd"/>
           </w:p>
         </w:tc>
       </w:tr>
@@ -7698,7 +7534,6 @@
                 <w:color w:val="000000"/>
               </w:rPr>
             </w:pPr>
-            <w:proofErr w:type="gramStart"/>
             <w:r>
               <w:rPr>
                 <w:rFonts w:asciiTheme="majorHAnsi" w:eastAsia="Times New Roman" w:hAnsiTheme="majorHAnsi" w:cstheme="majorHAnsi"/>
@@ -7706,7 +7541,6 @@
               </w:rPr>
               <w:t>1</w:t>
             </w:r>
-            <w:proofErr w:type="gramEnd"/>
           </w:p>
         </w:tc>
       </w:tr>
@@ -7859,7 +7693,6 @@
                 <w:color w:val="000000"/>
               </w:rPr>
             </w:pPr>
-            <w:proofErr w:type="gramStart"/>
             <w:r>
               <w:rPr>
                 <w:rFonts w:asciiTheme="majorHAnsi" w:eastAsia="Times New Roman" w:hAnsiTheme="majorHAnsi" w:cstheme="majorHAnsi"/>
@@ -7867,7 +7700,6 @@
               </w:rPr>
               <w:t>1</w:t>
             </w:r>
-            <w:proofErr w:type="gramEnd"/>
           </w:p>
         </w:tc>
       </w:tr>
@@ -8031,7 +7863,6 @@
                 <w:color w:val="000000"/>
               </w:rPr>
             </w:pPr>
-            <w:proofErr w:type="gramStart"/>
             <w:r>
               <w:rPr>
                 <w:rFonts w:asciiTheme="majorHAnsi" w:eastAsia="Times New Roman" w:hAnsiTheme="majorHAnsi" w:cstheme="majorHAnsi"/>
@@ -8039,7 +7870,6 @@
               </w:rPr>
               <w:t>2</w:t>
             </w:r>
-            <w:proofErr w:type="gramEnd"/>
           </w:p>
         </w:tc>
       </w:tr>
@@ -8192,7 +8022,6 @@
                 <w:color w:val="000000"/>
               </w:rPr>
             </w:pPr>
-            <w:proofErr w:type="gramStart"/>
             <w:r>
               <w:rPr>
                 <w:rFonts w:asciiTheme="majorHAnsi" w:eastAsia="Times New Roman" w:hAnsiTheme="majorHAnsi" w:cstheme="majorHAnsi"/>
@@ -8200,7 +8029,6 @@
               </w:rPr>
               <w:t>1</w:t>
             </w:r>
-            <w:proofErr w:type="gramEnd"/>
           </w:p>
         </w:tc>
       </w:tr>
@@ -8353,7 +8181,6 @@
                 <w:color w:val="000000"/>
               </w:rPr>
             </w:pPr>
-            <w:proofErr w:type="gramStart"/>
             <w:r>
               <w:rPr>
                 <w:rFonts w:asciiTheme="majorHAnsi" w:eastAsia="Times New Roman" w:hAnsiTheme="majorHAnsi" w:cstheme="majorHAnsi"/>
@@ -8361,7 +8188,6 @@
               </w:rPr>
               <w:t>1</w:t>
             </w:r>
-            <w:proofErr w:type="gramEnd"/>
           </w:p>
         </w:tc>
       </w:tr>
@@ -8560,8 +8386,8 @@
       </w:pPr>
     </w:p>
     <w:sectPr>
-      <w:headerReference w:type="default" r:id="rId11"/>
-      <w:footerReference w:type="default" r:id="rId12"/>
+      <w:headerReference w:type="default" r:id="rId10"/>
+      <w:footerReference w:type="default" r:id="rId11"/>
       <w:pgSz w:w="11906" w:h="16838"/>
       <w:pgMar w:top="1134" w:right="1134" w:bottom="1134" w:left="1418" w:header="709" w:footer="709" w:gutter="0"/>
       <w:pgNumType w:start="0"/>
@@ -8574,7 +8400,7 @@
 </file>
 
 <file path=word/endnotes.xml><?xml version="1.0" encoding="utf-8"?>
-<w:endnotes xmlns:wpc="http://schemas.microsoft.com/office/word/2010/wordprocessingCanvas" xmlns:mc="http://schemas.openxmlformats.org/markup-compatibility/2006" xmlns:o="urn:schemas-microsoft-com:office:office" xmlns:r="http://schemas.openxmlformats.org/officeDocument/2006/relationships" xmlns:m="http://schemas.openxmlformats.org/officeDocument/2006/math" xmlns:v="urn:schemas-microsoft-com:vml" xmlns:wp14="http://schemas.microsoft.com/office/word/2010/wordprocessingDrawing" xmlns:wp="http://schemas.openxmlformats.org/drawingml/2006/wordprocessingDrawing" xmlns:w10="urn:schemas-microsoft-com:office:word" xmlns:w="http://schemas.openxmlformats.org/wordprocessingml/2006/main" xmlns:w14="http://schemas.microsoft.com/office/word/2010/wordml" xmlns:wpg="http://schemas.microsoft.com/office/word/2010/wordprocessingGroup" xmlns:wpi="http://schemas.microsoft.com/office/word/2010/wordprocessingInk" xmlns:wne="http://schemas.microsoft.com/office/word/2006/wordml" xmlns:wps="http://schemas.microsoft.com/office/word/2010/wordprocessingShape" mc:Ignorable="w14 wp14">
+<w:endnotes xmlns:wpc="http://schemas.microsoft.com/office/word/2010/wordprocessingCanvas" xmlns:cx="http://schemas.microsoft.com/office/drawing/2014/chartex" xmlns:cx1="http://schemas.microsoft.com/office/drawing/2015/9/8/chartex" xmlns:cx2="http://schemas.microsoft.com/office/drawing/2015/10/21/chartex" xmlns:cx3="http://schemas.microsoft.com/office/drawing/2016/5/9/chartex" xmlns:cx4="http://schemas.microsoft.com/office/drawing/2016/5/10/chartex" xmlns:cx5="http://schemas.microsoft.com/office/drawing/2016/5/11/chartex" xmlns:cx6="http://schemas.microsoft.com/office/drawing/2016/5/12/chartex" xmlns:cx7="http://schemas.microsoft.com/office/drawing/2016/5/13/chartex" xmlns:cx8="http://schemas.microsoft.com/office/drawing/2016/5/14/chartex" xmlns:mc="http://schemas.openxmlformats.org/markup-compatibility/2006" xmlns:aink="http://schemas.microsoft.com/office/drawing/2016/ink" xmlns:am3d="http://schemas.microsoft.com/office/drawing/2017/model3d" xmlns:o="urn:schemas-microsoft-com:office:office" xmlns:r="http://schemas.openxmlformats.org/officeDocument/2006/relationships" xmlns:m="http://schemas.openxmlformats.org/officeDocument/2006/math" xmlns:v="urn:schemas-microsoft-com:vml" xmlns:wp14="http://schemas.microsoft.com/office/word/2010/wordprocessingDrawing" xmlns:wp="http://schemas.openxmlformats.org/drawingml/2006/wordprocessingDrawing" xmlns:w10="urn:schemas-microsoft-com:office:word" xmlns:w="http://schemas.openxmlformats.org/wordprocessingml/2006/main" xmlns:w14="http://schemas.microsoft.com/office/word/2010/wordml" xmlns:w15="http://schemas.microsoft.com/office/word/2012/wordml" xmlns:w16cid="http://schemas.microsoft.com/office/word/2016/wordml/cid" xmlns:w16se="http://schemas.microsoft.com/office/word/2015/wordml/symex" xmlns:wpg="http://schemas.microsoft.com/office/word/2010/wordprocessingGroup" xmlns:wpi="http://schemas.microsoft.com/office/word/2010/wordprocessingInk" xmlns:wne="http://schemas.microsoft.com/office/word/2006/wordml" xmlns:wps="http://schemas.microsoft.com/office/word/2010/wordprocessingShape" mc:Ignorable="w14 w15 w16se w16cid wp14">
   <w:endnote w:type="separator" w:id="-1">
     <w:p>
       <w:pPr>
@@ -8599,7 +8425,7 @@
 </file>
 
 <file path=word/footer1.xml><?xml version="1.0" encoding="utf-8"?>
-<w:ftr xmlns:wpc="http://schemas.microsoft.com/office/word/2010/wordprocessingCanvas" xmlns:mc="http://schemas.openxmlformats.org/markup-compatibility/2006" xmlns:o="urn:schemas-microsoft-com:office:office" xmlns:r="http://schemas.openxmlformats.org/officeDocument/2006/relationships" xmlns:m="http://schemas.openxmlformats.org/officeDocument/2006/math" xmlns:v="urn:schemas-microsoft-com:vml" xmlns:wp14="http://schemas.microsoft.com/office/word/2010/wordprocessingDrawing" xmlns:wp="http://schemas.openxmlformats.org/drawingml/2006/wordprocessingDrawing" xmlns:w10="urn:schemas-microsoft-com:office:word" xmlns:w="http://schemas.openxmlformats.org/wordprocessingml/2006/main" xmlns:w14="http://schemas.microsoft.com/office/word/2010/wordml" xmlns:wpg="http://schemas.microsoft.com/office/word/2010/wordprocessingGroup" xmlns:wpi="http://schemas.microsoft.com/office/word/2010/wordprocessingInk" xmlns:wne="http://schemas.microsoft.com/office/word/2006/wordml" xmlns:wps="http://schemas.microsoft.com/office/word/2010/wordprocessingShape" mc:Ignorable="w14 wp14">
+<w:ftr xmlns:wpc="http://schemas.microsoft.com/office/word/2010/wordprocessingCanvas" xmlns:cx="http://schemas.microsoft.com/office/drawing/2014/chartex" xmlns:cx1="http://schemas.microsoft.com/office/drawing/2015/9/8/chartex" xmlns:cx2="http://schemas.microsoft.com/office/drawing/2015/10/21/chartex" xmlns:cx3="http://schemas.microsoft.com/office/drawing/2016/5/9/chartex" xmlns:cx4="http://schemas.microsoft.com/office/drawing/2016/5/10/chartex" xmlns:cx5="http://schemas.microsoft.com/office/drawing/2016/5/11/chartex" xmlns:cx6="http://schemas.microsoft.com/office/drawing/2016/5/12/chartex" xmlns:cx7="http://schemas.microsoft.com/office/drawing/2016/5/13/chartex" xmlns:cx8="http://schemas.microsoft.com/office/drawing/2016/5/14/chartex" xmlns:mc="http://schemas.openxmlformats.org/markup-compatibility/2006" xmlns:aink="http://schemas.microsoft.com/office/drawing/2016/ink" xmlns:am3d="http://schemas.microsoft.com/office/drawing/2017/model3d" xmlns:o="urn:schemas-microsoft-com:office:office" xmlns:r="http://schemas.openxmlformats.org/officeDocument/2006/relationships" xmlns:m="http://schemas.openxmlformats.org/officeDocument/2006/math" xmlns:v="urn:schemas-microsoft-com:vml" xmlns:wp14="http://schemas.microsoft.com/office/word/2010/wordprocessingDrawing" xmlns:wp="http://schemas.openxmlformats.org/drawingml/2006/wordprocessingDrawing" xmlns:w10="urn:schemas-microsoft-com:office:word" xmlns:w="http://schemas.openxmlformats.org/wordprocessingml/2006/main" xmlns:w14="http://schemas.microsoft.com/office/word/2010/wordml" xmlns:w15="http://schemas.microsoft.com/office/word/2012/wordml" xmlns:w16cid="http://schemas.microsoft.com/office/word/2016/wordml/cid" xmlns:w16se="http://schemas.microsoft.com/office/word/2015/wordml/symex" xmlns:wpg="http://schemas.microsoft.com/office/word/2010/wordprocessingGroup" xmlns:wpi="http://schemas.microsoft.com/office/word/2010/wordprocessingInk" xmlns:wne="http://schemas.microsoft.com/office/word/2006/wordml" xmlns:wps="http://schemas.microsoft.com/office/word/2010/wordprocessingShape" mc:Ignorable="w14 w15 w16se w16cid wp14">
   <w:p>
     <w:pPr>
       <w:jc w:val="center"/>
@@ -8642,7 +8468,7 @@
 </file>
 
 <file path=word/footnotes.xml><?xml version="1.0" encoding="utf-8"?>
-<w:footnotes xmlns:wpc="http://schemas.microsoft.com/office/word/2010/wordprocessingCanvas" xmlns:mc="http://schemas.openxmlformats.org/markup-compatibility/2006" xmlns:o="urn:schemas-microsoft-com:office:office" xmlns:r="http://schemas.openxmlformats.org/officeDocument/2006/relationships" xmlns:m="http://schemas.openxmlformats.org/officeDocument/2006/math" xmlns:v="urn:schemas-microsoft-com:vml" xmlns:wp14="http://schemas.microsoft.com/office/word/2010/wordprocessingDrawing" xmlns:wp="http://schemas.openxmlformats.org/drawingml/2006/wordprocessingDrawing" xmlns:w10="urn:schemas-microsoft-com:office:word" xmlns:w="http://schemas.openxmlformats.org/wordprocessingml/2006/main" xmlns:w14="http://schemas.microsoft.com/office/word/2010/wordml" xmlns:wpg="http://schemas.microsoft.com/office/word/2010/wordprocessingGroup" xmlns:wpi="http://schemas.microsoft.com/office/word/2010/wordprocessingInk" xmlns:wne="http://schemas.microsoft.com/office/word/2006/wordml" xmlns:wps="http://schemas.microsoft.com/office/word/2010/wordprocessingShape" mc:Ignorable="w14 wp14">
+<w:footnotes xmlns:wpc="http://schemas.microsoft.com/office/word/2010/wordprocessingCanvas" xmlns:cx="http://schemas.microsoft.com/office/drawing/2014/chartex" xmlns:cx1="http://schemas.microsoft.com/office/drawing/2015/9/8/chartex" xmlns:cx2="http://schemas.microsoft.com/office/drawing/2015/10/21/chartex" xmlns:cx3="http://schemas.microsoft.com/office/drawing/2016/5/9/chartex" xmlns:cx4="http://schemas.microsoft.com/office/drawing/2016/5/10/chartex" xmlns:cx5="http://schemas.microsoft.com/office/drawing/2016/5/11/chartex" xmlns:cx6="http://schemas.microsoft.com/office/drawing/2016/5/12/chartex" xmlns:cx7="http://schemas.microsoft.com/office/drawing/2016/5/13/chartex" xmlns:cx8="http://schemas.microsoft.com/office/drawing/2016/5/14/chartex" xmlns:mc="http://schemas.openxmlformats.org/markup-compatibility/2006" xmlns:aink="http://schemas.microsoft.com/office/drawing/2016/ink" xmlns:am3d="http://schemas.microsoft.com/office/drawing/2017/model3d" xmlns:o="urn:schemas-microsoft-com:office:office" xmlns:r="http://schemas.openxmlformats.org/officeDocument/2006/relationships" xmlns:m="http://schemas.openxmlformats.org/officeDocument/2006/math" xmlns:v="urn:schemas-microsoft-com:vml" xmlns:wp14="http://schemas.microsoft.com/office/word/2010/wordprocessingDrawing" xmlns:wp="http://schemas.openxmlformats.org/drawingml/2006/wordprocessingDrawing" xmlns:w10="urn:schemas-microsoft-com:office:word" xmlns:w="http://schemas.openxmlformats.org/wordprocessingml/2006/main" xmlns:w14="http://schemas.microsoft.com/office/word/2010/wordml" xmlns:w15="http://schemas.microsoft.com/office/word/2012/wordml" xmlns:w16cid="http://schemas.microsoft.com/office/word/2016/wordml/cid" xmlns:w16se="http://schemas.microsoft.com/office/word/2015/wordml/symex" xmlns:wpg="http://schemas.microsoft.com/office/word/2010/wordprocessingGroup" xmlns:wpi="http://schemas.microsoft.com/office/word/2010/wordprocessingInk" xmlns:wne="http://schemas.microsoft.com/office/word/2006/wordml" xmlns:wps="http://schemas.microsoft.com/office/word/2010/wordprocessingShape" mc:Ignorable="w14 w15 w16se w16cid wp14">
   <w:footnote w:type="separator" w:id="-1">
     <w:p>
       <w:pPr>
@@ -8667,7 +8493,7 @@
 </file>
 
 <file path=word/header1.xml><?xml version="1.0" encoding="utf-8"?>
-<w:hdr xmlns:wpc="http://schemas.microsoft.com/office/word/2010/wordprocessingCanvas" xmlns:mc="http://schemas.openxmlformats.org/markup-compatibility/2006" xmlns:o="urn:schemas-microsoft-com:office:office" xmlns:r="http://schemas.openxmlformats.org/officeDocument/2006/relationships" xmlns:m="http://schemas.openxmlformats.org/officeDocument/2006/math" xmlns:v="urn:schemas-microsoft-com:vml" xmlns:wp14="http://schemas.microsoft.com/office/word/2010/wordprocessingDrawing" xmlns:wp="http://schemas.openxmlformats.org/drawingml/2006/wordprocessingDrawing" xmlns:w10="urn:schemas-microsoft-com:office:word" xmlns:w="http://schemas.openxmlformats.org/wordprocessingml/2006/main" xmlns:w14="http://schemas.microsoft.com/office/word/2010/wordml" xmlns:wpg="http://schemas.microsoft.com/office/word/2010/wordprocessingGroup" xmlns:wpi="http://schemas.microsoft.com/office/word/2010/wordprocessingInk" xmlns:wne="http://schemas.microsoft.com/office/word/2006/wordml" xmlns:wps="http://schemas.microsoft.com/office/word/2010/wordprocessingShape" mc:Ignorable="w14 wp14">
+<w:hdr xmlns:wpc="http://schemas.microsoft.com/office/word/2010/wordprocessingCanvas" xmlns:cx="http://schemas.microsoft.com/office/drawing/2014/chartex" xmlns:cx1="http://schemas.microsoft.com/office/drawing/2015/9/8/chartex" xmlns:cx2="http://schemas.microsoft.com/office/drawing/2015/10/21/chartex" xmlns:cx3="http://schemas.microsoft.com/office/drawing/2016/5/9/chartex" xmlns:cx4="http://schemas.microsoft.com/office/drawing/2016/5/10/chartex" xmlns:cx5="http://schemas.microsoft.com/office/drawing/2016/5/11/chartex" xmlns:cx6="http://schemas.microsoft.com/office/drawing/2016/5/12/chartex" xmlns:cx7="http://schemas.microsoft.com/office/drawing/2016/5/13/chartex" xmlns:cx8="http://schemas.microsoft.com/office/drawing/2016/5/14/chartex" xmlns:mc="http://schemas.openxmlformats.org/markup-compatibility/2006" xmlns:aink="http://schemas.microsoft.com/office/drawing/2016/ink" xmlns:am3d="http://schemas.microsoft.com/office/drawing/2017/model3d" xmlns:o="urn:schemas-microsoft-com:office:office" xmlns:r="http://schemas.openxmlformats.org/officeDocument/2006/relationships" xmlns:m="http://schemas.openxmlformats.org/officeDocument/2006/math" xmlns:v="urn:schemas-microsoft-com:vml" xmlns:wp14="http://schemas.microsoft.com/office/word/2010/wordprocessingDrawing" xmlns:wp="http://schemas.openxmlformats.org/drawingml/2006/wordprocessingDrawing" xmlns:w10="urn:schemas-microsoft-com:office:word" xmlns:w="http://schemas.openxmlformats.org/wordprocessingml/2006/main" xmlns:w14="http://schemas.microsoft.com/office/word/2010/wordml" xmlns:w15="http://schemas.microsoft.com/office/word/2012/wordml" xmlns:w16cid="http://schemas.microsoft.com/office/word/2016/wordml/cid" xmlns:w16se="http://schemas.microsoft.com/office/word/2015/wordml/symex" xmlns:wpg="http://schemas.microsoft.com/office/word/2010/wordprocessingGroup" xmlns:wpi="http://schemas.microsoft.com/office/word/2010/wordprocessingInk" xmlns:wne="http://schemas.microsoft.com/office/word/2006/wordml" xmlns:wps="http://schemas.microsoft.com/office/word/2010/wordprocessingShape" mc:Ignorable="w14 w15 w16se w16cid wp14">
   <w:p>
     <w:pPr>
       <w:widowControl w:val="0"/>
@@ -8849,8 +8675,8 @@
 </file>
 
 <file path=word/numbering.xml><?xml version="1.0" encoding="utf-8"?>
-<w:numbering xmlns:wpc="http://schemas.microsoft.com/office/word/2010/wordprocessingCanvas" xmlns:mc="http://schemas.openxmlformats.org/markup-compatibility/2006" xmlns:o="urn:schemas-microsoft-com:office:office" xmlns:r="http://schemas.openxmlformats.org/officeDocument/2006/relationships" xmlns:m="http://schemas.openxmlformats.org/officeDocument/2006/math" xmlns:v="urn:schemas-microsoft-com:vml" xmlns:wp14="http://schemas.microsoft.com/office/word/2010/wordprocessingDrawing" xmlns:wp="http://schemas.openxmlformats.org/drawingml/2006/wordprocessingDrawing" xmlns:w10="urn:schemas-microsoft-com:office:word" xmlns:w="http://schemas.openxmlformats.org/wordprocessingml/2006/main" xmlns:w14="http://schemas.microsoft.com/office/word/2010/wordml" xmlns:wpg="http://schemas.microsoft.com/office/word/2010/wordprocessingGroup" xmlns:wpi="http://schemas.microsoft.com/office/word/2010/wordprocessingInk" xmlns:wne="http://schemas.microsoft.com/office/word/2006/wordml" xmlns:wps="http://schemas.microsoft.com/office/word/2010/wordprocessingShape" mc:Ignorable="w14 wp14">
-  <w:abstractNum w:abstractNumId="0">
+<w:numbering xmlns:wpc="http://schemas.microsoft.com/office/word/2010/wordprocessingCanvas" xmlns:cx="http://schemas.microsoft.com/office/drawing/2014/chartex" xmlns:cx1="http://schemas.microsoft.com/office/drawing/2015/9/8/chartex" xmlns:cx2="http://schemas.microsoft.com/office/drawing/2015/10/21/chartex" xmlns:cx3="http://schemas.microsoft.com/office/drawing/2016/5/9/chartex" xmlns:cx4="http://schemas.microsoft.com/office/drawing/2016/5/10/chartex" xmlns:cx5="http://schemas.microsoft.com/office/drawing/2016/5/11/chartex" xmlns:cx6="http://schemas.microsoft.com/office/drawing/2016/5/12/chartex" xmlns:cx7="http://schemas.microsoft.com/office/drawing/2016/5/13/chartex" xmlns:cx8="http://schemas.microsoft.com/office/drawing/2016/5/14/chartex" xmlns:mc="http://schemas.openxmlformats.org/markup-compatibility/2006" xmlns:aink="http://schemas.microsoft.com/office/drawing/2016/ink" xmlns:am3d="http://schemas.microsoft.com/office/drawing/2017/model3d" xmlns:o="urn:schemas-microsoft-com:office:office" xmlns:r="http://schemas.openxmlformats.org/officeDocument/2006/relationships" xmlns:m="http://schemas.openxmlformats.org/officeDocument/2006/math" xmlns:v="urn:schemas-microsoft-com:vml" xmlns:wp14="http://schemas.microsoft.com/office/word/2010/wordprocessingDrawing" xmlns:wp="http://schemas.openxmlformats.org/drawingml/2006/wordprocessingDrawing" xmlns:w10="urn:schemas-microsoft-com:office:word" xmlns:w="http://schemas.openxmlformats.org/wordprocessingml/2006/main" xmlns:w14="http://schemas.microsoft.com/office/word/2010/wordml" xmlns:w15="http://schemas.microsoft.com/office/word/2012/wordml" xmlns:w16cid="http://schemas.microsoft.com/office/word/2016/wordml/cid" xmlns:w16se="http://schemas.microsoft.com/office/word/2015/wordml/symex" xmlns:wpg="http://schemas.microsoft.com/office/word/2010/wordprocessingGroup" xmlns:wpi="http://schemas.microsoft.com/office/word/2010/wordprocessingInk" xmlns:wne="http://schemas.microsoft.com/office/word/2006/wordml" xmlns:wps="http://schemas.microsoft.com/office/word/2010/wordprocessingShape" mc:Ignorable="w14 w15 w16se w16cid wp14">
+  <w:abstractNum w:abstractNumId="0" w15:restartNumberingAfterBreak="0">
     <w:nsid w:val="04F83CF4"/>
     <w:multiLevelType w:val="multilevel"/>
     <w:tmpl w:val="39A60C5E"/>
@@ -8963,7 +8789,7 @@
       </w:rPr>
     </w:lvl>
   </w:abstractNum>
-  <w:abstractNum w:abstractNumId="1">
+  <w:abstractNum w:abstractNumId="1" w15:restartNumberingAfterBreak="0">
     <w:nsid w:val="1178516D"/>
     <w:multiLevelType w:val="multilevel"/>
     <w:tmpl w:val="0354FB16"/>
@@ -9076,7 +8902,7 @@
       </w:rPr>
     </w:lvl>
   </w:abstractNum>
-  <w:abstractNum w:abstractNumId="2">
+  <w:abstractNum w:abstractNumId="2" w15:restartNumberingAfterBreak="0">
     <w:nsid w:val="17E60183"/>
     <w:multiLevelType w:val="multilevel"/>
     <w:tmpl w:val="45509390"/>
@@ -9189,7 +9015,7 @@
       </w:rPr>
     </w:lvl>
   </w:abstractNum>
-  <w:abstractNum w:abstractNumId="3">
+  <w:abstractNum w:abstractNumId="3" w15:restartNumberingAfterBreak="0">
     <w:nsid w:val="19C84AEE"/>
     <w:multiLevelType w:val="hybridMultilevel"/>
     <w:tmpl w:val="93103D64"/>
@@ -9302,7 +9128,7 @@
       </w:rPr>
     </w:lvl>
   </w:abstractNum>
-  <w:abstractNum w:abstractNumId="4">
+  <w:abstractNum w:abstractNumId="4" w15:restartNumberingAfterBreak="0">
     <w:nsid w:val="202F59D1"/>
     <w:multiLevelType w:val="multilevel"/>
     <w:tmpl w:val="C64A9188"/>
@@ -9415,7 +9241,7 @@
       </w:rPr>
     </w:lvl>
   </w:abstractNum>
-  <w:abstractNum w:abstractNumId="5">
+  <w:abstractNum w:abstractNumId="5" w15:restartNumberingAfterBreak="0">
     <w:nsid w:val="2EE671BC"/>
     <w:multiLevelType w:val="multilevel"/>
     <w:tmpl w:val="21C00CCC"/>
@@ -9528,7 +9354,7 @@
       </w:rPr>
     </w:lvl>
   </w:abstractNum>
-  <w:abstractNum w:abstractNumId="6">
+  <w:abstractNum w:abstractNumId="6" w15:restartNumberingAfterBreak="0">
     <w:nsid w:val="2F754857"/>
     <w:multiLevelType w:val="hybridMultilevel"/>
     <w:tmpl w:val="D79AD1C6"/>
@@ -9641,7 +9467,7 @@
       </w:rPr>
     </w:lvl>
   </w:abstractNum>
-  <w:abstractNum w:abstractNumId="7">
+  <w:abstractNum w:abstractNumId="7" w15:restartNumberingAfterBreak="0">
     <w:nsid w:val="37311DEB"/>
     <w:multiLevelType w:val="hybridMultilevel"/>
     <w:tmpl w:val="E5B02BAA"/>
@@ -9754,7 +9580,7 @@
       </w:rPr>
     </w:lvl>
   </w:abstractNum>
-  <w:abstractNum w:abstractNumId="8">
+  <w:abstractNum w:abstractNumId="8" w15:restartNumberingAfterBreak="0">
     <w:nsid w:val="39D54DAF"/>
     <w:multiLevelType w:val="multilevel"/>
     <w:tmpl w:val="D94CB30E"/>
@@ -9885,7 +9711,7 @@
       </w:rPr>
     </w:lvl>
   </w:abstractNum>
-  <w:abstractNum w:abstractNumId="9">
+  <w:abstractNum w:abstractNumId="9" w15:restartNumberingAfterBreak="0">
     <w:nsid w:val="3A760DBA"/>
     <w:multiLevelType w:val="hybridMultilevel"/>
     <w:tmpl w:val="AEFA2C66"/>
@@ -9998,7 +9824,7 @@
       </w:rPr>
     </w:lvl>
   </w:abstractNum>
-  <w:abstractNum w:abstractNumId="10">
+  <w:abstractNum w:abstractNumId="10" w15:restartNumberingAfterBreak="0">
     <w:nsid w:val="42AB51AF"/>
     <w:multiLevelType w:val="multilevel"/>
     <w:tmpl w:val="E00CDB4E"/>
@@ -10111,7 +9937,7 @@
       </w:rPr>
     </w:lvl>
   </w:abstractNum>
-  <w:abstractNum w:abstractNumId="11">
+  <w:abstractNum w:abstractNumId="11" w15:restartNumberingAfterBreak="0">
     <w:nsid w:val="45A6318D"/>
     <w:multiLevelType w:val="multilevel"/>
     <w:tmpl w:val="72BC1406"/>
@@ -10240,7 +10066,7 @@
       </w:rPr>
     </w:lvl>
   </w:abstractNum>
-  <w:abstractNum w:abstractNumId="12">
+  <w:abstractNum w:abstractNumId="12" w15:restartNumberingAfterBreak="0">
     <w:nsid w:val="4EA018E0"/>
     <w:multiLevelType w:val="multilevel"/>
     <w:tmpl w:val="72BC1406"/>
@@ -10369,7 +10195,7 @@
       </w:rPr>
     </w:lvl>
   </w:abstractNum>
-  <w:abstractNum w:abstractNumId="13">
+  <w:abstractNum w:abstractNumId="13" w15:restartNumberingAfterBreak="0">
     <w:nsid w:val="551E1664"/>
     <w:multiLevelType w:val="multilevel"/>
     <w:tmpl w:val="5A5E286C"/>
@@ -10500,7 +10326,7 @@
       </w:rPr>
     </w:lvl>
   </w:abstractNum>
-  <w:abstractNum w:abstractNumId="14">
+  <w:abstractNum w:abstractNumId="14" w15:restartNumberingAfterBreak="0">
     <w:nsid w:val="5C5F6D66"/>
     <w:multiLevelType w:val="multilevel"/>
     <w:tmpl w:val="5C5CCB08"/>
@@ -10613,7 +10439,7 @@
       </w:rPr>
     </w:lvl>
   </w:abstractNum>
-  <w:abstractNum w:abstractNumId="15">
+  <w:abstractNum w:abstractNumId="15" w15:restartNumberingAfterBreak="0">
     <w:nsid w:val="7EAF5D27"/>
     <w:multiLevelType w:val="multilevel"/>
     <w:tmpl w:val="C742AB2C"/>
@@ -10778,7 +10604,7 @@
 </file>
 
 <file path=word/styles.xml><?xml version="1.0" encoding="utf-8"?>
-<w:styles xmlns:mc="http://schemas.openxmlformats.org/markup-compatibility/2006" xmlns:r="http://schemas.openxmlformats.org/officeDocument/2006/relationships" xmlns:w="http://schemas.openxmlformats.org/wordprocessingml/2006/main" xmlns:w14="http://schemas.microsoft.com/office/word/2010/wordml" mc:Ignorable="w14">
+<w:styles xmlns:mc="http://schemas.openxmlformats.org/markup-compatibility/2006" xmlns:r="http://schemas.openxmlformats.org/officeDocument/2006/relationships" xmlns:w="http://schemas.openxmlformats.org/wordprocessingml/2006/main" xmlns:w14="http://schemas.microsoft.com/office/word/2010/wordml" xmlns:w15="http://schemas.microsoft.com/office/word/2012/wordml" xmlns:w16cid="http://schemas.microsoft.com/office/word/2016/wordml/cid" xmlns:w16se="http://schemas.microsoft.com/office/word/2015/wordml/symex" mc:Ignorable="w14 w15 w16se w16cid">
   <w:docDefaults>
     <w:rPrDefault>
       <w:rPr>
@@ -10795,734 +10621,382 @@
       </w:pPr>
     </w:pPrDefault>
   </w:docDefaults>
-  <w:latentStyles w:defLockedState="0" w:defUIPriority="99" w:defSemiHidden="1" w:defUnhideWhenUsed="1" w:defQFormat="0" w:count="267">
-    <w:lsdException w:name="Normal" w:semiHidden="0" w:uiPriority="0" w:unhideWhenUsed="0" w:qFormat="1"/>
-    <w:lsdException w:name="heading 1" w:semiHidden="0" w:uiPriority="9" w:unhideWhenUsed="0" w:qFormat="1"/>
-    <w:lsdException w:name="heading 2" w:uiPriority="9" w:qFormat="1"/>
-    <w:lsdException w:name="heading 3" w:uiPriority="9" w:qFormat="1"/>
-    <w:lsdException w:name="heading 4" w:uiPriority="9" w:qFormat="1"/>
-    <w:lsdException w:name="heading 5" w:uiPriority="9" w:qFormat="1"/>
-    <w:lsdException w:name="heading 6" w:uiPriority="9" w:qFormat="1"/>
-    <w:lsdException w:name="heading 7" w:uiPriority="9" w:qFormat="1"/>
-    <w:lsdException w:name="heading 8" w:uiPriority="9" w:qFormat="1"/>
-    <w:lsdException w:name="heading 9" w:uiPriority="9" w:qFormat="1"/>
-    <w:lsdException w:name="toc 1" w:uiPriority="39" w:qFormat="1"/>
-    <w:lsdException w:name="toc 2" w:uiPriority="39" w:qFormat="1"/>
-    <w:lsdException w:name="toc 3" w:uiPriority="39" w:qFormat="1"/>
-    <w:lsdException w:name="toc 4" w:uiPriority="39"/>
-    <w:lsdException w:name="toc 5" w:uiPriority="39"/>
-    <w:lsdException w:name="toc 6" w:uiPriority="39"/>
-    <w:lsdException w:name="toc 7" w:uiPriority="39"/>
-    <w:lsdException w:name="toc 8" w:uiPriority="39"/>
-    <w:lsdException w:name="toc 9" w:uiPriority="39"/>
-    <w:lsdException w:name="caption" w:uiPriority="35" w:qFormat="1"/>
-    <w:lsdException w:name="Title" w:semiHidden="0" w:uiPriority="10" w:unhideWhenUsed="0" w:qFormat="1"/>
-    <w:lsdException w:name="Default Paragraph Font" w:uiPriority="1"/>
-    <w:lsdException w:name="Subtitle" w:semiHidden="0" w:uiPriority="11" w:unhideWhenUsed="0" w:qFormat="1"/>
-    <w:lsdException w:name="Strong" w:semiHidden="0" w:uiPriority="22" w:unhideWhenUsed="0" w:qFormat="1"/>
-    <w:lsdException w:name="Emphasis" w:semiHidden="0" w:uiPriority="20" w:unhideWhenUsed="0" w:qFormat="1"/>
-    <w:lsdException w:name="Table Grid" w:uiPriority="59"/>
-    <w:lsdException w:name="Placeholder Text" w:unhideWhenUsed="0"/>
-    <w:lsdException w:name="No Spacing" w:semiHidden="0" w:uiPriority="1" w:unhideWhenUsed="0" w:qFormat="1"/>
-    <w:lsdException w:name="Light Shading" w:semiHidden="0" w:uiPriority="60" w:unhideWhenUsed="0"/>
-    <w:lsdException w:name="Light List" w:semiHidden="0" w:uiPriority="61" w:unhideWhenUsed="0"/>
-    <w:lsdException w:name="Light Grid" w:semiHidden="0" w:uiPriority="62" w:unhideWhenUsed="0"/>
-    <w:lsdException w:name="Medium Shading 1" w:semiHidden="0" w:uiPriority="63" w:unhideWhenUsed="0"/>
-    <w:lsdException w:name="Medium Shading 2" w:semiHidden="0" w:uiPriority="64" w:unhideWhenUsed="0"/>
-    <w:lsdException w:name="Medium List 1" w:semiHidden="0" w:uiPriority="65" w:unhideWhenUsed="0"/>
-    <w:lsdException w:name="Medium List 2" w:semiHidden="0" w:uiPriority="66" w:unhideWhenUsed="0"/>
-    <w:lsdException w:name="Medium Grid 1" w:semiHidden="0" w:uiPriority="67" w:unhideWhenUsed="0"/>
-    <w:lsdException w:name="Medium Grid 2" w:semiHidden="0" w:uiPriority="68" w:unhideWhenUsed="0"/>
-    <w:lsdException w:name="Medium Grid 3" w:semiHidden="0" w:uiPriority="69" w:unhideWhenUsed="0"/>
-    <w:lsdException w:name="Dark List" w:semiHidden="0" w:uiPriority="70" w:unhideWhenUsed="0"/>
-    <w:lsdException w:name="Colorful Shading" w:semiHidden="0" w:uiPriority="71" w:unhideWhenUsed="0"/>
-    <w:lsdException w:name="Colorful List" w:semiHidden="0" w:uiPriority="72" w:unhideWhenUsed="0"/>
-    <w:lsdException w:name="Colorful Grid" w:semiHidden="0" w:uiPriority="73" w:unhideWhenUsed="0"/>
-    <w:lsdException w:name="Light Shading Accent 1" w:semiHidden="0" w:uiPriority="60" w:unhideWhenUsed="0"/>
-    <w:lsdException w:name="Light List Accent 1" w:semiHidden="0" w:uiPriority="61" w:unhideWhenUsed="0"/>
-    <w:lsdException w:name="Light Grid Accent 1" w:semiHidden="0" w:uiPriority="62" w:unhideWhenUsed="0"/>
-    <w:lsdException w:name="Medium Shading 1 Accent 1" w:semiHidden="0" w:uiPriority="63" w:unhideWhenUsed="0"/>
-    <w:lsdException w:name="Medium Shading 2 Accent 1" w:semiHidden="0" w:uiPriority="64" w:unhideWhenUsed="0"/>
-    <w:lsdException w:name="Medium List 1 Accent 1" w:semiHidden="0" w:uiPriority="65" w:unhideWhenUsed="0"/>
-    <w:lsdException w:name="Revision" w:unhideWhenUsed="0"/>
-    <w:lsdException w:name="List Paragraph" w:semiHidden="0" w:uiPriority="34" w:unhideWhenUsed="0" w:qFormat="1"/>
-    <w:lsdException w:name="Quote" w:semiHidden="0" w:uiPriority="29" w:unhideWhenUsed="0" w:qFormat="1"/>
-    <w:lsdException w:name="Intense Quote" w:semiHidden="0" w:uiPriority="30" w:unhideWhenUsed="0" w:qFormat="1"/>
-    <w:lsdException w:name="Medium List 2 Accent 1" w:semiHidden="0" w:uiPriority="66" w:unhideWhenUsed="0"/>
-    <w:lsdException w:name="Medium Grid 1 Accent 1" w:semiHidden="0" w:uiPriority="67" w:unhideWhenUsed="0"/>
-    <w:lsdException w:name="Medium Grid 2 Accent 1" w:semiHidden="0" w:uiPriority="68" w:unhideWhenUsed="0"/>
-    <w:lsdException w:name="Medium Grid 3 Accent 1" w:semiHidden="0" w:uiPriority="69" w:unhideWhenUsed="0"/>
-    <w:lsdException w:name="Dark List Accent 1" w:semiHidden="0" w:uiPriority="70" w:unhideWhenUsed="0"/>
-    <w:lsdException w:name="Colorful Shading Accent 1" w:semiHidden="0" w:uiPriority="71" w:unhideWhenUsed="0"/>
-    <w:lsdException w:name="Colorful List Accent 1" w:semiHidden="0" w:uiPriority="72" w:unhideWhenUsed="0"/>
-    <w:lsdException w:name="Colorful Grid Accent 1" w:semiHidden="0" w:uiPriority="73" w:unhideWhenUsed="0"/>
-    <w:lsdException w:name="Light Shading Accent 2" w:semiHidden="0" w:uiPriority="60" w:unhideWhenUsed="0"/>
-    <w:lsdException w:name="Light List Accent 2" w:semiHidden="0" w:uiPriority="61" w:unhideWhenUsed="0"/>
-    <w:lsdException w:name="Light Grid Accent 2" w:semiHidden="0" w:uiPriority="62" w:unhideWhenUsed="0"/>
-    <w:lsdException w:name="Medium Shading 1 Accent 2" w:semiHidden="0" w:uiPriority="63" w:unhideWhenUsed="0"/>
-    <w:lsdException w:name="Medium Shading 2 Accent 2" w:semiHidden="0" w:uiPriority="64" w:unhideWhenUsed="0"/>
-    <w:lsdException w:name="Medium List 1 Accent 2" w:semiHidden="0" w:uiPriority="65" w:unhideWhenUsed="0"/>
-    <w:lsdException w:name="Medium List 2 Accent 2" w:semiHidden="0" w:uiPriority="66" w:unhideWhenUsed="0"/>
-    <w:lsdException w:name="Medium Grid 1 Accent 2" w:semiHidden="0" w:uiPriority="67" w:unhideWhenUsed="0"/>
-    <w:lsdException w:name="Medium Grid 2 Accent 2" w:semiHidden="0" w:uiPriority="68" w:unhideWhenUsed="0"/>
-    <w:lsdException w:name="Medium Grid 3 Accent 2" w:semiHidden="0" w:uiPriority="69" w:unhideWhenUsed="0"/>
-    <w:lsdException w:name="Dark List Accent 2" w:semiHidden="0" w:uiPriority="70" w:unhideWhenUsed="0"/>
-    <w:lsdException w:name="Colorful Shading Accent 2" w:semiHidden="0" w:uiPriority="71" w:unhideWhenUsed="0"/>
-    <w:lsdException w:name="Colorful List Accent 2" w:semiHidden="0" w:uiPriority="72" w:unhideWhenUsed="0"/>
-    <w:lsdException w:name="Colorful Grid Accent 2" w:semiHidden="0" w:uiPriority="73" w:unhideWhenUsed="0"/>
-    <w:lsdException w:name="Light Shading Accent 3" w:semiHidden="0" w:uiPriority="60" w:unhideWhenUsed="0"/>
-    <w:lsdException w:name="Light List Accent 3" w:semiHidden="0" w:uiPriority="61" w:unhideWhenUsed="0"/>
-    <w:lsdException w:name="Light Grid Accent 3" w:semiHidden="0" w:uiPriority="62" w:unhideWhenUsed="0"/>
-    <w:lsdException w:name="Medium Shading 1 Accent 3" w:semiHidden="0" w:uiPriority="63" w:unhideWhenUsed="0"/>
-    <w:lsdException w:name="Medium Shading 2 Accent 3" w:semiHidden="0" w:uiPriority="64" w:unhideWhenUsed="0"/>
-    <w:lsdException w:name="Medium List 1 Accent 3" w:semiHidden="0" w:uiPriority="65" w:unhideWhenUsed="0"/>
-    <w:lsdException w:name="Medium List 2 Accent 3" w:semiHidden="0" w:uiPriority="66" w:unhideWhenUsed="0"/>
-    <w:lsdException w:name="Medium Grid 1 Accent 3" w:semiHidden="0" w:uiPriority="67" w:unhideWhenUsed="0"/>
-    <w:lsdException w:name="Medium Grid 2 Accent 3" w:semiHidden="0" w:uiPriority="68" w:unhideWhenUsed="0"/>
-    <w:lsdException w:name="Medium Grid 3 Accent 3" w:semiHidden="0" w:uiPriority="69" w:unhideWhenUsed="0"/>
-    <w:lsdException w:name="Dark List Accent 3" w:semiHidden="0" w:uiPriority="70" w:unhideWhenUsed="0"/>
-    <w:lsdException w:name="Colorful Shading Accent 3" w:semiHidden="0" w:uiPriority="71" w:unhideWhenUsed="0"/>
-    <w:lsdException w:name="Colorful List Accent 3" w:semiHidden="0" w:uiPriority="72" w:unhideWhenUsed="0"/>
-    <w:lsdException w:name="Colorful Grid Accent 3" w:semiHidden="0" w:uiPriority="73" w:unhideWhenUsed="0"/>
-    <w:lsdException w:name="Light Shading Accent 4" w:semiHidden="0" w:uiPriority="60" w:unhideWhenUsed="0"/>
-    <w:lsdException w:name="Light List Accent 4" w:semiHidden="0" w:uiPriority="61" w:unhideWhenUsed="0"/>
-    <w:lsdException w:name="Light Grid Accent 4" w:semiHidden="0" w:uiPriority="62" w:unhideWhenUsed="0"/>
-    <w:lsdException w:name="Medium Shading 1 Accent 4" w:semiHidden="0" w:uiPriority="63" w:unhideWhenUsed="0"/>
-    <w:lsdException w:name="Medium Shading 2 Accent 4" w:semiHidden="0" w:uiPriority="64" w:unhideWhenUsed="0"/>
-    <w:lsdException w:name="Medium List 1 Accent 4" w:semiHidden="0" w:uiPriority="65" w:unhideWhenUsed="0"/>
-    <w:lsdException w:name="Medium List 2 Accent 4" w:semiHidden="0" w:uiPriority="66" w:unhideWhenUsed="0"/>
-    <w:lsdException w:name="Medium Grid 1 Accent 4" w:semiHidden="0" w:uiPriority="67" w:unhideWhenUsed="0"/>
-    <w:lsdException w:name="Medium Grid 2 Accent 4" w:semiHidden="0" w:uiPriority="68" w:unhideWhenUsed="0"/>
-    <w:lsdException w:name="Medium Grid 3 Accent 4" w:semiHidden="0" w:uiPriority="69" w:unhideWhenUsed="0"/>
-    <w:lsdException w:name="Dark List Accent 4" w:semiHidden="0" w:uiPriority="70" w:unhideWhenUsed="0"/>
-    <w:lsdException w:name="Colorful Shading Accent 4" w:semiHidden="0" w:uiPriority="71" w:unhideWhenUsed="0"/>
-    <w:lsdException w:name="Colorful List Accent 4" w:semiHidden="0" w:uiPriority="72" w:unhideWhenUsed="0"/>
-    <w:lsdException w:name="Colorful Grid Accent 4" w:semiHidden="0" w:uiPriority="73" w:unhideWhenUsed="0"/>
-    <w:lsdException w:name="Light Shading Accent 5" w:semiHidden="0" w:uiPriority="60" w:unhideWhenUsed="0"/>
-    <w:lsdException w:name="Light List Accent 5" w:semiHidden="0" w:uiPriority="61" w:unhideWhenUsed="0"/>
-    <w:lsdException w:name="Light Grid Accent 5" w:semiHidden="0" w:uiPriority="62" w:unhideWhenUsed="0"/>
-    <w:lsdException w:name="Medium Shading 1 Accent 5" w:semiHidden="0" w:uiPriority="63" w:unhideWhenUsed="0"/>
-    <w:lsdException w:name="Medium Shading 2 Accent 5" w:semiHidden="0" w:uiPriority="64" w:unhideWhenUsed="0"/>
-    <w:lsdException w:name="Medium List 1 Accent 5" w:semiHidden="0" w:uiPriority="65" w:unhideWhenUsed="0"/>
-    <w:lsdException w:name="Medium List 2 Accent 5" w:semiHidden="0" w:uiPriority="66" w:unhideWhenUsed="0"/>
-    <w:lsdException w:name="Medium Grid 1 Accent 5" w:semiHidden="0" w:uiPriority="67" w:unhideWhenUsed="0"/>
-    <w:lsdException w:name="Medium Grid 2 Accent 5" w:semiHidden="0" w:uiPriority="68" w:unhideWhenUsed="0"/>
-    <w:lsdException w:name="Medium Grid 3 Accent 5" w:semiHidden="0" w:uiPriority="69" w:unhideWhenUsed="0"/>
-    <w:lsdException w:name="Dark List Accent 5" w:semiHidden="0" w:uiPriority="70" w:unhideWhenUsed="0"/>
-    <w:lsdException w:name="Colorful Shading Accent 5" w:semiHidden="0" w:uiPriority="71" w:unhideWhenUsed="0"/>
-    <w:lsdException w:name="Colorful List Accent 5" w:semiHidden="0" w:uiPriority="72" w:unhideWhenUsed="0"/>
-    <w:lsdException w:name="Colorful Grid Accent 5" w:semiHidden="0" w:uiPriority="73" w:unhideWhenUsed="0"/>
-    <w:lsdException w:name="Light Shading Accent 6" w:semiHidden="0" w:uiPriority="60" w:unhideWhenUsed="0"/>
-    <w:lsdException w:name="Light List Accent 6" w:semiHidden="0" w:uiPriority="61" w:unhideWhenUsed="0"/>
-    <w:lsdException w:name="Light Grid Accent 6" w:semiHidden="0" w:uiPriority="62" w:unhideWhenUsed="0"/>
-    <w:lsdException w:name="Medium Shading 1 Accent 6" w:semiHidden="0" w:uiPriority="63" w:unhideWhenUsed="0"/>
-    <w:lsdException w:name="Medium Shading 2 Accent 6" w:semiHidden="0" w:uiPriority="64" w:unhideWhenUsed="0"/>
-    <w:lsdException w:name="Medium List 1 Accent 6" w:semiHidden="0" w:uiPriority="65" w:unhideWhenUsed="0"/>
-    <w:lsdException w:name="Medium List 2 Accent 6" w:semiHidden="0" w:uiPriority="66" w:unhideWhenUsed="0"/>
-    <w:lsdException w:name="Medium Grid 1 Accent 6" w:semiHidden="0" w:uiPriority="67" w:unhideWhenUsed="0"/>
-    <w:lsdException w:name="Medium Grid 2 Accent 6" w:semiHidden="0" w:uiPriority="68" w:unhideWhenUsed="0"/>
-    <w:lsdException w:name="Medium Grid 3 Accent 6" w:semiHidden="0" w:uiPriority="69" w:unhideWhenUsed="0"/>
-    <w:lsdException w:name="Dark List Accent 6" w:semiHidden="0" w:uiPriority="70" w:unhideWhenUsed="0"/>
-    <w:lsdException w:name="Colorful Shading Accent 6" w:semiHidden="0" w:uiPriority="71" w:unhideWhenUsed="0"/>
-    <w:lsdException w:name="Colorful List Accent 6" w:semiHidden="0" w:uiPriority="72" w:unhideWhenUsed="0"/>
-    <w:lsdException w:name="Colorful Grid Accent 6" w:semiHidden="0" w:uiPriority="73" w:unhideWhenUsed="0"/>
-    <w:lsdException w:name="Subtle Emphasis" w:semiHidden="0" w:uiPriority="19" w:unhideWhenUsed="0" w:qFormat="1"/>
-    <w:lsdException w:name="Intense Emphasis" w:semiHidden="0" w:uiPriority="21" w:unhideWhenUsed="0" w:qFormat="1"/>
-    <w:lsdException w:name="Subtle Reference" w:semiHidden="0" w:uiPriority="31" w:unhideWhenUsed="0" w:qFormat="1"/>
-    <w:lsdException w:name="Intense Reference" w:semiHidden="0" w:uiPriority="32" w:unhideWhenUsed="0" w:qFormat="1"/>
-    <w:lsdException w:name="Book Title" w:semiHidden="0" w:uiPriority="33" w:unhideWhenUsed="0" w:qFormat="1"/>
-    <w:lsdException w:name="Bibliography" w:uiPriority="37"/>
-    <w:lsdException w:name="TOC Heading" w:uiPriority="39" w:qFormat="1"/>
-  </w:latentStyles>
-  <w:style w:type="paragraph" w:default="1" w:styleId="Normal">
-    <w:name w:val="Normal"/>
-  </w:style>
-  <w:style w:type="paragraph" w:styleId="Ttulo1">
-    <w:name w:val="heading 1"/>
-    <w:basedOn w:val="Normal"/>
-    <w:next w:val="Normal"/>
-    <w:pPr>
-      <w:keepNext/>
-      <w:keepLines/>
-      <w:spacing w:before="240" w:after="0"/>
-      <w:outlineLvl w:val="0"/>
-    </w:pPr>
-    <w:rPr>
-      <w:b/>
-      <w:sz w:val="28"/>
-      <w:szCs w:val="28"/>
-    </w:rPr>
-  </w:style>
-  <w:style w:type="paragraph" w:styleId="Ttulo2">
-    <w:name w:val="heading 2"/>
-    <w:basedOn w:val="Normal"/>
-    <w:next w:val="Normal"/>
-    <w:pPr>
-      <w:keepNext/>
-      <w:keepLines/>
-      <w:spacing w:before="40" w:after="0"/>
-      <w:outlineLvl w:val="1"/>
-    </w:pPr>
-    <w:rPr>
-      <w:b/>
-      <w:sz w:val="24"/>
-      <w:szCs w:val="24"/>
-    </w:rPr>
-  </w:style>
-  <w:style w:type="paragraph" w:styleId="Ttulo3">
-    <w:name w:val="heading 3"/>
-    <w:basedOn w:val="Normal"/>
-    <w:next w:val="Normal"/>
-    <w:pPr>
-      <w:keepNext/>
-      <w:keepLines/>
-      <w:spacing w:before="280" w:after="80"/>
-      <w:outlineLvl w:val="2"/>
-    </w:pPr>
-    <w:rPr>
-      <w:b/>
-      <w:sz w:val="28"/>
-      <w:szCs w:val="28"/>
-    </w:rPr>
-  </w:style>
-  <w:style w:type="paragraph" w:styleId="Ttulo4">
-    <w:name w:val="heading 4"/>
-    <w:basedOn w:val="Normal"/>
-    <w:next w:val="Normal"/>
-    <w:pPr>
-      <w:keepNext/>
-      <w:keepLines/>
-      <w:spacing w:before="240" w:after="40"/>
-      <w:outlineLvl w:val="3"/>
-    </w:pPr>
-    <w:rPr>
-      <w:b/>
-      <w:sz w:val="24"/>
-      <w:szCs w:val="24"/>
-    </w:rPr>
-  </w:style>
-  <w:style w:type="paragraph" w:styleId="Ttulo5">
-    <w:name w:val="heading 5"/>
-    <w:basedOn w:val="Normal"/>
-    <w:next w:val="Normal"/>
-    <w:pPr>
-      <w:keepNext/>
-      <w:keepLines/>
-      <w:spacing w:before="220" w:after="40"/>
-      <w:outlineLvl w:val="4"/>
-    </w:pPr>
-    <w:rPr>
-      <w:b/>
-    </w:rPr>
-  </w:style>
-  <w:style w:type="paragraph" w:styleId="Ttulo6">
-    <w:name w:val="heading 6"/>
-    <w:basedOn w:val="Normal"/>
-    <w:next w:val="Normal"/>
-    <w:pPr>
-      <w:keepNext/>
-      <w:keepLines/>
-      <w:spacing w:before="200" w:after="40"/>
-      <w:outlineLvl w:val="5"/>
-    </w:pPr>
-    <w:rPr>
-      <w:b/>
-      <w:sz w:val="20"/>
-      <w:szCs w:val="20"/>
-    </w:rPr>
-  </w:style>
-  <w:style w:type="character" w:default="1" w:styleId="Fontepargpadro">
-    <w:name w:val="Default Paragraph Font"/>
-    <w:uiPriority w:val="1"/>
-    <w:semiHidden/>
-    <w:unhideWhenUsed/>
-  </w:style>
-  <w:style w:type="table" w:default="1" w:styleId="Tabelanormal">
-    <w:name w:val="Normal Table"/>
-    <w:uiPriority w:val="99"/>
-    <w:semiHidden/>
-    <w:unhideWhenUsed/>
-    <w:tblPr>
-      <w:tblInd w:w="0" w:type="dxa"/>
-      <w:tblCellMar>
-        <w:top w:w="0" w:type="dxa"/>
-        <w:left w:w="108" w:type="dxa"/>
-        <w:bottom w:w="0" w:type="dxa"/>
-        <w:right w:w="108" w:type="dxa"/>
-      </w:tblCellMar>
-    </w:tblPr>
-  </w:style>
-  <w:style w:type="numbering" w:default="1" w:styleId="Semlista">
-    <w:name w:val="No List"/>
-    <w:uiPriority w:val="99"/>
-    <w:semiHidden/>
-    <w:unhideWhenUsed/>
-  </w:style>
-  <w:style w:type="table" w:customStyle="1" w:styleId="TableNormal">
-    <w:name w:val="Table Normal"/>
-    <w:tblPr>
-      <w:tblCellMar>
-        <w:top w:w="0" w:type="dxa"/>
-        <w:left w:w="0" w:type="dxa"/>
-        <w:bottom w:w="0" w:type="dxa"/>
-        <w:right w:w="0" w:type="dxa"/>
-      </w:tblCellMar>
-    </w:tblPr>
-  </w:style>
-  <w:style w:type="paragraph" w:styleId="Ttulo">
-    <w:name w:val="Title"/>
-    <w:basedOn w:val="Normal"/>
-    <w:next w:val="Normal"/>
-    <w:link w:val="TtuloChar"/>
-    <w:uiPriority w:val="10"/>
-    <w:qFormat/>
-    <w:rsid w:val="00944F19"/>
-    <w:rPr>
-      <w:b/>
-      <w:sz w:val="28"/>
-      <w:szCs w:val="28"/>
-    </w:rPr>
-  </w:style>
-  <w:style w:type="paragraph" w:styleId="Subttulo">
-    <w:name w:val="Subtitle"/>
-    <w:basedOn w:val="Normal"/>
-    <w:next w:val="Normal"/>
-    <w:link w:val="SubttuloChar"/>
-    <w:uiPriority w:val="11"/>
-    <w:qFormat/>
-    <w:pPr>
-      <w:keepNext/>
-      <w:keepLines/>
-      <w:spacing w:before="360" w:after="80"/>
-    </w:pPr>
-    <w:rPr>
-      <w:rFonts w:ascii="Georgia" w:eastAsia="Georgia" w:hAnsi="Georgia" w:cs="Georgia"/>
-      <w:i/>
-      <w:color w:val="666666"/>
-      <w:sz w:val="48"/>
-      <w:szCs w:val="48"/>
-    </w:rPr>
-  </w:style>
-  <w:style w:type="table" w:customStyle="1" w:styleId="a">
-    <w:basedOn w:val="TableNormal"/>
-    <w:pPr>
-      <w:spacing w:after="0" w:line="240" w:lineRule="auto"/>
-    </w:pPr>
-    <w:tblPr>
-      <w:tblStyleRowBandSize w:val="1"/>
-      <w:tblStyleColBandSize w:val="1"/>
-      <w:tblCellMar>
-        <w:left w:w="108" w:type="dxa"/>
-        <w:right w:w="108" w:type="dxa"/>
-      </w:tblCellMar>
-    </w:tblPr>
-  </w:style>
-  <w:style w:type="paragraph" w:styleId="Textodebalo">
-    <w:name w:val="Balloon Text"/>
-    <w:basedOn w:val="Normal"/>
-    <w:link w:val="TextodebaloChar"/>
-    <w:uiPriority w:val="99"/>
-    <w:semiHidden/>
-    <w:unhideWhenUsed/>
-    <w:rsid w:val="000F3A41"/>
-    <w:pPr>
-      <w:spacing w:after="0" w:line="240" w:lineRule="auto"/>
-    </w:pPr>
-    <w:rPr>
-      <w:rFonts w:ascii="Tahoma" w:hAnsi="Tahoma" w:cs="Tahoma"/>
-      <w:sz w:val="16"/>
-      <w:szCs w:val="16"/>
-    </w:rPr>
-  </w:style>
-  <w:style w:type="character" w:customStyle="1" w:styleId="TextodebaloChar">
-    <w:name w:val="Texto de balão Char"/>
-    <w:basedOn w:val="Fontepargpadro"/>
-    <w:link w:val="Textodebalo"/>
-    <w:uiPriority w:val="99"/>
-    <w:semiHidden/>
-    <w:rsid w:val="000F3A41"/>
-    <w:rPr>
-      <w:rFonts w:ascii="Tahoma" w:hAnsi="Tahoma" w:cs="Tahoma"/>
-      <w:sz w:val="16"/>
-      <w:szCs w:val="16"/>
-    </w:rPr>
-  </w:style>
-  <w:style w:type="paragraph" w:styleId="Legenda">
-    <w:name w:val="caption"/>
-    <w:basedOn w:val="Normal"/>
-    <w:next w:val="Normal"/>
-    <w:uiPriority w:val="35"/>
-    <w:unhideWhenUsed/>
-    <w:qFormat/>
-    <w:rsid w:val="00E47CD7"/>
-    <w:pPr>
-      <w:spacing w:after="200" w:line="240" w:lineRule="auto"/>
-    </w:pPr>
-    <w:rPr>
-      <w:b/>
-      <w:bCs/>
-      <w:color w:val="4F81BD" w:themeColor="accent1"/>
-      <w:sz w:val="18"/>
-      <w:szCs w:val="18"/>
-    </w:rPr>
-  </w:style>
-  <w:style w:type="paragraph" w:styleId="Cabealho">
-    <w:name w:val="header"/>
-    <w:basedOn w:val="Normal"/>
-    <w:link w:val="CabealhoChar"/>
-    <w:uiPriority w:val="99"/>
-    <w:unhideWhenUsed/>
-    <w:rsid w:val="00E47CD7"/>
-    <w:pPr>
-      <w:tabs>
-        <w:tab w:val="center" w:pos="4252"/>
-        <w:tab w:val="right" w:pos="8504"/>
-      </w:tabs>
-      <w:spacing w:after="0" w:line="240" w:lineRule="auto"/>
-    </w:pPr>
-  </w:style>
-  <w:style w:type="character" w:customStyle="1" w:styleId="CabealhoChar">
-    <w:name w:val="Cabeçalho Char"/>
-    <w:basedOn w:val="Fontepargpadro"/>
-    <w:link w:val="Cabealho"/>
-    <w:uiPriority w:val="99"/>
-    <w:rsid w:val="00E47CD7"/>
-  </w:style>
-  <w:style w:type="paragraph" w:styleId="Rodap">
-    <w:name w:val="footer"/>
-    <w:basedOn w:val="Normal"/>
-    <w:link w:val="RodapChar"/>
-    <w:uiPriority w:val="99"/>
-    <w:unhideWhenUsed/>
-    <w:rsid w:val="00E47CD7"/>
-    <w:pPr>
-      <w:tabs>
-        <w:tab w:val="center" w:pos="4252"/>
-        <w:tab w:val="right" w:pos="8504"/>
-      </w:tabs>
-      <w:spacing w:after="0" w:line="240" w:lineRule="auto"/>
-    </w:pPr>
-  </w:style>
-  <w:style w:type="character" w:customStyle="1" w:styleId="RodapChar">
-    <w:name w:val="Rodapé Char"/>
-    <w:basedOn w:val="Fontepargpadro"/>
-    <w:link w:val="Rodap"/>
-    <w:uiPriority w:val="99"/>
-    <w:rsid w:val="00E47CD7"/>
-  </w:style>
-  <w:style w:type="paragraph" w:styleId="PargrafodaLista">
-    <w:name w:val="List Paragraph"/>
-    <w:basedOn w:val="Normal"/>
-    <w:uiPriority w:val="34"/>
-    <w:qFormat/>
-    <w:rsid w:val="00C60269"/>
-    <w:pPr>
-      <w:ind w:left="720"/>
-      <w:contextualSpacing/>
-    </w:pPr>
-  </w:style>
-  <w:style w:type="paragraph" w:styleId="CabealhodoSumrio">
-    <w:name w:val="TOC Heading"/>
-    <w:basedOn w:val="Ttulo1"/>
-    <w:next w:val="Normal"/>
-    <w:uiPriority w:val="39"/>
-    <w:semiHidden/>
-    <w:unhideWhenUsed/>
-    <w:qFormat/>
-    <w:rsid w:val="00EE62C5"/>
-    <w:pPr>
-      <w:spacing w:before="480" w:line="276" w:lineRule="auto"/>
-      <w:jc w:val="left"/>
-      <w:outlineLvl w:val="9"/>
-    </w:pPr>
-    <w:rPr>
-      <w:rFonts w:asciiTheme="majorHAnsi" w:eastAsiaTheme="majorEastAsia" w:hAnsiTheme="majorHAnsi" w:cstheme="majorBidi"/>
-      <w:bCs/>
-      <w:color w:val="365F91" w:themeColor="accent1" w:themeShade="BF"/>
-    </w:rPr>
-  </w:style>
-  <w:style w:type="paragraph" w:styleId="Sumrio1">
-    <w:name w:val="toc 1"/>
-    <w:basedOn w:val="Normal"/>
-    <w:next w:val="Normal"/>
-    <w:autoRedefine/>
-    <w:uiPriority w:val="39"/>
-    <w:unhideWhenUsed/>
-    <w:qFormat/>
-    <w:rsid w:val="00203C61"/>
-    <w:pPr>
-      <w:spacing w:after="100"/>
-    </w:pPr>
-  </w:style>
-  <w:style w:type="character" w:styleId="Hyperlink">
-    <w:name w:val="Hyperlink"/>
-    <w:basedOn w:val="Fontepargpadro"/>
-    <w:uiPriority w:val="99"/>
-    <w:unhideWhenUsed/>
-    <w:rsid w:val="00EE62C5"/>
-    <w:rPr>
-      <w:color w:val="0000FF" w:themeColor="hyperlink"/>
-      <w:u w:val="single"/>
-    </w:rPr>
-  </w:style>
-  <w:style w:type="character" w:styleId="TtulodoLivro">
-    <w:name w:val="Book Title"/>
-    <w:uiPriority w:val="33"/>
-    <w:qFormat/>
-    <w:rsid w:val="00EE62C5"/>
-    <w:rPr>
-      <w:b/>
-      <w:sz w:val="28"/>
-      <w:szCs w:val="28"/>
-    </w:rPr>
-  </w:style>
-  <w:style w:type="paragraph" w:styleId="SemEspaamento">
-    <w:name w:val="No Spacing"/>
-    <w:link w:val="SemEspaamentoChar"/>
-    <w:uiPriority w:val="1"/>
-    <w:qFormat/>
-    <w:rsid w:val="00EE62C5"/>
-    <w:pPr>
-      <w:spacing w:after="0" w:line="240" w:lineRule="auto"/>
-      <w:jc w:val="left"/>
-    </w:pPr>
-    <w:rPr>
-      <w:rFonts w:asciiTheme="minorHAnsi" w:eastAsiaTheme="minorEastAsia" w:hAnsiTheme="minorHAnsi" w:cstheme="minorBidi"/>
-    </w:rPr>
-  </w:style>
-  <w:style w:type="character" w:customStyle="1" w:styleId="SemEspaamentoChar">
-    <w:name w:val="Sem Espaçamento Char"/>
-    <w:basedOn w:val="Fontepargpadro"/>
-    <w:link w:val="SemEspaamento"/>
-    <w:uiPriority w:val="1"/>
-    <w:rsid w:val="00EE62C5"/>
-    <w:rPr>
-      <w:rFonts w:asciiTheme="minorHAnsi" w:eastAsiaTheme="minorEastAsia" w:hAnsiTheme="minorHAnsi" w:cstheme="minorBidi"/>
-    </w:rPr>
-  </w:style>
-  <w:style w:type="character" w:customStyle="1" w:styleId="TtuloChar">
-    <w:name w:val="Título Char"/>
-    <w:basedOn w:val="Fontepargpadro"/>
-    <w:link w:val="Ttulo"/>
-    <w:uiPriority w:val="10"/>
-    <w:rsid w:val="00944F19"/>
-    <w:rPr>
-      <w:b/>
-      <w:sz w:val="28"/>
-      <w:szCs w:val="28"/>
-    </w:rPr>
-  </w:style>
-  <w:style w:type="character" w:customStyle="1" w:styleId="SubttuloChar">
-    <w:name w:val="Subtítulo Char"/>
-    <w:basedOn w:val="Fontepargpadro"/>
-    <w:link w:val="Subttulo"/>
-    <w:uiPriority w:val="11"/>
-    <w:rsid w:val="00EE62C5"/>
-    <w:rPr>
-      <w:rFonts w:ascii="Georgia" w:eastAsia="Georgia" w:hAnsi="Georgia" w:cs="Georgia"/>
-      <w:i/>
-      <w:color w:val="666666"/>
-      <w:sz w:val="48"/>
-      <w:szCs w:val="48"/>
-    </w:rPr>
-  </w:style>
-  <w:style w:type="paragraph" w:styleId="Sumrio2">
-    <w:name w:val="toc 2"/>
-    <w:basedOn w:val="Normal"/>
-    <w:next w:val="Normal"/>
-    <w:autoRedefine/>
-    <w:uiPriority w:val="39"/>
-    <w:semiHidden/>
-    <w:unhideWhenUsed/>
-    <w:qFormat/>
-    <w:rsid w:val="00203C61"/>
-    <w:pPr>
-      <w:spacing w:after="100" w:line="276" w:lineRule="auto"/>
-      <w:ind w:left="220"/>
-      <w:jc w:val="left"/>
-    </w:pPr>
-    <w:rPr>
-      <w:rFonts w:asciiTheme="minorHAnsi" w:eastAsiaTheme="minorEastAsia" w:hAnsiTheme="minorHAnsi" w:cstheme="minorBidi"/>
-    </w:rPr>
-  </w:style>
-  <w:style w:type="paragraph" w:styleId="Sumrio3">
-    <w:name w:val="toc 3"/>
-    <w:basedOn w:val="Normal"/>
-    <w:next w:val="Normal"/>
-    <w:autoRedefine/>
-    <w:uiPriority w:val="39"/>
-    <w:semiHidden/>
-    <w:unhideWhenUsed/>
-    <w:qFormat/>
-    <w:rsid w:val="00203C61"/>
-    <w:pPr>
-      <w:spacing w:after="100" w:line="276" w:lineRule="auto"/>
-      <w:ind w:left="440"/>
-      <w:jc w:val="left"/>
-    </w:pPr>
-    <w:rPr>
-      <w:rFonts w:asciiTheme="minorHAnsi" w:eastAsiaTheme="minorEastAsia" w:hAnsiTheme="minorHAnsi" w:cstheme="minorBidi"/>
-    </w:rPr>
-  </w:style>
-</w:styles>
-</file>
-
-<file path=word/stylesWithEffects.xml><?xml version="1.0" encoding="utf-8"?>
-<w:styles xmlns:wpc="http://schemas.microsoft.com/office/word/2010/wordprocessingCanvas" xmlns:mc="http://schemas.openxmlformats.org/markup-compatibility/2006" xmlns:o="urn:schemas-microsoft-com:office:office" xmlns:r="http://schemas.openxmlformats.org/officeDocument/2006/relationships" xmlns:m="http://schemas.openxmlformats.org/officeDocument/2006/math" xmlns:v="urn:schemas-microsoft-com:vml" xmlns:wp14="http://schemas.microsoft.com/office/word/2010/wordprocessingDrawing" xmlns:wp="http://schemas.openxmlformats.org/drawingml/2006/wordprocessingDrawing" xmlns:w10="urn:schemas-microsoft-com:office:word" xmlns:w="http://schemas.openxmlformats.org/wordprocessingml/2006/main" xmlns:w14="http://schemas.microsoft.com/office/word/2010/wordml" xmlns:wpg="http://schemas.microsoft.com/office/word/2010/wordprocessingGroup" xmlns:wpi="http://schemas.microsoft.com/office/word/2010/wordprocessingInk" xmlns:wne="http://schemas.microsoft.com/office/word/2006/wordml" xmlns:wps="http://schemas.microsoft.com/office/word/2010/wordprocessingShape" mc:Ignorable="w14 wp14">
-  <w:docDefaults>
-    <w:rPrDefault>
-      <w:rPr>
-        <w:rFonts w:ascii="Calibri" w:eastAsia="Calibri" w:hAnsi="Calibri" w:cs="Calibri"/>
-        <w:sz w:val="22"/>
-        <w:szCs w:val="22"/>
-        <w:lang w:val="pt-BR" w:eastAsia="pt-BR" w:bidi="ar-SA"/>
-      </w:rPr>
-    </w:rPrDefault>
-    <w:pPrDefault>
-      <w:pPr>
-        <w:spacing w:after="160" w:line="259" w:lineRule="auto"/>
-        <w:jc w:val="both"/>
-      </w:pPr>
-    </w:pPrDefault>
-  </w:docDefaults>
-  <w:latentStyles w:defLockedState="0" w:defUIPriority="99" w:defSemiHidden="1" w:defUnhideWhenUsed="1" w:defQFormat="0" w:count="267">
-    <w:lsdException w:name="Normal" w:semiHidden="0" w:uiPriority="0" w:unhideWhenUsed="0" w:qFormat="1"/>
-    <w:lsdException w:name="heading 1" w:semiHidden="0" w:uiPriority="9" w:unhideWhenUsed="0" w:qFormat="1"/>
-    <w:lsdException w:name="heading 2" w:uiPriority="9" w:qFormat="1"/>
-    <w:lsdException w:name="heading 3" w:uiPriority="9" w:qFormat="1"/>
-    <w:lsdException w:name="heading 4" w:uiPriority="9" w:qFormat="1"/>
-    <w:lsdException w:name="heading 5" w:uiPriority="9" w:qFormat="1"/>
-    <w:lsdException w:name="heading 6" w:uiPriority="9" w:qFormat="1"/>
-    <w:lsdException w:name="heading 7" w:uiPriority="9" w:qFormat="1"/>
-    <w:lsdException w:name="heading 8" w:uiPriority="9" w:qFormat="1"/>
-    <w:lsdException w:name="heading 9" w:uiPriority="9" w:qFormat="1"/>
-    <w:lsdException w:name="toc 1" w:uiPriority="39" w:qFormat="1"/>
-    <w:lsdException w:name="toc 2" w:uiPriority="39" w:qFormat="1"/>
-    <w:lsdException w:name="toc 3" w:uiPriority="39" w:qFormat="1"/>
-    <w:lsdException w:name="toc 4" w:uiPriority="39"/>
-    <w:lsdException w:name="toc 5" w:uiPriority="39"/>
-    <w:lsdException w:name="toc 6" w:uiPriority="39"/>
-    <w:lsdException w:name="toc 7" w:uiPriority="39"/>
-    <w:lsdException w:name="toc 8" w:uiPriority="39"/>
-    <w:lsdException w:name="toc 9" w:uiPriority="39"/>
-    <w:lsdException w:name="caption" w:uiPriority="35" w:qFormat="1"/>
-    <w:lsdException w:name="Title" w:semiHidden="0" w:uiPriority="10" w:unhideWhenUsed="0" w:qFormat="1"/>
-    <w:lsdException w:name="Default Paragraph Font" w:uiPriority="1"/>
-    <w:lsdException w:name="Subtitle" w:semiHidden="0" w:uiPriority="11" w:unhideWhenUsed="0" w:qFormat="1"/>
-    <w:lsdException w:name="Strong" w:semiHidden="0" w:uiPriority="22" w:unhideWhenUsed="0" w:qFormat="1"/>
-    <w:lsdException w:name="Emphasis" w:semiHidden="0" w:uiPriority="20" w:unhideWhenUsed="0" w:qFormat="1"/>
-    <w:lsdException w:name="Table Grid" w:uiPriority="59"/>
-    <w:lsdException w:name="Placeholder Text" w:unhideWhenUsed="0"/>
-    <w:lsdException w:name="No Spacing" w:semiHidden="0" w:uiPriority="1" w:unhideWhenUsed="0" w:qFormat="1"/>
-    <w:lsdException w:name="Light Shading" w:semiHidden="0" w:uiPriority="60" w:unhideWhenUsed="0"/>
-    <w:lsdException w:name="Light List" w:semiHidden="0" w:uiPriority="61" w:unhideWhenUsed="0"/>
-    <w:lsdException w:name="Light Grid" w:semiHidden="0" w:uiPriority="62" w:unhideWhenUsed="0"/>
-    <w:lsdException w:name="Medium Shading 1" w:semiHidden="0" w:uiPriority="63" w:unhideWhenUsed="0"/>
-    <w:lsdException w:name="Medium Shading 2" w:semiHidden="0" w:uiPriority="64" w:unhideWhenUsed="0"/>
-    <w:lsdException w:name="Medium List 1" w:semiHidden="0" w:uiPriority="65" w:unhideWhenUsed="0"/>
-    <w:lsdException w:name="Medium List 2" w:semiHidden="0" w:uiPriority="66" w:unhideWhenUsed="0"/>
-    <w:lsdException w:name="Medium Grid 1" w:semiHidden="0" w:uiPriority="67" w:unhideWhenUsed="0"/>
-    <w:lsdException w:name="Medium Grid 2" w:semiHidden="0" w:uiPriority="68" w:unhideWhenUsed="0"/>
-    <w:lsdException w:name="Medium Grid 3" w:semiHidden="0" w:uiPriority="69" w:unhideWhenUsed="0"/>
-    <w:lsdException w:name="Dark List" w:semiHidden="0" w:uiPriority="70" w:unhideWhenUsed="0"/>
-    <w:lsdException w:name="Colorful Shading" w:semiHidden="0" w:uiPriority="71" w:unhideWhenUsed="0"/>
-    <w:lsdException w:name="Colorful List" w:semiHidden="0" w:uiPriority="72" w:unhideWhenUsed="0"/>
-    <w:lsdException w:name="Colorful Grid" w:semiHidden="0" w:uiPriority="73" w:unhideWhenUsed="0"/>
-    <w:lsdException w:name="Light Shading Accent 1" w:semiHidden="0" w:uiPriority="60" w:unhideWhenUsed="0"/>
-    <w:lsdException w:name="Light List Accent 1" w:semiHidden="0" w:uiPriority="61" w:unhideWhenUsed="0"/>
-    <w:lsdException w:name="Light Grid Accent 1" w:semiHidden="0" w:uiPriority="62" w:unhideWhenUsed="0"/>
-    <w:lsdException w:name="Medium Shading 1 Accent 1" w:semiHidden="0" w:uiPriority="63" w:unhideWhenUsed="0"/>
-    <w:lsdException w:name="Medium Shading 2 Accent 1" w:semiHidden="0" w:uiPriority="64" w:unhideWhenUsed="0"/>
-    <w:lsdException w:name="Medium List 1 Accent 1" w:semiHidden="0" w:uiPriority="65" w:unhideWhenUsed="0"/>
-    <w:lsdException w:name="Revision" w:unhideWhenUsed="0"/>
-    <w:lsdException w:name="List Paragraph" w:semiHidden="0" w:uiPriority="34" w:unhideWhenUsed="0" w:qFormat="1"/>
-    <w:lsdException w:name="Quote" w:semiHidden="0" w:uiPriority="29" w:unhideWhenUsed="0" w:qFormat="1"/>
-    <w:lsdException w:name="Intense Quote" w:semiHidden="0" w:uiPriority="30" w:unhideWhenUsed="0" w:qFormat="1"/>
-    <w:lsdException w:name="Medium List 2 Accent 1" w:semiHidden="0" w:uiPriority="66" w:unhideWhenUsed="0"/>
-    <w:lsdException w:name="Medium Grid 1 Accent 1" w:semiHidden="0" w:uiPriority="67" w:unhideWhenUsed="0"/>
-    <w:lsdException w:name="Medium Grid 2 Accent 1" w:semiHidden="0" w:uiPriority="68" w:unhideWhenUsed="0"/>
-    <w:lsdException w:name="Medium Grid 3 Accent 1" w:semiHidden="0" w:uiPriority="69" w:unhideWhenUsed="0"/>
-    <w:lsdException w:name="Dark List Accent 1" w:semiHidden="0" w:uiPriority="70" w:unhideWhenUsed="0"/>
-    <w:lsdException w:name="Colorful Shading Accent 1" w:semiHidden="0" w:uiPriority="71" w:unhideWhenUsed="0"/>
-    <w:lsdException w:name="Colorful List Accent 1" w:semiHidden="0" w:uiPriority="72" w:unhideWhenUsed="0"/>
-    <w:lsdException w:name="Colorful Grid Accent 1" w:semiHidden="0" w:uiPriority="73" w:unhideWhenUsed="0"/>
-    <w:lsdException w:name="Light Shading Accent 2" w:semiHidden="0" w:uiPriority="60" w:unhideWhenUsed="0"/>
-    <w:lsdException w:name="Light List Accent 2" w:semiHidden="0" w:uiPriority="61" w:unhideWhenUsed="0"/>
-    <w:lsdException w:name="Light Grid Accent 2" w:semiHidden="0" w:uiPriority="62" w:unhideWhenUsed="0"/>
-    <w:lsdException w:name="Medium Shading 1 Accent 2" w:semiHidden="0" w:uiPriority="63" w:unhideWhenUsed="0"/>
-    <w:lsdException w:name="Medium Shading 2 Accent 2" w:semiHidden="0" w:uiPriority="64" w:unhideWhenUsed="0"/>
-    <w:lsdException w:name="Medium List 1 Accent 2" w:semiHidden="0" w:uiPriority="65" w:unhideWhenUsed="0"/>
-    <w:lsdException w:name="Medium List 2 Accent 2" w:semiHidden="0" w:uiPriority="66" w:unhideWhenUsed="0"/>
-    <w:lsdException w:name="Medium Grid 1 Accent 2" w:semiHidden="0" w:uiPriority="67" w:unhideWhenUsed="0"/>
-    <w:lsdException w:name="Medium Grid 2 Accent 2" w:semiHidden="0" w:uiPriority="68" w:unhideWhenUsed="0"/>
-    <w:lsdException w:name="Medium Grid 3 Accent 2" w:semiHidden="0" w:uiPriority="69" w:unhideWhenUsed="0"/>
-    <w:lsdException w:name="Dark List Accent 2" w:semiHidden="0" w:uiPriority="70" w:unhideWhenUsed="0"/>
-    <w:lsdException w:name="Colorful Shading Accent 2" w:semiHidden="0" w:uiPriority="71" w:unhideWhenUsed="0"/>
-    <w:lsdException w:name="Colorful List Accent 2" w:semiHidden="0" w:uiPriority="72" w:unhideWhenUsed="0"/>
-    <w:lsdException w:name="Colorful Grid Accent 2" w:semiHidden="0" w:uiPriority="73" w:unhideWhenUsed="0"/>
-    <w:lsdException w:name="Light Shading Accent 3" w:semiHidden="0" w:uiPriority="60" w:unhideWhenUsed="0"/>
-    <w:lsdException w:name="Light List Accent 3" w:semiHidden="0" w:uiPriority="61" w:unhideWhenUsed="0"/>
-    <w:lsdException w:name="Light Grid Accent 3" w:semiHidden="0" w:uiPriority="62" w:unhideWhenUsed="0"/>
-    <w:lsdException w:name="Medium Shading 1 Accent 3" w:semiHidden="0" w:uiPriority="63" w:unhideWhenUsed="0"/>
-    <w:lsdException w:name="Medium Shading 2 Accent 3" w:semiHidden="0" w:uiPriority="64" w:unhideWhenUsed="0"/>
-    <w:lsdException w:name="Medium List 1 Accent 3" w:semiHidden="0" w:uiPriority="65" w:unhideWhenUsed="0"/>
-    <w:lsdException w:name="Medium List 2 Accent 3" w:semiHidden="0" w:uiPriority="66" w:unhideWhenUsed="0"/>
-    <w:lsdException w:name="Medium Grid 1 Accent 3" w:semiHidden="0" w:uiPriority="67" w:unhideWhenUsed="0"/>
-    <w:lsdException w:name="Medium Grid 2 Accent 3" w:semiHidden="0" w:uiPriority="68" w:unhideWhenUsed="0"/>
-    <w:lsdException w:name="Medium Grid 3 Accent 3" w:semiHidden="0" w:uiPriority="69" w:unhideWhenUsed="0"/>
-    <w:lsdException w:name="Dark List Accent 3" w:semiHidden="0" w:uiPriority="70" w:unhideWhenUsed="0"/>
-    <w:lsdException w:name="Colorful Shading Accent 3" w:semiHidden="0" w:uiPriority="71" w:unhideWhenUsed="0"/>
-    <w:lsdException w:name="Colorful List Accent 3" w:semiHidden="0" w:uiPriority="72" w:unhideWhenUsed="0"/>
-    <w:lsdException w:name="Colorful Grid Accent 3" w:semiHidden="0" w:uiPriority="73" w:unhideWhenUsed="0"/>
-    <w:lsdException w:name="Light Shading Accent 4" w:semiHidden="0" w:uiPriority="60" w:unhideWhenUsed="0"/>
-    <w:lsdException w:name="Light List Accent 4" w:semiHidden="0" w:uiPriority="61" w:unhideWhenUsed="0"/>
-    <w:lsdException w:name="Light Grid Accent 4" w:semiHidden="0" w:uiPriority="62" w:unhideWhenUsed="0"/>
-    <w:lsdException w:name="Medium Shading 1 Accent 4" w:semiHidden="0" w:uiPriority="63" w:unhideWhenUsed="0"/>
-    <w:lsdException w:name="Medium Shading 2 Accent 4" w:semiHidden="0" w:uiPriority="64" w:unhideWhenUsed="0"/>
-    <w:lsdException w:name="Medium List 1 Accent 4" w:semiHidden="0" w:uiPriority="65" w:unhideWhenUsed="0"/>
-    <w:lsdException w:name="Medium List 2 Accent 4" w:semiHidden="0" w:uiPriority="66" w:unhideWhenUsed="0"/>
-    <w:lsdException w:name="Medium Grid 1 Accent 4" w:semiHidden="0" w:uiPriority="67" w:unhideWhenUsed="0"/>
-    <w:lsdException w:name="Medium Grid 2 Accent 4" w:semiHidden="0" w:uiPriority="68" w:unhideWhenUsed="0"/>
-    <w:lsdException w:name="Medium Grid 3 Accent 4" w:semiHidden="0" w:uiPriority="69" w:unhideWhenUsed="0"/>
-    <w:lsdException w:name="Dark List Accent 4" w:semiHidden="0" w:uiPriority="70" w:unhideWhenUsed="0"/>
-    <w:lsdException w:name="Colorful Shading Accent 4" w:semiHidden="0" w:uiPriority="71" w:unhideWhenUsed="0"/>
-    <w:lsdException w:name="Colorful List Accent 4" w:semiHidden="0" w:uiPriority="72" w:unhideWhenUsed="0"/>
-    <w:lsdException w:name="Colorful Grid Accent 4" w:semiHidden="0" w:uiPriority="73" w:unhideWhenUsed="0"/>
-    <w:lsdException w:name="Light Shading Accent 5" w:semiHidden="0" w:uiPriority="60" w:unhideWhenUsed="0"/>
-    <w:lsdException w:name="Light List Accent 5" w:semiHidden="0" w:uiPriority="61" w:unhideWhenUsed="0"/>
-    <w:lsdException w:name="Light Grid Accent 5" w:semiHidden="0" w:uiPriority="62" w:unhideWhenUsed="0"/>
-    <w:lsdException w:name="Medium Shading 1 Accent 5" w:semiHidden="0" w:uiPriority="63" w:unhideWhenUsed="0"/>
-    <w:lsdException w:name="Medium Shading 2 Accent 5" w:semiHidden="0" w:uiPriority="64" w:unhideWhenUsed="0"/>
-    <w:lsdException w:name="Medium List 1 Accent 5" w:semiHidden="0" w:uiPriority="65" w:unhideWhenUsed="0"/>
-    <w:lsdException w:name="Medium List 2 Accent 5" w:semiHidden="0" w:uiPriority="66" w:unhideWhenUsed="0"/>
-    <w:lsdException w:name="Medium Grid 1 Accent 5" w:semiHidden="0" w:uiPriority="67" w:unhideWhenUsed="0"/>
-    <w:lsdException w:name="Medium Grid 2 Accent 5" w:semiHidden="0" w:uiPriority="68" w:unhideWhenUsed="0"/>
-    <w:lsdException w:name="Medium Grid 3 Accent 5" w:semiHidden="0" w:uiPriority="69" w:unhideWhenUsed="0"/>
-    <w:lsdException w:name="Dark List Accent 5" w:semiHidden="0" w:uiPriority="70" w:unhideWhenUsed="0"/>
-    <w:lsdException w:name="Colorful Shading Accent 5" w:semiHidden="0" w:uiPriority="71" w:unhideWhenUsed="0"/>
-    <w:lsdException w:name="Colorful List Accent 5" w:semiHidden="0" w:uiPriority="72" w:unhideWhenUsed="0"/>
-    <w:lsdException w:name="Colorful Grid Accent 5" w:semiHidden="0" w:uiPriority="73" w:unhideWhenUsed="0"/>
-    <w:lsdException w:name="Light Shading Accent 6" w:semiHidden="0" w:uiPriority="60" w:unhideWhenUsed="0"/>
-    <w:lsdException w:name="Light List Accent 6" w:semiHidden="0" w:uiPriority="61" w:unhideWhenUsed="0"/>
-    <w:lsdException w:name="Light Grid Accent 6" w:semiHidden="0" w:uiPriority="62" w:unhideWhenUsed="0"/>
-    <w:lsdException w:name="Medium Shading 1 Accent 6" w:semiHidden="0" w:uiPriority="63" w:unhideWhenUsed="0"/>
-    <w:lsdException w:name="Medium Shading 2 Accent 6" w:semiHidden="0" w:uiPriority="64" w:unhideWhenUsed="0"/>
-    <w:lsdException w:name="Medium List 1 Accent 6" w:semiHidden="0" w:uiPriority="65" w:unhideWhenUsed="0"/>
-    <w:lsdException w:name="Medium List 2 Accent 6" w:semiHidden="0" w:uiPriority="66" w:unhideWhenUsed="0"/>
-    <w:lsdException w:name="Medium Grid 1 Accent 6" w:semiHidden="0" w:uiPriority="67" w:unhideWhenUsed="0"/>
-    <w:lsdException w:name="Medium Grid 2 Accent 6" w:semiHidden="0" w:uiPriority="68" w:unhideWhenUsed="0"/>
-    <w:lsdException w:name="Medium Grid 3 Accent 6" w:semiHidden="0" w:uiPriority="69" w:unhideWhenUsed="0"/>
-    <w:lsdException w:name="Dark List Accent 6" w:semiHidden="0" w:uiPriority="70" w:unhideWhenUsed="0"/>
-    <w:lsdException w:name="Colorful Shading Accent 6" w:semiHidden="0" w:uiPriority="71" w:unhideWhenUsed="0"/>
-    <w:lsdException w:name="Colorful List Accent 6" w:semiHidden="0" w:uiPriority="72" w:unhideWhenUsed="0"/>
-    <w:lsdException w:name="Colorful Grid Accent 6" w:semiHidden="0" w:uiPriority="73" w:unhideWhenUsed="0"/>
-    <w:lsdException w:name="Subtle Emphasis" w:semiHidden="0" w:uiPriority="19" w:unhideWhenUsed="0" w:qFormat="1"/>
-    <w:lsdException w:name="Intense Emphasis" w:semiHidden="0" w:uiPriority="21" w:unhideWhenUsed="0" w:qFormat="1"/>
-    <w:lsdException w:name="Subtle Reference" w:semiHidden="0" w:uiPriority="31" w:unhideWhenUsed="0" w:qFormat="1"/>
-    <w:lsdException w:name="Intense Reference" w:semiHidden="0" w:uiPriority="32" w:unhideWhenUsed="0" w:qFormat="1"/>
-    <w:lsdException w:name="Book Title" w:semiHidden="0" w:uiPriority="33" w:unhideWhenUsed="0" w:qFormat="1"/>
-    <w:lsdException w:name="Bibliography" w:uiPriority="37"/>
-    <w:lsdException w:name="TOC Heading" w:uiPriority="39" w:qFormat="1"/>
+  <w:latentStyles w:defLockedState="0" w:defUIPriority="99" w:defSemiHidden="0" w:defUnhideWhenUsed="0" w:defQFormat="0" w:count="375">
+    <w:lsdException w:name="Normal" w:uiPriority="0" w:qFormat="1"/>
+    <w:lsdException w:name="heading 1" w:uiPriority="9" w:qFormat="1"/>
+    <w:lsdException w:name="heading 2" w:semiHidden="1" w:uiPriority="9" w:unhideWhenUsed="1" w:qFormat="1"/>
+    <w:lsdException w:name="heading 3" w:semiHidden="1" w:uiPriority="9" w:unhideWhenUsed="1" w:qFormat="1"/>
+    <w:lsdException w:name="heading 4" w:semiHidden="1" w:uiPriority="9" w:unhideWhenUsed="1" w:qFormat="1"/>
+    <w:lsdException w:name="heading 5" w:semiHidden="1" w:uiPriority="9" w:unhideWhenUsed="1" w:qFormat="1"/>
+    <w:lsdException w:name="heading 6" w:semiHidden="1" w:uiPriority="9" w:unhideWhenUsed="1" w:qFormat="1"/>
+    <w:lsdException w:name="heading 7" w:semiHidden="1" w:uiPriority="9" w:unhideWhenUsed="1" w:qFormat="1"/>
+    <w:lsdException w:name="heading 8" w:semiHidden="1" w:uiPriority="9" w:unhideWhenUsed="1" w:qFormat="1"/>
+    <w:lsdException w:name="heading 9" w:semiHidden="1" w:uiPriority="9" w:unhideWhenUsed="1" w:qFormat="1"/>
+    <w:lsdException w:name="index 1" w:semiHidden="1" w:unhideWhenUsed="1"/>
+    <w:lsdException w:name="index 2" w:semiHidden="1" w:unhideWhenUsed="1"/>
+    <w:lsdException w:name="index 3" w:semiHidden="1" w:unhideWhenUsed="1"/>
+    <w:lsdException w:name="index 4" w:semiHidden="1" w:unhideWhenUsed="1"/>
+    <w:lsdException w:name="index 5" w:semiHidden="1" w:unhideWhenUsed="1"/>
+    <w:lsdException w:name="index 6" w:semiHidden="1" w:unhideWhenUsed="1"/>
+    <w:lsdException w:name="index 7" w:semiHidden="1" w:unhideWhenUsed="1"/>
+    <w:lsdException w:name="index 8" w:semiHidden="1" w:unhideWhenUsed="1"/>
+    <w:lsdException w:name="index 9" w:semiHidden="1" w:unhideWhenUsed="1"/>
+    <w:lsdException w:name="toc 1" w:semiHidden="1" w:uiPriority="39" w:unhideWhenUsed="1" w:qFormat="1"/>
+    <w:lsdException w:name="toc 2" w:semiHidden="1" w:uiPriority="39" w:unhideWhenUsed="1" w:qFormat="1"/>
+    <w:lsdException w:name="toc 3" w:semiHidden="1" w:uiPriority="39" w:unhideWhenUsed="1" w:qFormat="1"/>
+    <w:lsdException w:name="toc 4" w:semiHidden="1" w:uiPriority="39" w:unhideWhenUsed="1"/>
+    <w:lsdException w:name="toc 5" w:semiHidden="1" w:uiPriority="39" w:unhideWhenUsed="1"/>
+    <w:lsdException w:name="toc 6" w:semiHidden="1" w:uiPriority="39" w:unhideWhenUsed="1"/>
+    <w:lsdException w:name="toc 7" w:semiHidden="1" w:uiPriority="39" w:unhideWhenUsed="1"/>
+    <w:lsdException w:name="toc 8" w:semiHidden="1" w:uiPriority="39" w:unhideWhenUsed="1"/>
+    <w:lsdException w:name="toc 9" w:semiHidden="1" w:uiPriority="39" w:unhideWhenUsed="1"/>
+    <w:lsdException w:name="Normal Indent" w:semiHidden="1" w:unhideWhenUsed="1"/>
+    <w:lsdException w:name="footnote text" w:semiHidden="1" w:unhideWhenUsed="1"/>
+    <w:lsdException w:name="annotation text" w:semiHidden="1" w:unhideWhenUsed="1"/>
+    <w:lsdException w:name="header" w:semiHidden="1" w:unhideWhenUsed="1"/>
+    <w:lsdException w:name="footer" w:semiHidden="1" w:unhideWhenUsed="1"/>
+    <w:lsdException w:name="index heading" w:semiHidden="1" w:unhideWhenUsed="1"/>
+    <w:lsdException w:name="caption" w:semiHidden="1" w:uiPriority="35" w:unhideWhenUsed="1" w:qFormat="1"/>
+    <w:lsdException w:name="table of figures" w:semiHidden="1" w:unhideWhenUsed="1"/>
+    <w:lsdException w:name="envelope address" w:semiHidden="1" w:unhideWhenUsed="1"/>
+    <w:lsdException w:name="envelope return" w:semiHidden="1" w:unhideWhenUsed="1"/>
+    <w:lsdException w:name="footnote reference" w:semiHidden="1" w:unhideWhenUsed="1"/>
+    <w:lsdException w:name="annotation reference" w:semiHidden="1" w:unhideWhenUsed="1"/>
+    <w:lsdException w:name="line number" w:semiHidden="1" w:unhideWhenUsed="1"/>
+    <w:lsdException w:name="page number" w:semiHidden="1" w:unhideWhenUsed="1"/>
+    <w:lsdException w:name="endnote reference" w:semiHidden="1" w:unhideWhenUsed="1"/>
+    <w:lsdException w:name="endnote text" w:semiHidden="1" w:unhideWhenUsed="1"/>
+    <w:lsdException w:name="table of authorities" w:semiHidden="1" w:unhideWhenUsed="1"/>
+    <w:lsdException w:name="macro" w:semiHidden="1" w:unhideWhenUsed="1"/>
+    <w:lsdException w:name="toa heading" w:semiHidden="1" w:unhideWhenUsed="1"/>
+    <w:lsdException w:name="List" w:semiHidden="1" w:unhideWhenUsed="1"/>
+    <w:lsdException w:name="List Bullet" w:semiHidden="1" w:unhideWhenUsed="1"/>
+    <w:lsdException w:name="List Number" w:semiHidden="1" w:unhideWhenUsed="1"/>
+    <w:lsdException w:name="List 2" w:semiHidden="1" w:unhideWhenUsed="1"/>
+    <w:lsdException w:name="List 3" w:semiHidden="1" w:unhideWhenUsed="1"/>
+    <w:lsdException w:name="List 4" w:semiHidden="1" w:unhideWhenUsed="1"/>
+    <w:lsdException w:name="List 5" w:semiHidden="1" w:unhideWhenUsed="1"/>
+    <w:lsdException w:name="List Bullet 2" w:semiHidden="1" w:unhideWhenUsed="1"/>
+    <w:lsdException w:name="List Bullet 3" w:semiHidden="1" w:unhideWhenUsed="1"/>
+    <w:lsdException w:name="List Bullet 4" w:semiHidden="1" w:unhideWhenUsed="1"/>
+    <w:lsdException w:name="List Bullet 5" w:semiHidden="1" w:unhideWhenUsed="1"/>
+    <w:lsdException w:name="List Number 2" w:semiHidden="1" w:unhideWhenUsed="1"/>
+    <w:lsdException w:name="List Number 3" w:semiHidden="1" w:unhideWhenUsed="1"/>
+    <w:lsdException w:name="List Number 4" w:semiHidden="1" w:unhideWhenUsed="1"/>
+    <w:lsdException w:name="List Number 5" w:semiHidden="1" w:unhideWhenUsed="1"/>
+    <w:lsdException w:name="Title" w:uiPriority="10" w:qFormat="1"/>
+    <w:lsdException w:name="Closing" w:semiHidden="1" w:unhideWhenUsed="1"/>
+    <w:lsdException w:name="Signature" w:semiHidden="1" w:unhideWhenUsed="1"/>
+    <w:lsdException w:name="Default Paragraph Font" w:semiHidden="1" w:uiPriority="1" w:unhideWhenUsed="1"/>
+    <w:lsdException w:name="Body Text" w:semiHidden="1" w:unhideWhenUsed="1"/>
+    <w:lsdException w:name="Body Text Indent" w:semiHidden="1" w:unhideWhenUsed="1"/>
+    <w:lsdException w:name="List Continue" w:semiHidden="1" w:unhideWhenUsed="1"/>
+    <w:lsdException w:name="List Continue 2" w:semiHidden="1" w:unhideWhenUsed="1"/>
+    <w:lsdException w:name="List Continue 3" w:semiHidden="1" w:unhideWhenUsed="1"/>
+    <w:lsdException w:name="List Continue 4" w:semiHidden="1" w:unhideWhenUsed="1"/>
+    <w:lsdException w:name="List Continue 5" w:semiHidden="1" w:unhideWhenUsed="1"/>
+    <w:lsdException w:name="Message Header" w:semiHidden="1" w:unhideWhenUsed="1"/>
+    <w:lsdException w:name="Subtitle" w:uiPriority="11" w:qFormat="1"/>
+    <w:lsdException w:name="Salutation" w:semiHidden="1" w:unhideWhenUsed="1"/>
+    <w:lsdException w:name="Date" w:semiHidden="1" w:unhideWhenUsed="1"/>
+    <w:lsdException w:name="Body Text First Indent" w:semiHidden="1" w:unhideWhenUsed="1"/>
+    <w:lsdException w:name="Body Text First Indent 2" w:semiHidden="1" w:unhideWhenUsed="1"/>
+    <w:lsdException w:name="Note Heading" w:semiHidden="1" w:unhideWhenUsed="1"/>
+    <w:lsdException w:name="Body Text 2" w:semiHidden="1" w:unhideWhenUsed="1"/>
+    <w:lsdException w:name="Body Text 3" w:semiHidden="1" w:unhideWhenUsed="1"/>
+    <w:lsdException w:name="Body Text Indent 2" w:semiHidden="1" w:unhideWhenUsed="1"/>
+    <w:lsdException w:name="Body Text Indent 3" w:semiHidden="1" w:unhideWhenUsed="1"/>
+    <w:lsdException w:name="Block Text" w:semiHidden="1" w:unhideWhenUsed="1"/>
+    <w:lsdException w:name="Hyperlink" w:semiHidden="1" w:unhideWhenUsed="1"/>
+    <w:lsdException w:name="FollowedHyperlink" w:semiHidden="1" w:unhideWhenUsed="1"/>
+    <w:lsdException w:name="Strong" w:uiPriority="22" w:qFormat="1"/>
+    <w:lsdException w:name="Emphasis" w:uiPriority="20" w:qFormat="1"/>
+    <w:lsdException w:name="Document Map" w:semiHidden="1" w:unhideWhenUsed="1"/>
+    <w:lsdException w:name="Plain Text" w:semiHidden="1" w:unhideWhenUsed="1"/>
+    <w:lsdException w:name="E-mail Signature" w:semiHidden="1" w:unhideWhenUsed="1"/>
+    <w:lsdException w:name="HTML Top of Form" w:semiHidden="1" w:unhideWhenUsed="1"/>
+    <w:lsdException w:name="HTML Bottom of Form" w:semiHidden="1" w:unhideWhenUsed="1"/>
+    <w:lsdException w:name="Normal (Web)" w:semiHidden="1" w:unhideWhenUsed="1"/>
+    <w:lsdException w:name="HTML Acronym" w:semiHidden="1" w:unhideWhenUsed="1"/>
+    <w:lsdException w:name="HTML Address" w:semiHidden="1" w:unhideWhenUsed="1"/>
+    <w:lsdException w:name="HTML Cite" w:semiHidden="1" w:unhideWhenUsed="1"/>
+    <w:lsdException w:name="HTML Code" w:semiHidden="1" w:unhideWhenUsed="1"/>
+    <w:lsdException w:name="HTML Definition" w:semiHidden="1" w:unhideWhenUsed="1"/>
+    <w:lsdException w:name="HTML Keyboard" w:semiHidden="1" w:unhideWhenUsed="1"/>
+    <w:lsdException w:name="HTML Preformatted" w:semiHidden="1" w:unhideWhenUsed="1"/>
+    <w:lsdException w:name="HTML Sample" w:semiHidden="1" w:unhideWhenUsed="1"/>
+    <w:lsdException w:name="HTML Typewriter" w:semiHidden="1" w:unhideWhenUsed="1"/>
+    <w:lsdException w:name="HTML Variable" w:semiHidden="1" w:unhideWhenUsed="1"/>
+    <w:lsdException w:name="Normal Table" w:semiHidden="1" w:unhideWhenUsed="1"/>
+    <w:lsdException w:name="annotation subject" w:semiHidden="1" w:unhideWhenUsed="1"/>
+    <w:lsdException w:name="No List" w:semiHidden="1" w:unhideWhenUsed="1"/>
+    <w:lsdException w:name="Outline List 1" w:semiHidden="1" w:unhideWhenUsed="1"/>
+    <w:lsdException w:name="Outline List 2" w:semiHidden="1" w:unhideWhenUsed="1"/>
+    <w:lsdException w:name="Outline List 3" w:semiHidden="1" w:unhideWhenUsed="1"/>
+    <w:lsdException w:name="Table Simple 1" w:semiHidden="1" w:unhideWhenUsed="1"/>
+    <w:lsdException w:name="Table Simple 2" w:semiHidden="1" w:unhideWhenUsed="1"/>
+    <w:lsdException w:name="Table Simple 3" w:semiHidden="1" w:unhideWhenUsed="1"/>
+    <w:lsdException w:name="Table Classic 1" w:semiHidden="1" w:unhideWhenUsed="1"/>
+    <w:lsdException w:name="Table Classic 2" w:semiHidden="1" w:unhideWhenUsed="1"/>
+    <w:lsdException w:name="Table Classic 3" w:semiHidden="1" w:unhideWhenUsed="1"/>
+    <w:lsdException w:name="Table Classic 4" w:semiHidden="1" w:unhideWhenUsed="1"/>
+    <w:lsdException w:name="Table Colorful 1" w:semiHidden="1" w:unhideWhenUsed="1"/>
+    <w:lsdException w:name="Table Colorful 2" w:semiHidden="1" w:unhideWhenUsed="1"/>
+    <w:lsdException w:name="Table Colorful 3" w:semiHidden="1" w:unhideWhenUsed="1"/>
+    <w:lsdException w:name="Table Columns 1" w:semiHidden="1" w:unhideWhenUsed="1"/>
+    <w:lsdException w:name="Table Columns 2" w:semiHidden="1" w:unhideWhenUsed="1"/>
+    <w:lsdException w:name="Table Columns 3" w:semiHidden="1" w:unhideWhenUsed="1"/>
+    <w:lsdException w:name="Table Columns 4" w:semiHidden="1" w:unhideWhenUsed="1"/>
+    <w:lsdException w:name="Table Columns 5" w:semiHidden="1" w:unhideWhenUsed="1"/>
+    <w:lsdException w:name="Table Grid 1" w:semiHidden="1" w:unhideWhenUsed="1"/>
+    <w:lsdException w:name="Table Grid 2" w:semiHidden="1" w:unhideWhenUsed="1"/>
+    <w:lsdException w:name="Table Grid 3" w:semiHidden="1" w:unhideWhenUsed="1"/>
+    <w:lsdException w:name="Table Grid 4" w:semiHidden="1" w:unhideWhenUsed="1"/>
+    <w:lsdException w:name="Table Grid 5" w:semiHidden="1" w:unhideWhenUsed="1"/>
+    <w:lsdException w:name="Table Grid 6" w:semiHidden="1" w:unhideWhenUsed="1"/>
+    <w:lsdException w:name="Table Grid 7" w:semiHidden="1" w:unhideWhenUsed="1"/>
+    <w:lsdException w:name="Table Grid 8" w:semiHidden="1" w:unhideWhenUsed="1"/>
+    <w:lsdException w:name="Table List 1" w:semiHidden="1" w:unhideWhenUsed="1"/>
+    <w:lsdException w:name="Table List 2" w:semiHidden="1" w:unhideWhenUsed="1"/>
+    <w:lsdException w:name="Table List 3" w:semiHidden="1" w:unhideWhenUsed="1"/>
+    <w:lsdException w:name="Table List 4" w:semiHidden="1" w:unhideWhenUsed="1"/>
+    <w:lsdException w:name="Table List 5" w:semiHidden="1" w:unhideWhenUsed="1"/>
+    <w:lsdException w:name="Table List 6" w:semiHidden="1" w:unhideWhenUsed="1"/>
+    <w:lsdException w:name="Table List 7" w:semiHidden="1" w:unhideWhenUsed="1"/>
+    <w:lsdException w:name="Table List 8" w:semiHidden="1" w:unhideWhenUsed="1"/>
+    <w:lsdException w:name="Table 3D effects 1" w:semiHidden="1" w:unhideWhenUsed="1"/>
+    <w:lsdException w:name="Table 3D effects 2" w:semiHidden="1" w:unhideWhenUsed="1"/>
+    <w:lsdException w:name="Table 3D effects 3" w:semiHidden="1" w:unhideWhenUsed="1"/>
+    <w:lsdException w:name="Table Contemporary" w:semiHidden="1" w:unhideWhenUsed="1"/>
+    <w:lsdException w:name="Table Elegant" w:semiHidden="1" w:unhideWhenUsed="1"/>
+    <w:lsdException w:name="Table Professional" w:semiHidden="1" w:unhideWhenUsed="1"/>
+    <w:lsdException w:name="Table Subtle 1" w:semiHidden="1" w:unhideWhenUsed="1"/>
+    <w:lsdException w:name="Table Subtle 2" w:semiHidden="1" w:unhideWhenUsed="1"/>
+    <w:lsdException w:name="Table Web 1" w:semiHidden="1" w:unhideWhenUsed="1"/>
+    <w:lsdException w:name="Table Web 2" w:semiHidden="1" w:unhideWhenUsed="1"/>
+    <w:lsdException w:name="Table Web 3" w:semiHidden="1" w:unhideWhenUsed="1"/>
+    <w:lsdException w:name="Balloon Text" w:semiHidden="1" w:unhideWhenUsed="1"/>
+    <w:lsdException w:name="Table Grid" w:semiHidden="1" w:uiPriority="59" w:unhideWhenUsed="1"/>
+    <w:lsdException w:name="Table Theme" w:semiHidden="1" w:unhideWhenUsed="1"/>
+    <w:lsdException w:name="Placeholder Text" w:semiHidden="1"/>
+    <w:lsdException w:name="No Spacing" w:uiPriority="1" w:qFormat="1"/>
+    <w:lsdException w:name="Light Shading" w:uiPriority="60"/>
+    <w:lsdException w:name="Light List" w:uiPriority="61"/>
+    <w:lsdException w:name="Light Grid" w:uiPriority="62"/>
+    <w:lsdException w:name="Medium Shading 1" w:uiPriority="63"/>
+    <w:lsdException w:name="Medium Shading 2" w:uiPriority="64"/>
+    <w:lsdException w:name="Medium List 1" w:uiPriority="65"/>
+    <w:lsdException w:name="Medium List 2" w:uiPriority="66"/>
+    <w:lsdException w:name="Medium Grid 1" w:uiPriority="67"/>
+    <w:lsdException w:name="Medium Grid 2" w:uiPriority="68"/>
+    <w:lsdException w:name="Medium Grid 3" w:uiPriority="69"/>
+    <w:lsdException w:name="Dark List" w:uiPriority="70"/>
+    <w:lsdException w:name="Colorful Shading" w:uiPriority="71"/>
+    <w:lsdException w:name="Colorful List" w:uiPriority="72"/>
+    <w:lsdException w:name="Colorful Grid" w:uiPriority="73"/>
+    <w:lsdException w:name="Light Shading Accent 1" w:uiPriority="60"/>
+    <w:lsdException w:name="Light List Accent 1" w:uiPriority="61"/>
+    <w:lsdException w:name="Light Grid Accent 1" w:uiPriority="62"/>
+    <w:lsdException w:name="Medium Shading 1 Accent 1" w:uiPriority="63"/>
+    <w:lsdException w:name="Medium Shading 2 Accent 1" w:uiPriority="64"/>
+    <w:lsdException w:name="Medium List 1 Accent 1" w:uiPriority="65"/>
+    <w:lsdException w:name="Revision" w:semiHidden="1"/>
+    <w:lsdException w:name="List Paragraph" w:uiPriority="34" w:qFormat="1"/>
+    <w:lsdException w:name="Quote" w:uiPriority="29" w:qFormat="1"/>
+    <w:lsdException w:name="Intense Quote" w:uiPriority="30" w:qFormat="1"/>
+    <w:lsdException w:name="Medium List 2 Accent 1" w:uiPriority="66"/>
+    <w:lsdException w:name="Medium Grid 1 Accent 1" w:uiPriority="67"/>
+    <w:lsdException w:name="Medium Grid 2 Accent 1" w:uiPriority="68"/>
+    <w:lsdException w:name="Medium Grid 3 Accent 1" w:uiPriority="69"/>
+    <w:lsdException w:name="Dark List Accent 1" w:uiPriority="70"/>
+    <w:lsdException w:name="Colorful Shading Accent 1" w:uiPriority="71"/>
+    <w:lsdException w:name="Colorful List Accent 1" w:uiPriority="72"/>
+    <w:lsdException w:name="Colorful Grid Accent 1" w:uiPriority="73"/>
+    <w:lsdException w:name="Light Shading Accent 2" w:uiPriority="60"/>
+    <w:lsdException w:name="Light List Accent 2" w:uiPriority="61"/>
+    <w:lsdException w:name="Light Grid Accent 2" w:uiPriority="62"/>
+    <w:lsdException w:name="Medium Shading 1 Accent 2" w:uiPriority="63"/>
+    <w:lsdException w:name="Medium Shading 2 Accent 2" w:uiPriority="64"/>
+    <w:lsdException w:name="Medium List 1 Accent 2" w:uiPriority="65"/>
+    <w:lsdException w:name="Medium List 2 Accent 2" w:uiPriority="66"/>
+    <w:lsdException w:name="Medium Grid 1 Accent 2" w:uiPriority="67"/>
+    <w:lsdException w:name="Medium Grid 2 Accent 2" w:uiPriority="68"/>
+    <w:lsdException w:name="Medium Grid 3 Accent 2" w:uiPriority="69"/>
+    <w:lsdException w:name="Dark List Accent 2" w:uiPriority="70"/>
+    <w:lsdException w:name="Colorful Shading Accent 2" w:uiPriority="71"/>
+    <w:lsdException w:name="Colorful List Accent 2" w:uiPriority="72"/>
+    <w:lsdException w:name="Colorful Grid Accent 2" w:uiPriority="73"/>
+    <w:lsdException w:name="Light Shading Accent 3" w:uiPriority="60"/>
+    <w:lsdException w:name="Light List Accent 3" w:uiPriority="61"/>
+    <w:lsdException w:name="Light Grid Accent 3" w:uiPriority="62"/>
+    <w:lsdException w:name="Medium Shading 1 Accent 3" w:uiPriority="63"/>
+    <w:lsdException w:name="Medium Shading 2 Accent 3" w:uiPriority="64"/>
+    <w:lsdException w:name="Medium List 1 Accent 3" w:uiPriority="65"/>
+    <w:lsdException w:name="Medium List 2 Accent 3" w:uiPriority="66"/>
+    <w:lsdException w:name="Medium Grid 1 Accent 3" w:uiPriority="67"/>
+    <w:lsdException w:name="Medium Grid 2 Accent 3" w:uiPriority="68"/>
+    <w:lsdException w:name="Medium Grid 3 Accent 3" w:uiPriority="69"/>
+    <w:lsdException w:name="Dark List Accent 3" w:uiPriority="70"/>
+    <w:lsdException w:name="Colorful Shading Accent 3" w:uiPriority="71"/>
+    <w:lsdException w:name="Colorful List Accent 3" w:uiPriority="72"/>
+    <w:lsdException w:name="Colorful Grid Accent 3" w:uiPriority="73"/>
+    <w:lsdException w:name="Light Shading Accent 4" w:uiPriority="60"/>
+    <w:lsdException w:name="Light List Accent 4" w:uiPriority="61"/>
+    <w:lsdException w:name="Light Grid Accent 4" w:uiPriority="62"/>
+    <w:lsdException w:name="Medium Shading 1 Accent 4" w:uiPriority="63"/>
+    <w:lsdException w:name="Medium Shading 2 Accent 4" w:uiPriority="64"/>
+    <w:lsdException w:name="Medium List 1 Accent 4" w:uiPriority="65"/>
+    <w:lsdException w:name="Medium List 2 Accent 4" w:uiPriority="66"/>
+    <w:lsdException w:name="Medium Grid 1 Accent 4" w:uiPriority="67"/>
+    <w:lsdException w:name="Medium Grid 2 Accent 4" w:uiPriority="68"/>
+    <w:lsdException w:name="Medium Grid 3 Accent 4" w:uiPriority="69"/>
+    <w:lsdException w:name="Dark List Accent 4" w:uiPriority="70"/>
+    <w:lsdException w:name="Colorful Shading Accent 4" w:uiPriority="71"/>
+    <w:lsdException w:name="Colorful List Accent 4" w:uiPriority="72"/>
+    <w:lsdException w:name="Colorful Grid Accent 4" w:uiPriority="73"/>
+    <w:lsdException w:name="Light Shading Accent 5" w:uiPriority="60"/>
+    <w:lsdException w:name="Light List Accent 5" w:uiPriority="61"/>
+    <w:lsdException w:name="Light Grid Accent 5" w:uiPriority="62"/>
+    <w:lsdException w:name="Medium Shading 1 Accent 5" w:uiPriority="63"/>
+    <w:lsdException w:name="Medium Shading 2 Accent 5" w:uiPriority="64"/>
+    <w:lsdException w:name="Medium List 1 Accent 5" w:uiPriority="65"/>
+    <w:lsdException w:name="Medium List 2 Accent 5" w:uiPriority="66"/>
+    <w:lsdException w:name="Medium Grid 1 Accent 5" w:uiPriority="67"/>
+    <w:lsdException w:name="Medium Grid 2 Accent 5" w:uiPriority="68"/>
+    <w:lsdException w:name="Medium Grid 3 Accent 5" w:uiPriority="69"/>
+    <w:lsdException w:name="Dark List Accent 5" w:uiPriority="70"/>
+    <w:lsdException w:name="Colorful Shading Accent 5" w:uiPriority="71"/>
+    <w:lsdException w:name="Colorful List Accent 5" w:uiPriority="72"/>
+    <w:lsdException w:name="Colorful Grid Accent 5" w:uiPriority="73"/>
+    <w:lsdException w:name="Light Shading Accent 6" w:uiPriority="60"/>
+    <w:lsdException w:name="Light List Accent 6" w:uiPriority="61"/>
+    <w:lsdException w:name="Light Grid Accent 6" w:uiPriority="62"/>
+    <w:lsdException w:name="Medium Shading 1 Accent 6" w:uiPriority="63"/>
+    <w:lsdException w:name="Medium Shading 2 Accent 6" w:uiPriority="64"/>
+    <w:lsdException w:name="Medium List 1 Accent 6" w:uiPriority="65"/>
+    <w:lsdException w:name="Medium List 2 Accent 6" w:uiPriority="66"/>
+    <w:lsdException w:name="Medium Grid 1 Accent 6" w:uiPriority="67"/>
+    <w:lsdException w:name="Medium Grid 2 Accent 6" w:uiPriority="68"/>
+    <w:lsdException w:name="Medium Grid 3 Accent 6" w:uiPriority="69"/>
+    <w:lsdException w:name="Dark List Accent 6" w:uiPriority="70"/>
+    <w:lsdException w:name="Colorful Shading Accent 6" w:uiPriority="71"/>
+    <w:lsdException w:name="Colorful List Accent 6" w:uiPriority="72"/>
+    <w:lsdException w:name="Colorful Grid Accent 6" w:uiPriority="73"/>
+    <w:lsdException w:name="Subtle Emphasis" w:uiPriority="19" w:qFormat="1"/>
+    <w:lsdException w:name="Intense Emphasis" w:uiPriority="21" w:qFormat="1"/>
+    <w:lsdException w:name="Subtle Reference" w:uiPriority="31" w:qFormat="1"/>
+    <w:lsdException w:name="Intense Reference" w:uiPriority="32" w:qFormat="1"/>
+    <w:lsdException w:name="Book Title" w:uiPriority="33" w:qFormat="1"/>
+    <w:lsdException w:name="Bibliography" w:semiHidden="1" w:uiPriority="37" w:unhideWhenUsed="1"/>
+    <w:lsdException w:name="TOC Heading" w:semiHidden="1" w:uiPriority="39" w:unhideWhenUsed="1" w:qFormat="1"/>
+    <w:lsdException w:name="Plain Table 1" w:uiPriority="41"/>
+    <w:lsdException w:name="Plain Table 2" w:uiPriority="42"/>
+    <w:lsdException w:name="Plain Table 3" w:uiPriority="43"/>
+    <w:lsdException w:name="Plain Table 4" w:uiPriority="44"/>
+    <w:lsdException w:name="Plain Table 5" w:uiPriority="45"/>
+    <w:lsdException w:name="Grid Table Light" w:uiPriority="40"/>
+    <w:lsdException w:name="Grid Table 1 Light" w:uiPriority="46"/>
+    <w:lsdException w:name="Grid Table 2" w:uiPriority="47"/>
+    <w:lsdException w:name="Grid Table 3" w:uiPriority="48"/>
+    <w:lsdException w:name="Grid Table 4" w:uiPriority="49"/>
+    <w:lsdException w:name="Grid Table 5 Dark" w:uiPriority="50"/>
+    <w:lsdException w:name="Grid Table 6 Colorful" w:uiPriority="51"/>
+    <w:lsdException w:name="Grid Table 7 Colorful" w:uiPriority="52"/>
+    <w:lsdException w:name="Grid Table 1 Light Accent 1" w:uiPriority="46"/>
+    <w:lsdException w:name="Grid Table 2 Accent 1" w:uiPriority="47"/>
+    <w:lsdException w:name="Grid Table 3 Accent 1" w:uiPriority="48"/>
+    <w:lsdException w:name="Grid Table 4 Accent 1" w:uiPriority="49"/>
+    <w:lsdException w:name="Grid Table 5 Dark Accent 1" w:uiPriority="50"/>
+    <w:lsdException w:name="Grid Table 6 Colorful Accent 1" w:uiPriority="51"/>
+    <w:lsdException w:name="Grid Table 7 Colorful Accent 1" w:uiPriority="52"/>
+    <w:lsdException w:name="Grid Table 1 Light Accent 2" w:uiPriority="46"/>
+    <w:lsdException w:name="Grid Table 2 Accent 2" w:uiPriority="47"/>
+    <w:lsdException w:name="Grid Table 3 Accent 2" w:uiPriority="48"/>
+    <w:lsdException w:name="Grid Table 4 Accent 2" w:uiPriority="49"/>
+    <w:lsdException w:name="Grid Table 5 Dark Accent 2" w:uiPriority="50"/>
+    <w:lsdException w:name="Grid Table 6 Colorful Accent 2" w:uiPriority="51"/>
+    <w:lsdException w:name="Grid Table 7 Colorful Accent 2" w:uiPriority="52"/>
+    <w:lsdException w:name="Grid Table 1 Light Accent 3" w:uiPriority="46"/>
+    <w:lsdException w:name="Grid Table 2 Accent 3" w:uiPriority="47"/>
+    <w:lsdException w:name="Grid Table 3 Accent 3" w:uiPriority="48"/>
+    <w:lsdException w:name="Grid Table 4 Accent 3" w:uiPriority="49"/>
+    <w:lsdException w:name="Grid Table 5 Dark Accent 3" w:uiPriority="50"/>
+    <w:lsdException w:name="Grid Table 6 Colorful Accent 3" w:uiPriority="51"/>
+    <w:lsdException w:name="Grid Table 7 Colorful Accent 3" w:uiPriority="52"/>
+    <w:lsdException w:name="Grid Table 1 Light Accent 4" w:uiPriority="46"/>
+    <w:lsdException w:name="Grid Table 2 Accent 4" w:uiPriority="47"/>
+    <w:lsdException w:name="Grid Table 3 Accent 4" w:uiPriority="48"/>
+    <w:lsdException w:name="Grid Table 4 Accent 4" w:uiPriority="49"/>
+    <w:lsdException w:name="Grid Table 5 Dark Accent 4" w:uiPriority="50"/>
+    <w:lsdException w:name="Grid Table 6 Colorful Accent 4" w:uiPriority="51"/>
+    <w:lsdException w:name="Grid Table 7 Colorful Accent 4" w:uiPriority="52"/>
+    <w:lsdException w:name="Grid Table 1 Light Accent 5" w:uiPriority="46"/>
+    <w:lsdException w:name="Grid Table 2 Accent 5" w:uiPriority="47"/>
+    <w:lsdException w:name="Grid Table 3 Accent 5" w:uiPriority="48"/>
+    <w:lsdException w:name="Grid Table 4 Accent 5" w:uiPriority="49"/>
+    <w:lsdException w:name="Grid Table 5 Dark Accent 5" w:uiPriority="50"/>
+    <w:lsdException w:name="Grid Table 6 Colorful Accent 5" w:uiPriority="51"/>
+    <w:lsdException w:name="Grid Table 7 Colorful Accent 5" w:uiPriority="52"/>
+    <w:lsdException w:name="Grid Table 1 Light Accent 6" w:uiPriority="46"/>
+    <w:lsdException w:name="Grid Table 2 Accent 6" w:uiPriority="47"/>
+    <w:lsdException w:name="Grid Table 3 Accent 6" w:uiPriority="48"/>
+    <w:lsdException w:name="Grid Table 4 Accent 6" w:uiPriority="49"/>
+    <w:lsdException w:name="Grid Table 5 Dark Accent 6" w:uiPriority="50"/>
+    <w:lsdException w:name="Grid Table 6 Colorful Accent 6" w:uiPriority="51"/>
+    <w:lsdException w:name="Grid Table 7 Colorful Accent 6" w:uiPriority="52"/>
+    <w:lsdException w:name="List Table 1 Light" w:uiPriority="46"/>
+    <w:lsdException w:name="List Table 2" w:uiPriority="47"/>
+    <w:lsdException w:name="List Table 3" w:uiPriority="48"/>
+    <w:lsdException w:name="List Table 4" w:uiPriority="49"/>
+    <w:lsdException w:name="List Table 5 Dark" w:uiPriority="50"/>
+    <w:lsdException w:name="List Table 6 Colorful" w:uiPriority="51"/>
+    <w:lsdException w:name="List Table 7 Colorful" w:uiPriority="52"/>
+    <w:lsdException w:name="List Table 1 Light Accent 1" w:uiPriority="46"/>
+    <w:lsdException w:name="List Table 2 Accent 1" w:uiPriority="47"/>
+    <w:lsdException w:name="List Table 3 Accent 1" w:uiPriority="48"/>
+    <w:lsdException w:name="List Table 4 Accent 1" w:uiPriority="49"/>
+    <w:lsdException w:name="List Table 5 Dark Accent 1" w:uiPriority="50"/>
+    <w:lsdException w:name="List Table 6 Colorful Accent 1" w:uiPriority="51"/>
+    <w:lsdException w:name="List Table 7 Colorful Accent 1" w:uiPriority="52"/>
+    <w:lsdException w:name="List Table 1 Light Accent 2" w:uiPriority="46"/>
+    <w:lsdException w:name="List Table 2 Accent 2" w:uiPriority="47"/>
+    <w:lsdException w:name="List Table 3 Accent 2" w:uiPriority="48"/>
+    <w:lsdException w:name="List Table 4 Accent 2" w:uiPriority="49"/>
+    <w:lsdException w:name="List Table 5 Dark Accent 2" w:uiPriority="50"/>
+    <w:lsdException w:name="List Table 6 Colorful Accent 2" w:uiPriority="51"/>
+    <w:lsdException w:name="List Table 7 Colorful Accent 2" w:uiPriority="52"/>
+    <w:lsdException w:name="List Table 1 Light Accent 3" w:uiPriority="46"/>
+    <w:lsdException w:name="List Table 2 Accent 3" w:uiPriority="47"/>
+    <w:lsdException w:name="List Table 3 Accent 3" w:uiPriority="48"/>
+    <w:lsdException w:name="List Table 4 Accent 3" w:uiPriority="49"/>
+    <w:lsdException w:name="List Table 5 Dark Accent 3" w:uiPriority="50"/>
+    <w:lsdException w:name="List Table 6 Colorful Accent 3" w:uiPriority="51"/>
+    <w:lsdException w:name="List Table 7 Colorful Accent 3" w:uiPriority="52"/>
+    <w:lsdException w:name="List Table 1 Light Accent 4" w:uiPriority="46"/>
+    <w:lsdException w:name="List Table 2 Accent 4" w:uiPriority="47"/>
+    <w:lsdException w:name="List Table 3 Accent 4" w:uiPriority="48"/>
+    <w:lsdException w:name="List Table 4 Accent 4" w:uiPriority="49"/>
+    <w:lsdException w:name="List Table 5 Dark Accent 4" w:uiPriority="50"/>
+    <w:lsdException w:name="List Table 6 Colorful Accent 4" w:uiPriority="51"/>
+    <w:lsdException w:name="List Table 7 Colorful Accent 4" w:uiPriority="52"/>
+    <w:lsdException w:name="List Table 1 Light Accent 5" w:uiPriority="46"/>
+    <w:lsdException w:name="List Table 2 Accent 5" w:uiPriority="47"/>
+    <w:lsdException w:name="List Table 3 Accent 5" w:uiPriority="48"/>
+    <w:lsdException w:name="List Table 4 Accent 5" w:uiPriority="49"/>
+    <w:lsdException w:name="List Table 5 Dark Accent 5" w:uiPriority="50"/>
+    <w:lsdException w:name="List Table 6 Colorful Accent 5" w:uiPriority="51"/>
+    <w:lsdException w:name="List Table 7 Colorful Accent 5" w:uiPriority="52"/>
+    <w:lsdException w:name="List Table 1 Light Accent 6" w:uiPriority="46"/>
+    <w:lsdException w:name="List Table 2 Accent 6" w:uiPriority="47"/>
+    <w:lsdException w:name="List Table 3 Accent 6" w:uiPriority="48"/>
+    <w:lsdException w:name="List Table 4 Accent 6" w:uiPriority="49"/>
+    <w:lsdException w:name="List Table 5 Dark Accent 6" w:uiPriority="50"/>
+    <w:lsdException w:name="List Table 6 Colorful Accent 6" w:uiPriority="51"/>
+    <w:lsdException w:name="List Table 7 Colorful Accent 6" w:uiPriority="52"/>
+    <w:lsdException w:name="Mention" w:semiHidden="1" w:unhideWhenUsed="1"/>
+    <w:lsdException w:name="Smart Hyperlink" w:semiHidden="1" w:unhideWhenUsed="1"/>
+    <w:lsdException w:name="Hashtag" w:semiHidden="1" w:unhideWhenUsed="1"/>
+    <w:lsdException w:name="Unresolved Mention" w:semiHidden="1" w:unhideWhenUsed="1"/>
   </w:latentStyles>
   <w:style w:type="paragraph" w:default="1" w:styleId="Normal">
     <w:name w:val="Normal"/>
@@ -11958,7 +11432,7 @@
 </file>
 
 <file path=word/glossary/document.xml><?xml version="1.0" encoding="utf-8"?>
-<w:glossaryDocument xmlns:wpc="http://schemas.microsoft.com/office/word/2010/wordprocessingCanvas" xmlns:mc="http://schemas.openxmlformats.org/markup-compatibility/2006" xmlns:o="urn:schemas-microsoft-com:office:office" xmlns:r="http://schemas.openxmlformats.org/officeDocument/2006/relationships" xmlns:m="http://schemas.openxmlformats.org/officeDocument/2006/math" xmlns:v="urn:schemas-microsoft-com:vml" xmlns:wp14="http://schemas.microsoft.com/office/word/2010/wordprocessingDrawing" xmlns:wp="http://schemas.openxmlformats.org/drawingml/2006/wordprocessingDrawing" xmlns:w10="urn:schemas-microsoft-com:office:word" xmlns:w="http://schemas.openxmlformats.org/wordprocessingml/2006/main" xmlns:w14="http://schemas.microsoft.com/office/word/2010/wordml" xmlns:wpg="http://schemas.microsoft.com/office/word/2010/wordprocessingGroup" xmlns:wpi="http://schemas.microsoft.com/office/word/2010/wordprocessingInk" xmlns:wne="http://schemas.microsoft.com/office/word/2006/wordml" xmlns:wps="http://schemas.microsoft.com/office/word/2010/wordprocessingShape" mc:Ignorable="w14 wp14">
+<w:glossaryDocument xmlns:wpc="http://schemas.microsoft.com/office/word/2010/wordprocessingCanvas" xmlns:cx="http://schemas.microsoft.com/office/drawing/2014/chartex" xmlns:cx1="http://schemas.microsoft.com/office/drawing/2015/9/8/chartex" xmlns:cx2="http://schemas.microsoft.com/office/drawing/2015/10/21/chartex" xmlns:cx3="http://schemas.microsoft.com/office/drawing/2016/5/9/chartex" xmlns:cx4="http://schemas.microsoft.com/office/drawing/2016/5/10/chartex" xmlns:cx5="http://schemas.microsoft.com/office/drawing/2016/5/11/chartex" xmlns:cx6="http://schemas.microsoft.com/office/drawing/2016/5/12/chartex" xmlns:cx7="http://schemas.microsoft.com/office/drawing/2016/5/13/chartex" xmlns:cx8="http://schemas.microsoft.com/office/drawing/2016/5/14/chartex" xmlns:mc="http://schemas.openxmlformats.org/markup-compatibility/2006" xmlns:aink="http://schemas.microsoft.com/office/drawing/2016/ink" xmlns:am3d="http://schemas.microsoft.com/office/drawing/2017/model3d" xmlns:o="urn:schemas-microsoft-com:office:office" xmlns:r="http://schemas.openxmlformats.org/officeDocument/2006/relationships" xmlns:m="http://schemas.openxmlformats.org/officeDocument/2006/math" xmlns:v="urn:schemas-microsoft-com:vml" xmlns:wp14="http://schemas.microsoft.com/office/word/2010/wordprocessingDrawing" xmlns:wp="http://schemas.openxmlformats.org/drawingml/2006/wordprocessingDrawing" xmlns:w10="urn:schemas-microsoft-com:office:word" xmlns:w="http://schemas.openxmlformats.org/wordprocessingml/2006/main" xmlns:w14="http://schemas.microsoft.com/office/word/2010/wordml" xmlns:w15="http://schemas.microsoft.com/office/word/2012/wordml" xmlns:w16cid="http://schemas.microsoft.com/office/word/2016/wordml/cid" xmlns:w16se="http://schemas.microsoft.com/office/word/2015/wordml/symex" xmlns:wpg="http://schemas.microsoft.com/office/word/2010/wordprocessingGroup" xmlns:wpi="http://schemas.microsoft.com/office/word/2010/wordprocessingInk" xmlns:wne="http://schemas.microsoft.com/office/word/2006/wordml" xmlns:wps="http://schemas.microsoft.com/office/word/2010/wordprocessingShape" mc:Ignorable="w14 w15 w16se w16cid wp14">
   <w:docParts>
     <w:docPart>
       <w:docPartPr>
@@ -12087,7 +11561,7 @@
 </file>
 
 <file path=word/glossary/fontTable.xml><?xml version="1.0" encoding="utf-8"?>
-<w:fonts xmlns:mc="http://schemas.openxmlformats.org/markup-compatibility/2006" xmlns:r="http://schemas.openxmlformats.org/officeDocument/2006/relationships" xmlns:w="http://schemas.openxmlformats.org/wordprocessingml/2006/main" xmlns:w14="http://schemas.microsoft.com/office/word/2010/wordml" mc:Ignorable="w14">
+<w:fonts xmlns:mc="http://schemas.openxmlformats.org/markup-compatibility/2006" xmlns:r="http://schemas.openxmlformats.org/officeDocument/2006/relationships" xmlns:w="http://schemas.openxmlformats.org/wordprocessingml/2006/main" xmlns:w14="http://schemas.microsoft.com/office/word/2010/wordml" xmlns:w15="http://schemas.microsoft.com/office/word/2012/wordml" xmlns:w16cid="http://schemas.microsoft.com/office/word/2016/wordml/cid" xmlns:w16se="http://schemas.microsoft.com/office/word/2015/wordml/symex" mc:Ignorable="w14 w15 w16se w16cid">
   <w:font w:name="Noto Sans Symbols">
     <w:altName w:val="Times New Roman"/>
     <w:charset w:val="00"/>
@@ -12149,13 +11623,20 @@
     <w:charset w:val="00"/>
     <w:family w:val="roman"/>
     <w:pitch w:val="variable"/>
-    <w:sig w:usb0="E00002FF" w:usb1="400004FF" w:usb2="00000000" w:usb3="00000000" w:csb0="0000019F" w:csb1="00000000"/>
+    <w:sig w:usb0="E00006FF" w:usb1="420024FF" w:usb2="02000000" w:usb3="00000000" w:csb0="0000019F" w:csb1="00000000"/>
+  </w:font>
+  <w:font w:name="Calibri Light">
+    <w:panose1 w:val="020F0302020204030204"/>
+    <w:charset w:val="00"/>
+    <w:family w:val="swiss"/>
+    <w:pitch w:val="variable"/>
+    <w:sig w:usb0="E0002AFF" w:usb1="C000247B" w:usb2="00000009" w:usb3="00000000" w:csb0="000001FF" w:csb1="00000000"/>
   </w:font>
 </w:fonts>
 </file>
 
 <file path=word/glossary/settings.xml><?xml version="1.0" encoding="utf-8"?>
-<w:settings xmlns:mc="http://schemas.openxmlformats.org/markup-compatibility/2006" xmlns:o="urn:schemas-microsoft-com:office:office" xmlns:r="http://schemas.openxmlformats.org/officeDocument/2006/relationships" xmlns:m="http://schemas.openxmlformats.org/officeDocument/2006/math" xmlns:v="urn:schemas-microsoft-com:vml" xmlns:w10="urn:schemas-microsoft-com:office:word" xmlns:w="http://schemas.openxmlformats.org/wordprocessingml/2006/main" xmlns:w14="http://schemas.microsoft.com/office/word/2010/wordml" xmlns:sl="http://schemas.openxmlformats.org/schemaLibrary/2006/main" mc:Ignorable="w14">
+<w:settings xmlns:mc="http://schemas.openxmlformats.org/markup-compatibility/2006" xmlns:o="urn:schemas-microsoft-com:office:office" xmlns:r="http://schemas.openxmlformats.org/officeDocument/2006/relationships" xmlns:m="http://schemas.openxmlformats.org/officeDocument/2006/math" xmlns:v="urn:schemas-microsoft-com:vml" xmlns:w10="urn:schemas-microsoft-com:office:word" xmlns:w="http://schemas.openxmlformats.org/wordprocessingml/2006/main" xmlns:w14="http://schemas.microsoft.com/office/word/2010/wordml" xmlns:w15="http://schemas.microsoft.com/office/word/2012/wordml" xmlns:w16cid="http://schemas.microsoft.com/office/word/2016/wordml/cid" xmlns:w16se="http://schemas.microsoft.com/office/word/2015/wordml/symex" xmlns:sl="http://schemas.openxmlformats.org/schemaLibrary/2006/main" mc:Ignorable="w14 w15 w16se w16cid">
   <w:view w:val="normal"/>
   <w:defaultTabStop w:val="708"/>
   <w:hyphenationZone w:val="425"/>
@@ -12166,12 +11647,14 @@
     <w:compatSetting w:name="overrideTableStyleFontSizeAndJustification" w:uri="http://schemas.microsoft.com/office/word" w:val="1"/>
     <w:compatSetting w:name="enableOpenTypeFeatures" w:uri="http://schemas.microsoft.com/office/word" w:val="1"/>
     <w:compatSetting w:name="doNotFlipMirrorIndents" w:uri="http://schemas.microsoft.com/office/word" w:val="1"/>
+    <w:compatSetting w:name="useWord2013TrackBottomHyphenation" w:uri="http://schemas.microsoft.com/office/word" w:val="1"/>
   </w:compat>
   <w:rsids>
     <w:rsidRoot w:val="00E15897"/>
     <w:rsid w:val="00624653"/>
     <w:rsid w:val="007A257C"/>
     <w:rsid w:val="00E15897"/>
+    <w:rsid w:val="00E63F63"/>
   </w:rsids>
   <m:mathPr>
     <m:mathFont m:val="Cambria Math"/>
@@ -12194,7 +11677,7 @@
 </file>
 
 <file path=word/glossary/styles.xml><?xml version="1.0" encoding="utf-8"?>
-<w:styles xmlns:mc="http://schemas.openxmlformats.org/markup-compatibility/2006" xmlns:r="http://schemas.openxmlformats.org/officeDocument/2006/relationships" xmlns:w="http://schemas.openxmlformats.org/wordprocessingml/2006/main" xmlns:w14="http://schemas.microsoft.com/office/word/2010/wordml" mc:Ignorable="w14">
+<w:styles xmlns:mc="http://schemas.openxmlformats.org/markup-compatibility/2006" xmlns:r="http://schemas.openxmlformats.org/officeDocument/2006/relationships" xmlns:w="http://schemas.openxmlformats.org/wordprocessingml/2006/main" xmlns:w14="http://schemas.microsoft.com/office/word/2010/wordml" xmlns:w15="http://schemas.microsoft.com/office/word/2012/wordml" xmlns:w16cid="http://schemas.microsoft.com/office/word/2016/wordml/cid" xmlns:w16se="http://schemas.microsoft.com/office/word/2015/wordml/symex" mc:Ignorable="w14 w15 w16se w16cid">
   <w:docDefaults>
     <w:rPrDefault>
       <w:rPr>
@@ -12210,570 +11693,382 @@
       </w:pPr>
     </w:pPrDefault>
   </w:docDefaults>
-  <w:latentStyles w:defLockedState="0" w:defUIPriority="99" w:defSemiHidden="1" w:defUnhideWhenUsed="1" w:defQFormat="0" w:count="267">
-    <w:lsdException w:name="Normal" w:semiHidden="0" w:uiPriority="0" w:unhideWhenUsed="0" w:qFormat="1"/>
-    <w:lsdException w:name="heading 1" w:semiHidden="0" w:uiPriority="9" w:unhideWhenUsed="0" w:qFormat="1"/>
-    <w:lsdException w:name="heading 2" w:uiPriority="9" w:qFormat="1"/>
-    <w:lsdException w:name="heading 3" w:uiPriority="9" w:qFormat="1"/>
-    <w:lsdException w:name="heading 4" w:uiPriority="9" w:qFormat="1"/>
-    <w:lsdException w:name="heading 5" w:uiPriority="9" w:qFormat="1"/>
-    <w:lsdException w:name="heading 6" w:uiPriority="9" w:qFormat="1"/>
-    <w:lsdException w:name="heading 7" w:uiPriority="9" w:qFormat="1"/>
-    <w:lsdException w:name="heading 8" w:uiPriority="9" w:qFormat="1"/>
-    <w:lsdException w:name="heading 9" w:uiPriority="9" w:qFormat="1"/>
-    <w:lsdException w:name="toc 1" w:uiPriority="39"/>
-    <w:lsdException w:name="toc 2" w:uiPriority="39"/>
-    <w:lsdException w:name="toc 3" w:uiPriority="39"/>
-    <w:lsdException w:name="toc 4" w:uiPriority="39"/>
-    <w:lsdException w:name="toc 5" w:uiPriority="39"/>
-    <w:lsdException w:name="toc 6" w:uiPriority="39"/>
-    <w:lsdException w:name="toc 7" w:uiPriority="39"/>
-    <w:lsdException w:name="toc 8" w:uiPriority="39"/>
-    <w:lsdException w:name="toc 9" w:uiPriority="39"/>
-    <w:lsdException w:name="caption" w:uiPriority="35" w:qFormat="1"/>
-    <w:lsdException w:name="Title" w:semiHidden="0" w:uiPriority="10" w:unhideWhenUsed="0" w:qFormat="1"/>
-    <w:lsdException w:name="Default Paragraph Font" w:uiPriority="1"/>
-    <w:lsdException w:name="Subtitle" w:semiHidden="0" w:uiPriority="11" w:unhideWhenUsed="0" w:qFormat="1"/>
-    <w:lsdException w:name="Strong" w:semiHidden="0" w:uiPriority="22" w:unhideWhenUsed="0" w:qFormat="1"/>
-    <w:lsdException w:name="Emphasis" w:semiHidden="0" w:uiPriority="20" w:unhideWhenUsed="0" w:qFormat="1"/>
-    <w:lsdException w:name="Table Grid" w:semiHidden="0" w:uiPriority="59" w:unhideWhenUsed="0"/>
-    <w:lsdException w:name="Placeholder Text" w:unhideWhenUsed="0"/>
-    <w:lsdException w:name="No Spacing" w:semiHidden="0" w:uiPriority="1" w:unhideWhenUsed="0" w:qFormat="1"/>
-    <w:lsdException w:name="Light Shading" w:semiHidden="0" w:uiPriority="60" w:unhideWhenUsed="0"/>
-    <w:lsdException w:name="Light List" w:semiHidden="0" w:uiPriority="61" w:unhideWhenUsed="0"/>
-    <w:lsdException w:name="Light Grid" w:semiHidden="0" w:uiPriority="62" w:unhideWhenUsed="0"/>
-    <w:lsdException w:name="Medium Shading 1" w:semiHidden="0" w:uiPriority="63" w:unhideWhenUsed="0"/>
-    <w:lsdException w:name="Medium Shading 2" w:semiHidden="0" w:uiPriority="64" w:unhideWhenUsed="0"/>
-    <w:lsdException w:name="Medium List 1" w:semiHidden="0" w:uiPriority="65" w:unhideWhenUsed="0"/>
-    <w:lsdException w:name="Medium List 2" w:semiHidden="0" w:uiPriority="66" w:unhideWhenUsed="0"/>
-    <w:lsdException w:name="Medium Grid 1" w:semiHidden="0" w:uiPriority="67" w:unhideWhenUsed="0"/>
-    <w:lsdException w:name="Medium Grid 2" w:semiHidden="0" w:uiPriority="68" w:unhideWhenUsed="0"/>
-    <w:lsdException w:name="Medium Grid 3" w:semiHidden="0" w:uiPriority="69" w:unhideWhenUsed="0"/>
-    <w:lsdException w:name="Dark List" w:semiHidden="0" w:uiPriority="70" w:unhideWhenUsed="0"/>
-    <w:lsdException w:name="Colorful Shading" w:semiHidden="0" w:uiPriority="71" w:unhideWhenUsed="0"/>
-    <w:lsdException w:name="Colorful List" w:semiHidden="0" w:uiPriority="72" w:unhideWhenUsed="0"/>
-    <w:lsdException w:name="Colorful Grid" w:semiHidden="0" w:uiPriority="73" w:unhideWhenUsed="0"/>
-    <w:lsdException w:name="Light Shading Accent 1" w:semiHidden="0" w:uiPriority="60" w:unhideWhenUsed="0"/>
-    <w:lsdException w:name="Light List Accent 1" w:semiHidden="0" w:uiPriority="61" w:unhideWhenUsed="0"/>
-    <w:lsdException w:name="Light Grid Accent 1" w:semiHidden="0" w:uiPriority="62" w:unhideWhenUsed="0"/>
-    <w:lsdException w:name="Medium Shading 1 Accent 1" w:semiHidden="0" w:uiPriority="63" w:unhideWhenUsed="0"/>
-    <w:lsdException w:name="Medium Shading 2 Accent 1" w:semiHidden="0" w:uiPriority="64" w:unhideWhenUsed="0"/>
-    <w:lsdException w:name="Medium List 1 Accent 1" w:semiHidden="0" w:uiPriority="65" w:unhideWhenUsed="0"/>
-    <w:lsdException w:name="Revision" w:unhideWhenUsed="0"/>
-    <w:lsdException w:name="List Paragraph" w:semiHidden="0" w:uiPriority="34" w:unhideWhenUsed="0" w:qFormat="1"/>
-    <w:lsdException w:name="Quote" w:semiHidden="0" w:uiPriority="29" w:unhideWhenUsed="0" w:qFormat="1"/>
-    <w:lsdException w:name="Intense Quote" w:semiHidden="0" w:uiPriority="30" w:unhideWhenUsed="0" w:qFormat="1"/>
-    <w:lsdException w:name="Medium List 2 Accent 1" w:semiHidden="0" w:uiPriority="66" w:unhideWhenUsed="0"/>
-    <w:lsdException w:name="Medium Grid 1 Accent 1" w:semiHidden="0" w:uiPriority="67" w:unhideWhenUsed="0"/>
-    <w:lsdException w:name="Medium Grid 2 Accent 1" w:semiHidden="0" w:uiPriority="68" w:unhideWhenUsed="0"/>
-    <w:lsdException w:name="Medium Grid 3 Accent 1" w:semiHidden="0" w:uiPriority="69" w:unhideWhenUsed="0"/>
-    <w:lsdException w:name="Dark List Accent 1" w:semiHidden="0" w:uiPriority="70" w:unhideWhenUsed="0"/>
-    <w:lsdException w:name="Colorful Shading Accent 1" w:semiHidden="0" w:uiPriority="71" w:unhideWhenUsed="0"/>
-    <w:lsdException w:name="Colorful List Accent 1" w:semiHidden="0" w:uiPriority="72" w:unhideWhenUsed="0"/>
-    <w:lsdException w:name="Colorful Grid Accent 1" w:semiHidden="0" w:uiPriority="73" w:unhideWhenUsed="0"/>
-    <w:lsdException w:name="Light Shading Accent 2" w:semiHidden="0" w:uiPriority="60" w:unhideWhenUsed="0"/>
-    <w:lsdException w:name="Light List Accent 2" w:semiHidden="0" w:uiPriority="61" w:unhideWhenUsed="0"/>
-    <w:lsdException w:name="Light Grid Accent 2" w:semiHidden="0" w:uiPriority="62" w:unhideWhenUsed="0"/>
-    <w:lsdException w:name="Medium Shading 1 Accent 2" w:semiHidden="0" w:uiPriority="63" w:unhideWhenUsed="0"/>
-    <w:lsdException w:name="Medium Shading 2 Accent 2" w:semiHidden="0" w:uiPriority="64" w:unhideWhenUsed="0"/>
-    <w:lsdException w:name="Medium List 1 Accent 2" w:semiHidden="0" w:uiPriority="65" w:unhideWhenUsed="0"/>
-    <w:lsdException w:name="Medium List 2 Accent 2" w:semiHidden="0" w:uiPriority="66" w:unhideWhenUsed="0"/>
-    <w:lsdException w:name="Medium Grid 1 Accent 2" w:semiHidden="0" w:uiPriority="67" w:unhideWhenUsed="0"/>
-    <w:lsdException w:name="Medium Grid 2 Accent 2" w:semiHidden="0" w:uiPriority="68" w:unhideWhenUsed="0"/>
-    <w:lsdException w:name="Medium Grid 3 Accent 2" w:semiHidden="0" w:uiPriority="69" w:unhideWhenUsed="0"/>
-    <w:lsdException w:name="Dark List Accent 2" w:semiHidden="0" w:uiPriority="70" w:unhideWhenUsed="0"/>
-    <w:lsdException w:name="Colorful Shading Accent 2" w:semiHidden="0" w:uiPriority="71" w:unhideWhenUsed="0"/>
-    <w:lsdException w:name="Colorful List Accent 2" w:semiHidden="0" w:uiPriority="72" w:unhideWhenUsed="0"/>
-    <w:lsdException w:name="Colorful Grid Accent 2" w:semiHidden="0" w:uiPriority="73" w:unhideWhenUsed="0"/>
-    <w:lsdException w:name="Light Shading Accent 3" w:semiHidden="0" w:uiPriority="60" w:unhideWhenUsed="0"/>
-    <w:lsdException w:name="Light List Accent 3" w:semiHidden="0" w:uiPriority="61" w:unhideWhenUsed="0"/>
-    <w:lsdException w:name="Light Grid Accent 3" w:semiHidden="0" w:uiPriority="62" w:unhideWhenUsed="0"/>
-    <w:lsdException w:name="Medium Shading 1 Accent 3" w:semiHidden="0" w:uiPriority="63" w:unhideWhenUsed="0"/>
-    <w:lsdException w:name="Medium Shading 2 Accent 3" w:semiHidden="0" w:uiPriority="64" w:unhideWhenUsed="0"/>
-    <w:lsdException w:name="Medium List 1 Accent 3" w:semiHidden="0" w:uiPriority="65" w:unhideWhenUsed="0"/>
-    <w:lsdException w:name="Medium List 2 Accent 3" w:semiHidden="0" w:uiPriority="66" w:unhideWhenUsed="0"/>
-    <w:lsdException w:name="Medium Grid 1 Accent 3" w:semiHidden="0" w:uiPriority="67" w:unhideWhenUsed="0"/>
-    <w:lsdException w:name="Medium Grid 2 Accent 3" w:semiHidden="0" w:uiPriority="68" w:unhideWhenUsed="0"/>
-    <w:lsdException w:name="Medium Grid 3 Accent 3" w:semiHidden="0" w:uiPriority="69" w:unhideWhenUsed="0"/>
-    <w:lsdException w:name="Dark List Accent 3" w:semiHidden="0" w:uiPriority="70" w:unhideWhenUsed="0"/>
-    <w:lsdException w:name="Colorful Shading Accent 3" w:semiHidden="0" w:uiPriority="71" w:unhideWhenUsed="0"/>
-    <w:lsdException w:name="Colorful List Accent 3" w:semiHidden="0" w:uiPriority="72" w:unhideWhenUsed="0"/>
-    <w:lsdException w:name="Colorful Grid Accent 3" w:semiHidden="0" w:uiPriority="73" w:unhideWhenUsed="0"/>
-    <w:lsdException w:name="Light Shading Accent 4" w:semiHidden="0" w:uiPriority="60" w:unhideWhenUsed="0"/>
-    <w:lsdException w:name="Light List Accent 4" w:semiHidden="0" w:uiPriority="61" w:unhideWhenUsed="0"/>
-    <w:lsdException w:name="Light Grid Accent 4" w:semiHidden="0" w:uiPriority="62" w:unhideWhenUsed="0"/>
-    <w:lsdException w:name="Medium Shading 1 Accent 4" w:semiHidden="0" w:uiPriority="63" w:unhideWhenUsed="0"/>
-    <w:lsdException w:name="Medium Shading 2 Accent 4" w:semiHidden="0" w:uiPriority="64" w:unhideWhenUsed="0"/>
-    <w:lsdException w:name="Medium List 1 Accent 4" w:semiHidden="0" w:uiPriority="65" w:unhideWhenUsed="0"/>
-    <w:lsdException w:name="Medium List 2 Accent 4" w:semiHidden="0" w:uiPriority="66" w:unhideWhenUsed="0"/>
-    <w:lsdException w:name="Medium Grid 1 Accent 4" w:semiHidden="0" w:uiPriority="67" w:unhideWhenUsed="0"/>
-    <w:lsdException w:name="Medium Grid 2 Accent 4" w:semiHidden="0" w:uiPriority="68" w:unhideWhenUsed="0"/>
-    <w:lsdException w:name="Medium Grid 3 Accent 4" w:semiHidden="0" w:uiPriority="69" w:unhideWhenUsed="0"/>
-    <w:lsdException w:name="Dark List Accent 4" w:semiHidden="0" w:uiPriority="70" w:unhideWhenUsed="0"/>
-    <w:lsdException w:name="Colorful Shading Accent 4" w:semiHidden="0" w:uiPriority="71" w:unhideWhenUsed="0"/>
-    <w:lsdException w:name="Colorful List Accent 4" w:semiHidden="0" w:uiPriority="72" w:unhideWhenUsed="0"/>
-    <w:lsdException w:name="Colorful Grid Accent 4" w:semiHidden="0" w:uiPriority="73" w:unhideWhenUsed="0"/>
-    <w:lsdException w:name="Light Shading Accent 5" w:semiHidden="0" w:uiPriority="60" w:unhideWhenUsed="0"/>
-    <w:lsdException w:name="Light List Accent 5" w:semiHidden="0" w:uiPriority="61" w:unhideWhenUsed="0"/>
-    <w:lsdException w:name="Light Grid Accent 5" w:semiHidden="0" w:uiPriority="62" w:unhideWhenUsed="0"/>
-    <w:lsdException w:name="Medium Shading 1 Accent 5" w:semiHidden="0" w:uiPriority="63" w:unhideWhenUsed="0"/>
-    <w:lsdException w:name="Medium Shading 2 Accent 5" w:semiHidden="0" w:uiPriority="64" w:unhideWhenUsed="0"/>
-    <w:lsdException w:name="Medium List 1 Accent 5" w:semiHidden="0" w:uiPriority="65" w:unhideWhenUsed="0"/>
-    <w:lsdException w:name="Medium List 2 Accent 5" w:semiHidden="0" w:uiPriority="66" w:unhideWhenUsed="0"/>
-    <w:lsdException w:name="Medium Grid 1 Accent 5" w:semiHidden="0" w:uiPriority="67" w:unhideWhenUsed="0"/>
-    <w:lsdException w:name="Medium Grid 2 Accent 5" w:semiHidden="0" w:uiPriority="68" w:unhideWhenUsed="0"/>
-    <w:lsdException w:name="Medium Grid 3 Accent 5" w:semiHidden="0" w:uiPriority="69" w:unhideWhenUsed="0"/>
-    <w:lsdException w:name="Dark List Accent 5" w:semiHidden="0" w:uiPriority="70" w:unhideWhenUsed="0"/>
-    <w:lsdException w:name="Colorful Shading Accent 5" w:semiHidden="0" w:uiPriority="71" w:unhideWhenUsed="0"/>
-    <w:lsdException w:name="Colorful List Accent 5" w:semiHidden="0" w:uiPriority="72" w:unhideWhenUsed="0"/>
-    <w:lsdException w:name="Colorful Grid Accent 5" w:semiHidden="0" w:uiPriority="73" w:unhideWhenUsed="0"/>
-    <w:lsdException w:name="Light Shading Accent 6" w:semiHidden="0" w:uiPriority="60" w:unhideWhenUsed="0"/>
-    <w:lsdException w:name="Light List Accent 6" w:semiHidden="0" w:uiPriority="61" w:unhideWhenUsed="0"/>
-    <w:lsdException w:name="Light Grid Accent 6" w:semiHidden="0" w:uiPriority="62" w:unhideWhenUsed="0"/>
-    <w:lsdException w:name="Medium Shading 1 Accent 6" w:semiHidden="0" w:uiPriority="63" w:unhideWhenUsed="0"/>
-    <w:lsdException w:name="Medium Shading 2 Accent 6" w:semiHidden="0" w:uiPriority="64" w:unhideWhenUsed="0"/>
-    <w:lsdException w:name="Medium List 1 Accent 6" w:semiHidden="0" w:uiPriority="65" w:unhideWhenUsed="0"/>
-    <w:lsdException w:name="Medium List 2 Accent 6" w:semiHidden="0" w:uiPriority="66" w:unhideWhenUsed="0"/>
-    <w:lsdException w:name="Medium Grid 1 Accent 6" w:semiHidden="0" w:uiPriority="67" w:unhideWhenUsed="0"/>
-    <w:lsdException w:name="Medium Grid 2 Accent 6" w:semiHidden="0" w:uiPriority="68" w:unhideWhenUsed="0"/>
-    <w:lsdException w:name="Medium Grid 3 Accent 6" w:semiHidden="0" w:uiPriority="69" w:unhideWhenUsed="0"/>
-    <w:lsdException w:name="Dark List Accent 6" w:semiHidden="0" w:uiPriority="70" w:unhideWhenUsed="0"/>
-    <w:lsdException w:name="Colorful Shading Accent 6" w:semiHidden="0" w:uiPriority="71" w:unhideWhenUsed="0"/>
-    <w:lsdException w:name="Colorful List Accent 6" w:semiHidden="0" w:uiPriority="72" w:unhideWhenUsed="0"/>
-    <w:lsdException w:name="Colorful Grid Accent 6" w:semiHidden="0" w:uiPriority="73" w:unhideWhenUsed="0"/>
-    <w:lsdException w:name="Subtle Emphasis" w:semiHidden="0" w:uiPriority="19" w:unhideWhenUsed="0" w:qFormat="1"/>
-    <w:lsdException w:name="Intense Emphasis" w:semiHidden="0" w:uiPriority="21" w:unhideWhenUsed="0" w:qFormat="1"/>
-    <w:lsdException w:name="Subtle Reference" w:semiHidden="0" w:uiPriority="31" w:unhideWhenUsed="0" w:qFormat="1"/>
-    <w:lsdException w:name="Intense Reference" w:semiHidden="0" w:uiPriority="32" w:unhideWhenUsed="0" w:qFormat="1"/>
-    <w:lsdException w:name="Book Title" w:semiHidden="0" w:uiPriority="33" w:unhideWhenUsed="0" w:qFormat="1"/>
-    <w:lsdException w:name="Bibliography" w:uiPriority="37"/>
-    <w:lsdException w:name="TOC Heading" w:uiPriority="39" w:qFormat="1"/>
-  </w:latentStyles>
-  <w:style w:type="paragraph" w:default="1" w:styleId="Normal">
-    <w:name w:val="Normal"/>
-    <w:qFormat/>
-  </w:style>
-  <w:style w:type="character" w:default="1" w:styleId="Fontepargpadro">
-    <w:name w:val="Default Paragraph Font"/>
-    <w:uiPriority w:val="1"/>
-    <w:semiHidden/>
-    <w:unhideWhenUsed/>
-  </w:style>
-  <w:style w:type="table" w:default="1" w:styleId="Tabelanormal">
-    <w:name w:val="Normal Table"/>
-    <w:uiPriority w:val="99"/>
-    <w:semiHidden/>
-    <w:unhideWhenUsed/>
-    <w:tblPr>
-      <w:tblInd w:w="0" w:type="dxa"/>
-      <w:tblCellMar>
-        <w:top w:w="0" w:type="dxa"/>
-        <w:left w:w="108" w:type="dxa"/>
-        <w:bottom w:w="0" w:type="dxa"/>
-        <w:right w:w="108" w:type="dxa"/>
-      </w:tblCellMar>
-    </w:tblPr>
-  </w:style>
-  <w:style w:type="numbering" w:default="1" w:styleId="Semlista">
-    <w:name w:val="No List"/>
-    <w:uiPriority w:val="99"/>
-    <w:semiHidden/>
-    <w:unhideWhenUsed/>
-  </w:style>
-  <w:style w:type="paragraph" w:customStyle="1" w:styleId="B0CC410B88DC4B17A2AFD9D59AC006DD">
-    <w:name w:val="B0CC410B88DC4B17A2AFD9D59AC006DD"/>
-    <w:rsid w:val="00E15897"/>
-  </w:style>
-  <w:style w:type="paragraph" w:customStyle="1" w:styleId="0205A886A02B4DD0A620D4C2C0E2A0A7">
-    <w:name w:val="0205A886A02B4DD0A620D4C2C0E2A0A7"/>
-    <w:rsid w:val="00E15897"/>
-  </w:style>
-  <w:style w:type="paragraph" w:customStyle="1" w:styleId="67F43988DBF04811B4D6B5773579906E">
-    <w:name w:val="67F43988DBF04811B4D6B5773579906E"/>
-    <w:rsid w:val="00E15897"/>
-  </w:style>
-  <w:style w:type="paragraph" w:customStyle="1" w:styleId="8FFA8C6303004759B897067804495ADB">
-    <w:name w:val="8FFA8C6303004759B897067804495ADB"/>
-    <w:rsid w:val="00E15897"/>
-  </w:style>
-  <w:style w:type="paragraph" w:customStyle="1" w:styleId="1AA94F54C3CC43D4AD2D9C83FFFB1C4B">
-    <w:name w:val="1AA94F54C3CC43D4AD2D9C83FFFB1C4B"/>
-    <w:rsid w:val="00E15897"/>
-  </w:style>
-  <w:style w:type="paragraph" w:customStyle="1" w:styleId="B3300B2AB3E649DCA01612F49BB190F4">
-    <w:name w:val="B3300B2AB3E649DCA01612F49BB190F4"/>
-    <w:rsid w:val="00E15897"/>
-  </w:style>
-  <w:style w:type="paragraph" w:customStyle="1" w:styleId="69B3A82D26EB44619F74C52F75B57C79">
-    <w:name w:val="69B3A82D26EB44619F74C52F75B57C79"/>
-    <w:rsid w:val="00E15897"/>
-  </w:style>
-  <w:style w:type="paragraph" w:customStyle="1" w:styleId="8413A673BFB14F89942B320A683E2121">
-    <w:name w:val="8413A673BFB14F89942B320A683E2121"/>
-    <w:rsid w:val="00E15897"/>
-  </w:style>
-  <w:style w:type="paragraph" w:customStyle="1" w:styleId="9702E6C9F5524F209FD1FBC51DD063E0">
-    <w:name w:val="9702E6C9F5524F209FD1FBC51DD063E0"/>
-    <w:rsid w:val="00E15897"/>
-  </w:style>
-  <w:style w:type="paragraph" w:customStyle="1" w:styleId="9238D37D6D294FDFB33332CF10436131">
-    <w:name w:val="9238D37D6D294FDFB33332CF10436131"/>
-    <w:rsid w:val="00E15897"/>
-  </w:style>
-  <w:style w:type="paragraph" w:customStyle="1" w:styleId="8232BA20C4484182889D678B65A733CA">
-    <w:name w:val="8232BA20C4484182889D678B65A733CA"/>
-    <w:rsid w:val="00E15897"/>
-  </w:style>
-  <w:style w:type="paragraph" w:customStyle="1" w:styleId="DB0B65C2D5044290992423E1AAB3547E">
-    <w:name w:val="DB0B65C2D5044290992423E1AAB3547E"/>
-    <w:rsid w:val="00E15897"/>
-  </w:style>
-  <w:style w:type="paragraph" w:customStyle="1" w:styleId="D048BCEC9B534BD298A040BC1CF7B44F">
-    <w:name w:val="D048BCEC9B534BD298A040BC1CF7B44F"/>
-    <w:rsid w:val="00E15897"/>
-  </w:style>
-  <w:style w:type="paragraph" w:customStyle="1" w:styleId="9D7CFBC732344F75B0C55EF821542D69">
-    <w:name w:val="9D7CFBC732344F75B0C55EF821542D69"/>
-    <w:rsid w:val="00E15897"/>
-  </w:style>
-  <w:style w:type="paragraph" w:customStyle="1" w:styleId="D2B71C0AE3534F1FBA767247DFEDEE3C">
-    <w:name w:val="D2B71C0AE3534F1FBA767247DFEDEE3C"/>
-    <w:rsid w:val="00E15897"/>
-  </w:style>
-  <w:style w:type="paragraph" w:customStyle="1" w:styleId="C65925AE285D4517A16B1988E7863251">
-    <w:name w:val="C65925AE285D4517A16B1988E7863251"/>
-    <w:rsid w:val="00E15897"/>
-  </w:style>
-  <w:style w:type="paragraph" w:customStyle="1" w:styleId="3769FAED5B754E779DEA88DD9711FF40">
-    <w:name w:val="3769FAED5B754E779DEA88DD9711FF40"/>
-    <w:rsid w:val="00E15897"/>
-  </w:style>
-  <w:style w:type="paragraph" w:customStyle="1" w:styleId="16A831494B32477DA047BA9836AD8F06">
-    <w:name w:val="16A831494B32477DA047BA9836AD8F06"/>
-    <w:rsid w:val="00E15897"/>
-  </w:style>
-  <w:style w:type="paragraph" w:customStyle="1" w:styleId="3E9657487CDD4145B1AD1D0EC56C5665">
-    <w:name w:val="3E9657487CDD4145B1AD1D0EC56C5665"/>
-    <w:rsid w:val="00E15897"/>
-  </w:style>
-  <w:style w:type="paragraph" w:customStyle="1" w:styleId="E05EF503BC3E4E37A3B4D1C89DE01BD5">
-    <w:name w:val="E05EF503BC3E4E37A3B4D1C89DE01BD5"/>
-    <w:rsid w:val="00E15897"/>
-  </w:style>
-  <w:style w:type="paragraph" w:customStyle="1" w:styleId="7B593719F8FB49569F9210253035A185">
-    <w:name w:val="7B593719F8FB49569F9210253035A185"/>
-    <w:rsid w:val="00E15897"/>
-  </w:style>
-  <w:style w:type="paragraph" w:customStyle="1" w:styleId="0BBD20A781474A498592635A9E3DC0ED">
-    <w:name w:val="0BBD20A781474A498592635A9E3DC0ED"/>
-    <w:rsid w:val="00E15897"/>
-  </w:style>
-  <w:style w:type="paragraph" w:customStyle="1" w:styleId="57A6A003BB734873A449CA1F2FEAECEE">
-    <w:name w:val="57A6A003BB734873A449CA1F2FEAECEE"/>
-    <w:rsid w:val="00E15897"/>
-  </w:style>
-  <w:style w:type="paragraph" w:customStyle="1" w:styleId="5D4719CA922641E8BE5E893D9D87D653">
-    <w:name w:val="5D4719CA922641E8BE5E893D9D87D653"/>
-    <w:rsid w:val="00E15897"/>
-  </w:style>
-  <w:style w:type="paragraph" w:customStyle="1" w:styleId="4947CE42F602486294228B1956C0BD8C">
-    <w:name w:val="4947CE42F602486294228B1956C0BD8C"/>
-    <w:rsid w:val="00E15897"/>
-  </w:style>
-  <w:style w:type="paragraph" w:customStyle="1" w:styleId="463455EADEA54E66A155664FF0734FE3">
-    <w:name w:val="463455EADEA54E66A155664FF0734FE3"/>
-    <w:rsid w:val="00E15897"/>
-  </w:style>
-  <w:style w:type="paragraph" w:customStyle="1" w:styleId="7605DADA48A84F8FAB4C5EA0AC9B9668">
-    <w:name w:val="7605DADA48A84F8FAB4C5EA0AC9B9668"/>
-    <w:rsid w:val="00E15897"/>
-  </w:style>
-  <w:style w:type="paragraph" w:customStyle="1" w:styleId="A00AB467C40C40FA8659FD8C0F2905E1">
-    <w:name w:val="A00AB467C40C40FA8659FD8C0F2905E1"/>
-    <w:rsid w:val="00E15897"/>
-  </w:style>
-  <w:style w:type="paragraph" w:customStyle="1" w:styleId="4BE46B5EB13A46ADBC0CA3D495E84D6E">
-    <w:name w:val="4BE46B5EB13A46ADBC0CA3D495E84D6E"/>
-    <w:rsid w:val="00E15897"/>
-  </w:style>
-  <w:style w:type="paragraph" w:customStyle="1" w:styleId="BF58B7C3427241D795953FA2EE740844">
-    <w:name w:val="BF58B7C3427241D795953FA2EE740844"/>
-    <w:rsid w:val="00E15897"/>
-  </w:style>
-  <w:style w:type="paragraph" w:customStyle="1" w:styleId="E832CC87BC9D488ABCE36E2159768A78">
-    <w:name w:val="E832CC87BC9D488ABCE36E2159768A78"/>
-    <w:rsid w:val="00E15897"/>
-  </w:style>
-  <w:style w:type="paragraph" w:customStyle="1" w:styleId="3DFC5DB8DB1B48ACB44F0A9BFB958E08">
-    <w:name w:val="3DFC5DB8DB1B48ACB44F0A9BFB958E08"/>
-    <w:rsid w:val="00E15897"/>
-  </w:style>
-  <w:style w:type="paragraph" w:customStyle="1" w:styleId="0C34168F71794147BACFEE3ED4D12837">
-    <w:name w:val="0C34168F71794147BACFEE3ED4D12837"/>
-    <w:rsid w:val="00E15897"/>
-  </w:style>
-  <w:style w:type="paragraph" w:customStyle="1" w:styleId="93A42AC2ADC24B4491D264858BE0252B">
-    <w:name w:val="93A42AC2ADC24B4491D264858BE0252B"/>
-    <w:rsid w:val="00E15897"/>
-  </w:style>
-  <w:style w:type="paragraph" w:customStyle="1" w:styleId="103EDA1DCB51415AAD14670FAE03BA85">
-    <w:name w:val="103EDA1DCB51415AAD14670FAE03BA85"/>
-    <w:rsid w:val="00E15897"/>
-  </w:style>
-  <w:style w:type="paragraph" w:customStyle="1" w:styleId="B4F09CFEFF844F4BB0E55B6171FF177F">
-    <w:name w:val="B4F09CFEFF844F4BB0E55B6171FF177F"/>
-    <w:rsid w:val="00E15897"/>
-  </w:style>
-  <w:style w:type="paragraph" w:customStyle="1" w:styleId="BEF6A155D5CC41E2AC5F45238A142307">
-    <w:name w:val="BEF6A155D5CC41E2AC5F45238A142307"/>
-    <w:rsid w:val="00E15897"/>
-  </w:style>
-  <w:style w:type="paragraph" w:customStyle="1" w:styleId="EBDE7588086C4A06BA9EC00227B1CA37">
-    <w:name w:val="EBDE7588086C4A06BA9EC00227B1CA37"/>
-    <w:rsid w:val="00E15897"/>
-  </w:style>
-  <w:style w:type="paragraph" w:customStyle="1" w:styleId="475976F17DAB4F62AFED8F9B2BE0AF4A">
-    <w:name w:val="475976F17DAB4F62AFED8F9B2BE0AF4A"/>
-    <w:rsid w:val="00E15897"/>
-  </w:style>
-  <w:style w:type="paragraph" w:customStyle="1" w:styleId="2C234BE59D644992B56D2EF0EAEEA5C7">
-    <w:name w:val="2C234BE59D644992B56D2EF0EAEEA5C7"/>
-    <w:rsid w:val="00E15897"/>
-  </w:style>
-  <w:style w:type="paragraph" w:customStyle="1" w:styleId="6324DA9D5F254DCFA85A78FC16ABEECB">
-    <w:name w:val="6324DA9D5F254DCFA85A78FC16ABEECB"/>
-    <w:rsid w:val="00E15897"/>
-  </w:style>
-  <w:style w:type="paragraph" w:customStyle="1" w:styleId="4DDECEB645594B70BE794314B1B22A38">
-    <w:name w:val="4DDECEB645594B70BE794314B1B22A38"/>
-    <w:rsid w:val="00E15897"/>
-  </w:style>
-  <w:style w:type="paragraph" w:customStyle="1" w:styleId="83E93129972A4E8188D480A37D6FA401">
-    <w:name w:val="83E93129972A4E8188D480A37D6FA401"/>
-    <w:rsid w:val="00E15897"/>
-  </w:style>
-  <w:style w:type="paragraph" w:customStyle="1" w:styleId="03D0AFFB37FE49B5B264405F05186C4C">
-    <w:name w:val="03D0AFFB37FE49B5B264405F05186C4C"/>
-    <w:rsid w:val="00E15897"/>
-  </w:style>
-  <w:style w:type="paragraph" w:customStyle="1" w:styleId="D29428E738D348FEA7F3FECFCDC1BB75">
-    <w:name w:val="D29428E738D348FEA7F3FECFCDC1BB75"/>
-    <w:rsid w:val="00E15897"/>
-  </w:style>
-  <w:style w:type="paragraph" w:customStyle="1" w:styleId="90AD19E835AE4AA3B9F8C368813B1F0B">
-    <w:name w:val="90AD19E835AE4AA3B9F8C368813B1F0B"/>
-    <w:rsid w:val="00E15897"/>
-  </w:style>
-  <w:style w:type="paragraph" w:customStyle="1" w:styleId="958F039B6CDF49AA8B4094E82CBB33B2">
-    <w:name w:val="958F039B6CDF49AA8B4094E82CBB33B2"/>
-    <w:rsid w:val="00E15897"/>
-  </w:style>
-  <w:style w:type="paragraph" w:customStyle="1" w:styleId="0D2E594F1F9A426D9BAAA036310AD659">
-    <w:name w:val="0D2E594F1F9A426D9BAAA036310AD659"/>
-    <w:rsid w:val="00E15897"/>
-  </w:style>
-  <w:style w:type="paragraph" w:customStyle="1" w:styleId="7E80991E95594DCBB86D812F0DBA2DC5">
-    <w:name w:val="7E80991E95594DCBB86D812F0DBA2DC5"/>
-    <w:rsid w:val="00E15897"/>
-  </w:style>
-  <w:style w:type="paragraph" w:customStyle="1" w:styleId="58297C2450EF477290CD67D1C0486CE9">
-    <w:name w:val="58297C2450EF477290CD67D1C0486CE9"/>
-    <w:rsid w:val="00E15897"/>
-  </w:style>
-  <w:style w:type="paragraph" w:customStyle="1" w:styleId="FB06AE18E95F42579F48040124F4C2BB">
-    <w:name w:val="FB06AE18E95F42579F48040124F4C2BB"/>
-    <w:rsid w:val="00E15897"/>
-  </w:style>
-  <w:style w:type="paragraph" w:customStyle="1" w:styleId="5DF26A3E691245EB85245C753EB5D722">
-    <w:name w:val="5DF26A3E691245EB85245C753EB5D722"/>
-    <w:rsid w:val="00E15897"/>
-  </w:style>
-  <w:style w:type="paragraph" w:customStyle="1" w:styleId="56FEE6098B594D678F885ECE31CC3FB5">
-    <w:name w:val="56FEE6098B594D678F885ECE31CC3FB5"/>
-    <w:rsid w:val="00E15897"/>
-  </w:style>
-  <w:style w:type="paragraph" w:customStyle="1" w:styleId="EAC6582FC38E4F9198F3D82F375060B7">
-    <w:name w:val="EAC6582FC38E4F9198F3D82F375060B7"/>
-    <w:rsid w:val="00E15897"/>
-  </w:style>
-  <w:style w:type="paragraph" w:customStyle="1" w:styleId="A647C345EB934526B6C819833834B247">
-    <w:name w:val="A647C345EB934526B6C819833834B247"/>
-    <w:rsid w:val="00E15897"/>
-  </w:style>
-  <w:style w:type="paragraph" w:customStyle="1" w:styleId="19DC3EA1F9A849B3B1CB4216DF7CC1F3">
-    <w:name w:val="19DC3EA1F9A849B3B1CB4216DF7CC1F3"/>
-    <w:rsid w:val="00E15897"/>
-  </w:style>
-  <w:style w:type="paragraph" w:customStyle="1" w:styleId="FDEA52DB9BBA4B69B0BC0C0BD0DEDD2F">
-    <w:name w:val="FDEA52DB9BBA4B69B0BC0C0BD0DEDD2F"/>
-    <w:rsid w:val="00E15897"/>
-  </w:style>
-  <w:style w:type="paragraph" w:customStyle="1" w:styleId="BD21D5D6EAF648DA91E3E9D4EF1769F7">
-    <w:name w:val="BD21D5D6EAF648DA91E3E9D4EF1769F7"/>
-    <w:rsid w:val="00E15897"/>
-  </w:style>
-  <w:style w:type="paragraph" w:customStyle="1" w:styleId="D97DCFEFD33D47A2BB1AB8B393009B95">
-    <w:name w:val="D97DCFEFD33D47A2BB1AB8B393009B95"/>
-    <w:rsid w:val="00E15897"/>
-  </w:style>
-</w:styles>
-</file>
-
-<file path=word/glossary/stylesWithEffects.xml><?xml version="1.0" encoding="utf-8"?>
-<w:styles xmlns:wpc="http://schemas.microsoft.com/office/word/2010/wordprocessingCanvas" xmlns:mc="http://schemas.openxmlformats.org/markup-compatibility/2006" xmlns:o="urn:schemas-microsoft-com:office:office" xmlns:r="http://schemas.openxmlformats.org/officeDocument/2006/relationships" xmlns:m="http://schemas.openxmlformats.org/officeDocument/2006/math" xmlns:v="urn:schemas-microsoft-com:vml" xmlns:wp14="http://schemas.microsoft.com/office/word/2010/wordprocessingDrawing" xmlns:wp="http://schemas.openxmlformats.org/drawingml/2006/wordprocessingDrawing" xmlns:w10="urn:schemas-microsoft-com:office:word" xmlns:w="http://schemas.openxmlformats.org/wordprocessingml/2006/main" xmlns:w14="http://schemas.microsoft.com/office/word/2010/wordml" xmlns:wpg="http://schemas.microsoft.com/office/word/2010/wordprocessingGroup" xmlns:wpi="http://schemas.microsoft.com/office/word/2010/wordprocessingInk" xmlns:wne="http://schemas.microsoft.com/office/word/2006/wordml" xmlns:wps="http://schemas.microsoft.com/office/word/2010/wordprocessingShape" mc:Ignorable="w14 wp14">
-  <w:docDefaults>
-    <w:rPrDefault>
-      <w:rPr>
-        <w:rFonts w:asciiTheme="minorHAnsi" w:eastAsiaTheme="minorEastAsia" w:hAnsiTheme="minorHAnsi" w:cstheme="minorBidi"/>
-        <w:sz w:val="22"/>
-        <w:szCs w:val="22"/>
-        <w:lang w:val="pt-BR" w:eastAsia="pt-BR" w:bidi="ar-SA"/>
-      </w:rPr>
-    </w:rPrDefault>
-    <w:pPrDefault>
-      <w:pPr>
-        <w:spacing w:after="200" w:line="276" w:lineRule="auto"/>
-      </w:pPr>
-    </w:pPrDefault>
-  </w:docDefaults>
-  <w:latentStyles w:defLockedState="0" w:defUIPriority="99" w:defSemiHidden="1" w:defUnhideWhenUsed="1" w:defQFormat="0" w:count="267">
-    <w:lsdException w:name="Normal" w:semiHidden="0" w:uiPriority="0" w:unhideWhenUsed="0" w:qFormat="1"/>
-    <w:lsdException w:name="heading 1" w:semiHidden="0" w:uiPriority="9" w:unhideWhenUsed="0" w:qFormat="1"/>
-    <w:lsdException w:name="heading 2" w:uiPriority="9" w:qFormat="1"/>
-    <w:lsdException w:name="heading 3" w:uiPriority="9" w:qFormat="1"/>
-    <w:lsdException w:name="heading 4" w:uiPriority="9" w:qFormat="1"/>
-    <w:lsdException w:name="heading 5" w:uiPriority="9" w:qFormat="1"/>
-    <w:lsdException w:name="heading 6" w:uiPriority="9" w:qFormat="1"/>
-    <w:lsdException w:name="heading 7" w:uiPriority="9" w:qFormat="1"/>
-    <w:lsdException w:name="heading 8" w:uiPriority="9" w:qFormat="1"/>
-    <w:lsdException w:name="heading 9" w:uiPriority="9" w:qFormat="1"/>
-    <w:lsdException w:name="toc 1" w:uiPriority="39"/>
-    <w:lsdException w:name="toc 2" w:uiPriority="39"/>
-    <w:lsdException w:name="toc 3" w:uiPriority="39"/>
-    <w:lsdException w:name="toc 4" w:uiPriority="39"/>
-    <w:lsdException w:name="toc 5" w:uiPriority="39"/>
-    <w:lsdException w:name="toc 6" w:uiPriority="39"/>
-    <w:lsdException w:name="toc 7" w:uiPriority="39"/>
-    <w:lsdException w:name="toc 8" w:uiPriority="39"/>
-    <w:lsdException w:name="toc 9" w:uiPriority="39"/>
-    <w:lsdException w:name="caption" w:uiPriority="35" w:qFormat="1"/>
-    <w:lsdException w:name="Title" w:semiHidden="0" w:uiPriority="10" w:unhideWhenUsed="0" w:qFormat="1"/>
-    <w:lsdException w:name="Default Paragraph Font" w:uiPriority="1"/>
-    <w:lsdException w:name="Subtitle" w:semiHidden="0" w:uiPriority="11" w:unhideWhenUsed="0" w:qFormat="1"/>
-    <w:lsdException w:name="Strong" w:semiHidden="0" w:uiPriority="22" w:unhideWhenUsed="0" w:qFormat="1"/>
-    <w:lsdException w:name="Emphasis" w:semiHidden="0" w:uiPriority="20" w:unhideWhenUsed="0" w:qFormat="1"/>
-    <w:lsdException w:name="Table Grid" w:semiHidden="0" w:uiPriority="59" w:unhideWhenUsed="0"/>
-    <w:lsdException w:name="Placeholder Text" w:unhideWhenUsed="0"/>
-    <w:lsdException w:name="No Spacing" w:semiHidden="0" w:uiPriority="1" w:unhideWhenUsed="0" w:qFormat="1"/>
-    <w:lsdException w:name="Light Shading" w:semiHidden="0" w:uiPriority="60" w:unhideWhenUsed="0"/>
-    <w:lsdException w:name="Light List" w:semiHidden="0" w:uiPriority="61" w:unhideWhenUsed="0"/>
-    <w:lsdException w:name="Light Grid" w:semiHidden="0" w:uiPriority="62" w:unhideWhenUsed="0"/>
-    <w:lsdException w:name="Medium Shading 1" w:semiHidden="0" w:uiPriority="63" w:unhideWhenUsed="0"/>
-    <w:lsdException w:name="Medium Shading 2" w:semiHidden="0" w:uiPriority="64" w:unhideWhenUsed="0"/>
-    <w:lsdException w:name="Medium List 1" w:semiHidden="0" w:uiPriority="65" w:unhideWhenUsed="0"/>
-    <w:lsdException w:name="Medium List 2" w:semiHidden="0" w:uiPriority="66" w:unhideWhenUsed="0"/>
-    <w:lsdException w:name="Medium Grid 1" w:semiHidden="0" w:uiPriority="67" w:unhideWhenUsed="0"/>
-    <w:lsdException w:name="Medium Grid 2" w:semiHidden="0" w:uiPriority="68" w:unhideWhenUsed="0"/>
-    <w:lsdException w:name="Medium Grid 3" w:semiHidden="0" w:uiPriority="69" w:unhideWhenUsed="0"/>
-    <w:lsdException w:name="Dark List" w:semiHidden="0" w:uiPriority="70" w:unhideWhenUsed="0"/>
-    <w:lsdException w:name="Colorful Shading" w:semiHidden="0" w:uiPriority="71" w:unhideWhenUsed="0"/>
-    <w:lsdException w:name="Colorful List" w:semiHidden="0" w:uiPriority="72" w:unhideWhenUsed="0"/>
-    <w:lsdException w:name="Colorful Grid" w:semiHidden="0" w:uiPriority="73" w:unhideWhenUsed="0"/>
-    <w:lsdException w:name="Light Shading Accent 1" w:semiHidden="0" w:uiPriority="60" w:unhideWhenUsed="0"/>
-    <w:lsdException w:name="Light List Accent 1" w:semiHidden="0" w:uiPriority="61" w:unhideWhenUsed="0"/>
-    <w:lsdException w:name="Light Grid Accent 1" w:semiHidden="0" w:uiPriority="62" w:unhideWhenUsed="0"/>
-    <w:lsdException w:name="Medium Shading 1 Accent 1" w:semiHidden="0" w:uiPriority="63" w:unhideWhenUsed="0"/>
-    <w:lsdException w:name="Medium Shading 2 Accent 1" w:semiHidden="0" w:uiPriority="64" w:unhideWhenUsed="0"/>
-    <w:lsdException w:name="Medium List 1 Accent 1" w:semiHidden="0" w:uiPriority="65" w:unhideWhenUsed="0"/>
-    <w:lsdException w:name="Revision" w:unhideWhenUsed="0"/>
-    <w:lsdException w:name="List Paragraph" w:semiHidden="0" w:uiPriority="34" w:unhideWhenUsed="0" w:qFormat="1"/>
-    <w:lsdException w:name="Quote" w:semiHidden="0" w:uiPriority="29" w:unhideWhenUsed="0" w:qFormat="1"/>
-    <w:lsdException w:name="Intense Quote" w:semiHidden="0" w:uiPriority="30" w:unhideWhenUsed="0" w:qFormat="1"/>
-    <w:lsdException w:name="Medium List 2 Accent 1" w:semiHidden="0" w:uiPriority="66" w:unhideWhenUsed="0"/>
-    <w:lsdException w:name="Medium Grid 1 Accent 1" w:semiHidden="0" w:uiPriority="67" w:unhideWhenUsed="0"/>
-    <w:lsdException w:name="Medium Grid 2 Accent 1" w:semiHidden="0" w:uiPriority="68" w:unhideWhenUsed="0"/>
-    <w:lsdException w:name="Medium Grid 3 Accent 1" w:semiHidden="0" w:uiPriority="69" w:unhideWhenUsed="0"/>
-    <w:lsdException w:name="Dark List Accent 1" w:semiHidden="0" w:uiPriority="70" w:unhideWhenUsed="0"/>
-    <w:lsdException w:name="Colorful Shading Accent 1" w:semiHidden="0" w:uiPriority="71" w:unhideWhenUsed="0"/>
-    <w:lsdException w:name="Colorful List Accent 1" w:semiHidden="0" w:uiPriority="72" w:unhideWhenUsed="0"/>
-    <w:lsdException w:name="Colorful Grid Accent 1" w:semiHidden="0" w:uiPriority="73" w:unhideWhenUsed="0"/>
-    <w:lsdException w:name="Light Shading Accent 2" w:semiHidden="0" w:uiPriority="60" w:unhideWhenUsed="0"/>
-    <w:lsdException w:name="Light List Accent 2" w:semiHidden="0" w:uiPriority="61" w:unhideWhenUsed="0"/>
-    <w:lsdException w:name="Light Grid Accent 2" w:semiHidden="0" w:uiPriority="62" w:unhideWhenUsed="0"/>
-    <w:lsdException w:name="Medium Shading 1 Accent 2" w:semiHidden="0" w:uiPriority="63" w:unhideWhenUsed="0"/>
-    <w:lsdException w:name="Medium Shading 2 Accent 2" w:semiHidden="0" w:uiPriority="64" w:unhideWhenUsed="0"/>
-    <w:lsdException w:name="Medium List 1 Accent 2" w:semiHidden="0" w:uiPriority="65" w:unhideWhenUsed="0"/>
-    <w:lsdException w:name="Medium List 2 Accent 2" w:semiHidden="0" w:uiPriority="66" w:unhideWhenUsed="0"/>
-    <w:lsdException w:name="Medium Grid 1 Accent 2" w:semiHidden="0" w:uiPriority="67" w:unhideWhenUsed="0"/>
-    <w:lsdException w:name="Medium Grid 2 Accent 2" w:semiHidden="0" w:uiPriority="68" w:unhideWhenUsed="0"/>
-    <w:lsdException w:name="Medium Grid 3 Accent 2" w:semiHidden="0" w:uiPriority="69" w:unhideWhenUsed="0"/>
-    <w:lsdException w:name="Dark List Accent 2" w:semiHidden="0" w:uiPriority="70" w:unhideWhenUsed="0"/>
-    <w:lsdException w:name="Colorful Shading Accent 2" w:semiHidden="0" w:uiPriority="71" w:unhideWhenUsed="0"/>
-    <w:lsdException w:name="Colorful List Accent 2" w:semiHidden="0" w:uiPriority="72" w:unhideWhenUsed="0"/>
-    <w:lsdException w:name="Colorful Grid Accent 2" w:semiHidden="0" w:uiPriority="73" w:unhideWhenUsed="0"/>
-    <w:lsdException w:name="Light Shading Accent 3" w:semiHidden="0" w:uiPriority="60" w:unhideWhenUsed="0"/>
-    <w:lsdException w:name="Light List Accent 3" w:semiHidden="0" w:uiPriority="61" w:unhideWhenUsed="0"/>
-    <w:lsdException w:name="Light Grid Accent 3" w:semiHidden="0" w:uiPriority="62" w:unhideWhenUsed="0"/>
-    <w:lsdException w:name="Medium Shading 1 Accent 3" w:semiHidden="0" w:uiPriority="63" w:unhideWhenUsed="0"/>
-    <w:lsdException w:name="Medium Shading 2 Accent 3" w:semiHidden="0" w:uiPriority="64" w:unhideWhenUsed="0"/>
-    <w:lsdException w:name="Medium List 1 Accent 3" w:semiHidden="0" w:uiPriority="65" w:unhideWhenUsed="0"/>
-    <w:lsdException w:name="Medium List 2 Accent 3" w:semiHidden="0" w:uiPriority="66" w:unhideWhenUsed="0"/>
-    <w:lsdException w:name="Medium Grid 1 Accent 3" w:semiHidden="0" w:uiPriority="67" w:unhideWhenUsed="0"/>
-    <w:lsdException w:name="Medium Grid 2 Accent 3" w:semiHidden="0" w:uiPriority="68" w:unhideWhenUsed="0"/>
-    <w:lsdException w:name="Medium Grid 3 Accent 3" w:semiHidden="0" w:uiPriority="69" w:unhideWhenUsed="0"/>
-    <w:lsdException w:name="Dark List Accent 3" w:semiHidden="0" w:uiPriority="70" w:unhideWhenUsed="0"/>
-    <w:lsdException w:name="Colorful Shading Accent 3" w:semiHidden="0" w:uiPriority="71" w:unhideWhenUsed="0"/>
-    <w:lsdException w:name="Colorful List Accent 3" w:semiHidden="0" w:uiPriority="72" w:unhideWhenUsed="0"/>
-    <w:lsdException w:name="Colorful Grid Accent 3" w:semiHidden="0" w:uiPriority="73" w:unhideWhenUsed="0"/>
-    <w:lsdException w:name="Light Shading Accent 4" w:semiHidden="0" w:uiPriority="60" w:unhideWhenUsed="0"/>
-    <w:lsdException w:name="Light List Accent 4" w:semiHidden="0" w:uiPriority="61" w:unhideWhenUsed="0"/>
-    <w:lsdException w:name="Light Grid Accent 4" w:semiHidden="0" w:uiPriority="62" w:unhideWhenUsed="0"/>
-    <w:lsdException w:name="Medium Shading 1 Accent 4" w:semiHidden="0" w:uiPriority="63" w:unhideWhenUsed="0"/>
-    <w:lsdException w:name="Medium Shading 2 Accent 4" w:semiHidden="0" w:uiPriority="64" w:unhideWhenUsed="0"/>
-    <w:lsdException w:name="Medium List 1 Accent 4" w:semiHidden="0" w:uiPriority="65" w:unhideWhenUsed="0"/>
-    <w:lsdException w:name="Medium List 2 Accent 4" w:semiHidden="0" w:uiPriority="66" w:unhideWhenUsed="0"/>
-    <w:lsdException w:name="Medium Grid 1 Accent 4" w:semiHidden="0" w:uiPriority="67" w:unhideWhenUsed="0"/>
-    <w:lsdException w:name="Medium Grid 2 Accent 4" w:semiHidden="0" w:uiPriority="68" w:unhideWhenUsed="0"/>
-    <w:lsdException w:name="Medium Grid 3 Accent 4" w:semiHidden="0" w:uiPriority="69" w:unhideWhenUsed="0"/>
-    <w:lsdException w:name="Dark List Accent 4" w:semiHidden="0" w:uiPriority="70" w:unhideWhenUsed="0"/>
-    <w:lsdException w:name="Colorful Shading Accent 4" w:semiHidden="0" w:uiPriority="71" w:unhideWhenUsed="0"/>
-    <w:lsdException w:name="Colorful List Accent 4" w:semiHidden="0" w:uiPriority="72" w:unhideWhenUsed="0"/>
-    <w:lsdException w:name="Colorful Grid Accent 4" w:semiHidden="0" w:uiPriority="73" w:unhideWhenUsed="0"/>
-    <w:lsdException w:name="Light Shading Accent 5" w:semiHidden="0" w:uiPriority="60" w:unhideWhenUsed="0"/>
-    <w:lsdException w:name="Light List Accent 5" w:semiHidden="0" w:uiPriority="61" w:unhideWhenUsed="0"/>
-    <w:lsdException w:name="Light Grid Accent 5" w:semiHidden="0" w:uiPriority="62" w:unhideWhenUsed="0"/>
-    <w:lsdException w:name="Medium Shading 1 Accent 5" w:semiHidden="0" w:uiPriority="63" w:unhideWhenUsed="0"/>
-    <w:lsdException w:name="Medium Shading 2 Accent 5" w:semiHidden="0" w:uiPriority="64" w:unhideWhenUsed="0"/>
-    <w:lsdException w:name="Medium List 1 Accent 5" w:semiHidden="0" w:uiPriority="65" w:unhideWhenUsed="0"/>
-    <w:lsdException w:name="Medium List 2 Accent 5" w:semiHidden="0" w:uiPriority="66" w:unhideWhenUsed="0"/>
-    <w:lsdException w:name="Medium Grid 1 Accent 5" w:semiHidden="0" w:uiPriority="67" w:unhideWhenUsed="0"/>
-    <w:lsdException w:name="Medium Grid 2 Accent 5" w:semiHidden="0" w:uiPriority="68" w:unhideWhenUsed="0"/>
-    <w:lsdException w:name="Medium Grid 3 Accent 5" w:semiHidden="0" w:uiPriority="69" w:unhideWhenUsed="0"/>
-    <w:lsdException w:name="Dark List Accent 5" w:semiHidden="0" w:uiPriority="70" w:unhideWhenUsed="0"/>
-    <w:lsdException w:name="Colorful Shading Accent 5" w:semiHidden="0" w:uiPriority="71" w:unhideWhenUsed="0"/>
-    <w:lsdException w:name="Colorful List Accent 5" w:semiHidden="0" w:uiPriority="72" w:unhideWhenUsed="0"/>
-    <w:lsdException w:name="Colorful Grid Accent 5" w:semiHidden="0" w:uiPriority="73" w:unhideWhenUsed="0"/>
-    <w:lsdException w:name="Light Shading Accent 6" w:semiHidden="0" w:uiPriority="60" w:unhideWhenUsed="0"/>
-    <w:lsdException w:name="Light List Accent 6" w:semiHidden="0" w:uiPriority="61" w:unhideWhenUsed="0"/>
-    <w:lsdException w:name="Light Grid Accent 6" w:semiHidden="0" w:uiPriority="62" w:unhideWhenUsed="0"/>
-    <w:lsdException w:name="Medium Shading 1 Accent 6" w:semiHidden="0" w:uiPriority="63" w:unhideWhenUsed="0"/>
-    <w:lsdException w:name="Medium Shading 2 Accent 6" w:semiHidden="0" w:uiPriority="64" w:unhideWhenUsed="0"/>
-    <w:lsdException w:name="Medium List 1 Accent 6" w:semiHidden="0" w:uiPriority="65" w:unhideWhenUsed="0"/>
-    <w:lsdException w:name="Medium List 2 Accent 6" w:semiHidden="0" w:uiPriority="66" w:unhideWhenUsed="0"/>
-    <w:lsdException w:name="Medium Grid 1 Accent 6" w:semiHidden="0" w:uiPriority="67" w:unhideWhenUsed="0"/>
-    <w:lsdException w:name="Medium Grid 2 Accent 6" w:semiHidden="0" w:uiPriority="68" w:unhideWhenUsed="0"/>
-    <w:lsdException w:name="Medium Grid 3 Accent 6" w:semiHidden="0" w:uiPriority="69" w:unhideWhenUsed="0"/>
-    <w:lsdException w:name="Dark List Accent 6" w:semiHidden="0" w:uiPriority="70" w:unhideWhenUsed="0"/>
-    <w:lsdException w:name="Colorful Shading Accent 6" w:semiHidden="0" w:uiPriority="71" w:unhideWhenUsed="0"/>
-    <w:lsdException w:name="Colorful List Accent 6" w:semiHidden="0" w:uiPriority="72" w:unhideWhenUsed="0"/>
-    <w:lsdException w:name="Colorful Grid Accent 6" w:semiHidden="0" w:uiPriority="73" w:unhideWhenUsed="0"/>
-    <w:lsdException w:name="Subtle Emphasis" w:semiHidden="0" w:uiPriority="19" w:unhideWhenUsed="0" w:qFormat="1"/>
-    <w:lsdException w:name="Intense Emphasis" w:semiHidden="0" w:uiPriority="21" w:unhideWhenUsed="0" w:qFormat="1"/>
-    <w:lsdException w:name="Subtle Reference" w:semiHidden="0" w:uiPriority="31" w:unhideWhenUsed="0" w:qFormat="1"/>
-    <w:lsdException w:name="Intense Reference" w:semiHidden="0" w:uiPriority="32" w:unhideWhenUsed="0" w:qFormat="1"/>
-    <w:lsdException w:name="Book Title" w:semiHidden="0" w:uiPriority="33" w:unhideWhenUsed="0" w:qFormat="1"/>
-    <w:lsdException w:name="Bibliography" w:uiPriority="37"/>
-    <w:lsdException w:name="TOC Heading" w:uiPriority="39" w:qFormat="1"/>
+  <w:latentStyles w:defLockedState="0" w:defUIPriority="99" w:defSemiHidden="0" w:defUnhideWhenUsed="0" w:defQFormat="0" w:count="375">
+    <w:lsdException w:name="Normal" w:uiPriority="0" w:qFormat="1"/>
+    <w:lsdException w:name="heading 1" w:uiPriority="9" w:qFormat="1"/>
+    <w:lsdException w:name="heading 2" w:semiHidden="1" w:uiPriority="9" w:unhideWhenUsed="1" w:qFormat="1"/>
+    <w:lsdException w:name="heading 3" w:semiHidden="1" w:uiPriority="9" w:unhideWhenUsed="1" w:qFormat="1"/>
+    <w:lsdException w:name="heading 4" w:semiHidden="1" w:uiPriority="9" w:unhideWhenUsed="1" w:qFormat="1"/>
+    <w:lsdException w:name="heading 5" w:semiHidden="1" w:uiPriority="9" w:unhideWhenUsed="1" w:qFormat="1"/>
+    <w:lsdException w:name="heading 6" w:semiHidden="1" w:uiPriority="9" w:unhideWhenUsed="1" w:qFormat="1"/>
+    <w:lsdException w:name="heading 7" w:semiHidden="1" w:uiPriority="9" w:unhideWhenUsed="1" w:qFormat="1"/>
+    <w:lsdException w:name="heading 8" w:semiHidden="1" w:uiPriority="9" w:unhideWhenUsed="1" w:qFormat="1"/>
+    <w:lsdException w:name="heading 9" w:semiHidden="1" w:uiPriority="9" w:unhideWhenUsed="1" w:qFormat="1"/>
+    <w:lsdException w:name="index 1" w:semiHidden="1" w:unhideWhenUsed="1"/>
+    <w:lsdException w:name="index 2" w:semiHidden="1" w:unhideWhenUsed="1"/>
+    <w:lsdException w:name="index 3" w:semiHidden="1" w:unhideWhenUsed="1"/>
+    <w:lsdException w:name="index 4" w:semiHidden="1" w:unhideWhenUsed="1"/>
+    <w:lsdException w:name="index 5" w:semiHidden="1" w:unhideWhenUsed="1"/>
+    <w:lsdException w:name="index 6" w:semiHidden="1" w:unhideWhenUsed="1"/>
+    <w:lsdException w:name="index 7" w:semiHidden="1" w:unhideWhenUsed="1"/>
+    <w:lsdException w:name="index 8" w:semiHidden="1" w:unhideWhenUsed="1"/>
+    <w:lsdException w:name="index 9" w:semiHidden="1" w:unhideWhenUsed="1"/>
+    <w:lsdException w:name="toc 1" w:semiHidden="1" w:uiPriority="39" w:unhideWhenUsed="1"/>
+    <w:lsdException w:name="toc 2" w:semiHidden="1" w:uiPriority="39" w:unhideWhenUsed="1"/>
+    <w:lsdException w:name="toc 3" w:semiHidden="1" w:uiPriority="39" w:unhideWhenUsed="1"/>
+    <w:lsdException w:name="toc 4" w:semiHidden="1" w:uiPriority="39" w:unhideWhenUsed="1"/>
+    <w:lsdException w:name="toc 5" w:semiHidden="1" w:uiPriority="39" w:unhideWhenUsed="1"/>
+    <w:lsdException w:name="toc 6" w:semiHidden="1" w:uiPriority="39" w:unhideWhenUsed="1"/>
+    <w:lsdException w:name="toc 7" w:semiHidden="1" w:uiPriority="39" w:unhideWhenUsed="1"/>
+    <w:lsdException w:name="toc 8" w:semiHidden="1" w:uiPriority="39" w:unhideWhenUsed="1"/>
+    <w:lsdException w:name="toc 9" w:semiHidden="1" w:uiPriority="39" w:unhideWhenUsed="1"/>
+    <w:lsdException w:name="Normal Indent" w:semiHidden="1" w:unhideWhenUsed="1"/>
+    <w:lsdException w:name="footnote text" w:semiHidden="1" w:unhideWhenUsed="1"/>
+    <w:lsdException w:name="annotation text" w:semiHidden="1" w:unhideWhenUsed="1"/>
+    <w:lsdException w:name="header" w:semiHidden="1" w:unhideWhenUsed="1"/>
+    <w:lsdException w:name="footer" w:semiHidden="1" w:unhideWhenUsed="1"/>
+    <w:lsdException w:name="index heading" w:semiHidden="1" w:unhideWhenUsed="1"/>
+    <w:lsdException w:name="caption" w:semiHidden="1" w:uiPriority="35" w:unhideWhenUsed="1" w:qFormat="1"/>
+    <w:lsdException w:name="table of figures" w:semiHidden="1" w:unhideWhenUsed="1"/>
+    <w:lsdException w:name="envelope address" w:semiHidden="1" w:unhideWhenUsed="1"/>
+    <w:lsdException w:name="envelope return" w:semiHidden="1" w:unhideWhenUsed="1"/>
+    <w:lsdException w:name="footnote reference" w:semiHidden="1" w:unhideWhenUsed="1"/>
+    <w:lsdException w:name="annotation reference" w:semiHidden="1" w:unhideWhenUsed="1"/>
+    <w:lsdException w:name="line number" w:semiHidden="1" w:unhideWhenUsed="1"/>
+    <w:lsdException w:name="page number" w:semiHidden="1" w:unhideWhenUsed="1"/>
+    <w:lsdException w:name="endnote reference" w:semiHidden="1" w:unhideWhenUsed="1"/>
+    <w:lsdException w:name="endnote text" w:semiHidden="1" w:unhideWhenUsed="1"/>
+    <w:lsdException w:name="table of authorities" w:semiHidden="1" w:unhideWhenUsed="1"/>
+    <w:lsdException w:name="macro" w:semiHidden="1" w:unhideWhenUsed="1"/>
+    <w:lsdException w:name="toa heading" w:semiHidden="1" w:unhideWhenUsed="1"/>
+    <w:lsdException w:name="List" w:semiHidden="1" w:unhideWhenUsed="1"/>
+    <w:lsdException w:name="List Bullet" w:semiHidden="1" w:unhideWhenUsed="1"/>
+    <w:lsdException w:name="List Number" w:semiHidden="1" w:unhideWhenUsed="1"/>
+    <w:lsdException w:name="List 2" w:semiHidden="1" w:unhideWhenUsed="1"/>
+    <w:lsdException w:name="List 3" w:semiHidden="1" w:unhideWhenUsed="1"/>
+    <w:lsdException w:name="List 4" w:semiHidden="1" w:unhideWhenUsed="1"/>
+    <w:lsdException w:name="List 5" w:semiHidden="1" w:unhideWhenUsed="1"/>
+    <w:lsdException w:name="List Bullet 2" w:semiHidden="1" w:unhideWhenUsed="1"/>
+    <w:lsdException w:name="List Bullet 3" w:semiHidden="1" w:unhideWhenUsed="1"/>
+    <w:lsdException w:name="List Bullet 4" w:semiHidden="1" w:unhideWhenUsed="1"/>
+    <w:lsdException w:name="List Bullet 5" w:semiHidden="1" w:unhideWhenUsed="1"/>
+    <w:lsdException w:name="List Number 2" w:semiHidden="1" w:unhideWhenUsed="1"/>
+    <w:lsdException w:name="List Number 3" w:semiHidden="1" w:unhideWhenUsed="1"/>
+    <w:lsdException w:name="List Number 4" w:semiHidden="1" w:unhideWhenUsed="1"/>
+    <w:lsdException w:name="List Number 5" w:semiHidden="1" w:unhideWhenUsed="1"/>
+    <w:lsdException w:name="Title" w:uiPriority="10" w:qFormat="1"/>
+    <w:lsdException w:name="Closing" w:semiHidden="1" w:unhideWhenUsed="1"/>
+    <w:lsdException w:name="Signature" w:semiHidden="1" w:unhideWhenUsed="1"/>
+    <w:lsdException w:name="Default Paragraph Font" w:semiHidden="1" w:uiPriority="1" w:unhideWhenUsed="1"/>
+    <w:lsdException w:name="Body Text" w:semiHidden="1" w:unhideWhenUsed="1"/>
+    <w:lsdException w:name="Body Text Indent" w:semiHidden="1" w:unhideWhenUsed="1"/>
+    <w:lsdException w:name="List Continue" w:semiHidden="1" w:unhideWhenUsed="1"/>
+    <w:lsdException w:name="List Continue 2" w:semiHidden="1" w:unhideWhenUsed="1"/>
+    <w:lsdException w:name="List Continue 3" w:semiHidden="1" w:unhideWhenUsed="1"/>
+    <w:lsdException w:name="List Continue 4" w:semiHidden="1" w:unhideWhenUsed="1"/>
+    <w:lsdException w:name="List Continue 5" w:semiHidden="1" w:unhideWhenUsed="1"/>
+    <w:lsdException w:name="Message Header" w:semiHidden="1" w:unhideWhenUsed="1"/>
+    <w:lsdException w:name="Subtitle" w:uiPriority="11" w:qFormat="1"/>
+    <w:lsdException w:name="Salutation" w:semiHidden="1" w:unhideWhenUsed="1"/>
+    <w:lsdException w:name="Date" w:semiHidden="1" w:unhideWhenUsed="1"/>
+    <w:lsdException w:name="Body Text First Indent" w:semiHidden="1" w:unhideWhenUsed="1"/>
+    <w:lsdException w:name="Body Text First Indent 2" w:semiHidden="1" w:unhideWhenUsed="1"/>
+    <w:lsdException w:name="Note Heading" w:semiHidden="1" w:unhideWhenUsed="1"/>
+    <w:lsdException w:name="Body Text 2" w:semiHidden="1" w:unhideWhenUsed="1"/>
+    <w:lsdException w:name="Body Text 3" w:semiHidden="1" w:unhideWhenUsed="1"/>
+    <w:lsdException w:name="Body Text Indent 2" w:semiHidden="1" w:unhideWhenUsed="1"/>
+    <w:lsdException w:name="Body Text Indent 3" w:semiHidden="1" w:unhideWhenUsed="1"/>
+    <w:lsdException w:name="Block Text" w:semiHidden="1" w:unhideWhenUsed="1"/>
+    <w:lsdException w:name="Hyperlink" w:semiHidden="1" w:unhideWhenUsed="1"/>
+    <w:lsdException w:name="FollowedHyperlink" w:semiHidden="1" w:unhideWhenUsed="1"/>
+    <w:lsdException w:name="Strong" w:uiPriority="22" w:qFormat="1"/>
+    <w:lsdException w:name="Emphasis" w:uiPriority="20" w:qFormat="1"/>
+    <w:lsdException w:name="Document Map" w:semiHidden="1" w:unhideWhenUsed="1"/>
+    <w:lsdException w:name="Plain Text" w:semiHidden="1" w:unhideWhenUsed="1"/>
+    <w:lsdException w:name="E-mail Signature" w:semiHidden="1" w:unhideWhenUsed="1"/>
+    <w:lsdException w:name="HTML Top of Form" w:semiHidden="1" w:unhideWhenUsed="1"/>
+    <w:lsdException w:name="HTML Bottom of Form" w:semiHidden="1" w:unhideWhenUsed="1"/>
+    <w:lsdException w:name="Normal (Web)" w:semiHidden="1" w:unhideWhenUsed="1"/>
+    <w:lsdException w:name="HTML Acronym" w:semiHidden="1" w:unhideWhenUsed="1"/>
+    <w:lsdException w:name="HTML Address" w:semiHidden="1" w:unhideWhenUsed="1"/>
+    <w:lsdException w:name="HTML Cite" w:semiHidden="1" w:unhideWhenUsed="1"/>
+    <w:lsdException w:name="HTML Code" w:semiHidden="1" w:unhideWhenUsed="1"/>
+    <w:lsdException w:name="HTML Definition" w:semiHidden="1" w:unhideWhenUsed="1"/>
+    <w:lsdException w:name="HTML Keyboard" w:semiHidden="1" w:unhideWhenUsed="1"/>
+    <w:lsdException w:name="HTML Preformatted" w:semiHidden="1" w:unhideWhenUsed="1"/>
+    <w:lsdException w:name="HTML Sample" w:semiHidden="1" w:unhideWhenUsed="1"/>
+    <w:lsdException w:name="HTML Typewriter" w:semiHidden="1" w:unhideWhenUsed="1"/>
+    <w:lsdException w:name="HTML Variable" w:semiHidden="1" w:unhideWhenUsed="1"/>
+    <w:lsdException w:name="Normal Table" w:semiHidden="1" w:unhideWhenUsed="1"/>
+    <w:lsdException w:name="annotation subject" w:semiHidden="1" w:unhideWhenUsed="1"/>
+    <w:lsdException w:name="No List" w:semiHidden="1" w:unhideWhenUsed="1"/>
+    <w:lsdException w:name="Outline List 1" w:semiHidden="1" w:unhideWhenUsed="1"/>
+    <w:lsdException w:name="Outline List 2" w:semiHidden="1" w:unhideWhenUsed="1"/>
+    <w:lsdException w:name="Outline List 3" w:semiHidden="1" w:unhideWhenUsed="1"/>
+    <w:lsdException w:name="Table Simple 1" w:semiHidden="1" w:unhideWhenUsed="1"/>
+    <w:lsdException w:name="Table Simple 2" w:semiHidden="1" w:unhideWhenUsed="1"/>
+    <w:lsdException w:name="Table Simple 3" w:semiHidden="1" w:unhideWhenUsed="1"/>
+    <w:lsdException w:name="Table Classic 1" w:semiHidden="1" w:unhideWhenUsed="1"/>
+    <w:lsdException w:name="Table Classic 2" w:semiHidden="1" w:unhideWhenUsed="1"/>
+    <w:lsdException w:name="Table Classic 3" w:semiHidden="1" w:unhideWhenUsed="1"/>
+    <w:lsdException w:name="Table Classic 4" w:semiHidden="1" w:unhideWhenUsed="1"/>
+    <w:lsdException w:name="Table Colorful 1" w:semiHidden="1" w:unhideWhenUsed="1"/>
+    <w:lsdException w:name="Table Colorful 2" w:semiHidden="1" w:unhideWhenUsed="1"/>
+    <w:lsdException w:name="Table Colorful 3" w:semiHidden="1" w:unhideWhenUsed="1"/>
+    <w:lsdException w:name="Table Columns 1" w:semiHidden="1" w:unhideWhenUsed="1"/>
+    <w:lsdException w:name="Table Columns 2" w:semiHidden="1" w:unhideWhenUsed="1"/>
+    <w:lsdException w:name="Table Columns 3" w:semiHidden="1" w:unhideWhenUsed="1"/>
+    <w:lsdException w:name="Table Columns 4" w:semiHidden="1" w:unhideWhenUsed="1"/>
+    <w:lsdException w:name="Table Columns 5" w:semiHidden="1" w:unhideWhenUsed="1"/>
+    <w:lsdException w:name="Table Grid 1" w:semiHidden="1" w:unhideWhenUsed="1"/>
+    <w:lsdException w:name="Table Grid 2" w:semiHidden="1" w:unhideWhenUsed="1"/>
+    <w:lsdException w:name="Table Grid 3" w:semiHidden="1" w:unhideWhenUsed="1"/>
+    <w:lsdException w:name="Table Grid 4" w:semiHidden="1" w:unhideWhenUsed="1"/>
+    <w:lsdException w:name="Table Grid 5" w:semiHidden="1" w:unhideWhenUsed="1"/>
+    <w:lsdException w:name="Table Grid 6" w:semiHidden="1" w:unhideWhenUsed="1"/>
+    <w:lsdException w:name="Table Grid 7" w:semiHidden="1" w:unhideWhenUsed="1"/>
+    <w:lsdException w:name="Table Grid 8" w:semiHidden="1" w:unhideWhenUsed="1"/>
+    <w:lsdException w:name="Table List 1" w:semiHidden="1" w:unhideWhenUsed="1"/>
+    <w:lsdException w:name="Table List 2" w:semiHidden="1" w:unhideWhenUsed="1"/>
+    <w:lsdException w:name="Table List 3" w:semiHidden="1" w:unhideWhenUsed="1"/>
+    <w:lsdException w:name="Table List 4" w:semiHidden="1" w:unhideWhenUsed="1"/>
+    <w:lsdException w:name="Table List 5" w:semiHidden="1" w:unhideWhenUsed="1"/>
+    <w:lsdException w:name="Table List 6" w:semiHidden="1" w:unhideWhenUsed="1"/>
+    <w:lsdException w:name="Table List 7" w:semiHidden="1" w:unhideWhenUsed="1"/>
+    <w:lsdException w:name="Table List 8" w:semiHidden="1" w:unhideWhenUsed="1"/>
+    <w:lsdException w:name="Table 3D effects 1" w:semiHidden="1" w:unhideWhenUsed="1"/>
+    <w:lsdException w:name="Table 3D effects 2" w:semiHidden="1" w:unhideWhenUsed="1"/>
+    <w:lsdException w:name="Table 3D effects 3" w:semiHidden="1" w:unhideWhenUsed="1"/>
+    <w:lsdException w:name="Table Contemporary" w:semiHidden="1" w:unhideWhenUsed="1"/>
+    <w:lsdException w:name="Table Elegant" w:semiHidden="1" w:unhideWhenUsed="1"/>
+    <w:lsdException w:name="Table Professional" w:semiHidden="1" w:unhideWhenUsed="1"/>
+    <w:lsdException w:name="Table Subtle 1" w:semiHidden="1" w:unhideWhenUsed="1"/>
+    <w:lsdException w:name="Table Subtle 2" w:semiHidden="1" w:unhideWhenUsed="1"/>
+    <w:lsdException w:name="Table Web 1" w:semiHidden="1" w:unhideWhenUsed="1"/>
+    <w:lsdException w:name="Table Web 2" w:semiHidden="1" w:unhideWhenUsed="1"/>
+    <w:lsdException w:name="Table Web 3" w:semiHidden="1" w:unhideWhenUsed="1"/>
+    <w:lsdException w:name="Balloon Text" w:semiHidden="1" w:unhideWhenUsed="1"/>
+    <w:lsdException w:name="Table Grid" w:semiHidden="1" w:uiPriority="59" w:unhideWhenUsed="1"/>
+    <w:lsdException w:name="Table Theme" w:semiHidden="1" w:unhideWhenUsed="1"/>
+    <w:lsdException w:name="Placeholder Text" w:semiHidden="1"/>
+    <w:lsdException w:name="No Spacing" w:uiPriority="1" w:qFormat="1"/>
+    <w:lsdException w:name="Light Shading" w:uiPriority="60"/>
+    <w:lsdException w:name="Light List" w:uiPriority="61"/>
+    <w:lsdException w:name="Light Grid" w:uiPriority="62"/>
+    <w:lsdException w:name="Medium Shading 1" w:uiPriority="63"/>
+    <w:lsdException w:name="Medium Shading 2" w:uiPriority="64"/>
+    <w:lsdException w:name="Medium List 1" w:uiPriority="65"/>
+    <w:lsdException w:name="Medium List 2" w:uiPriority="66"/>
+    <w:lsdException w:name="Medium Grid 1" w:uiPriority="67"/>
+    <w:lsdException w:name="Medium Grid 2" w:uiPriority="68"/>
+    <w:lsdException w:name="Medium Grid 3" w:uiPriority="69"/>
+    <w:lsdException w:name="Dark List" w:uiPriority="70"/>
+    <w:lsdException w:name="Colorful Shading" w:uiPriority="71"/>
+    <w:lsdException w:name="Colorful List" w:uiPriority="72"/>
+    <w:lsdException w:name="Colorful Grid" w:uiPriority="73"/>
+    <w:lsdException w:name="Light Shading Accent 1" w:uiPriority="60"/>
+    <w:lsdException w:name="Light List Accent 1" w:uiPriority="61"/>
+    <w:lsdException w:name="Light Grid Accent 1" w:uiPriority="62"/>
+    <w:lsdException w:name="Medium Shading 1 Accent 1" w:uiPriority="63"/>
+    <w:lsdException w:name="Medium Shading 2 Accent 1" w:uiPriority="64"/>
+    <w:lsdException w:name="Medium List 1 Accent 1" w:uiPriority="65"/>
+    <w:lsdException w:name="Revision" w:semiHidden="1"/>
+    <w:lsdException w:name="List Paragraph" w:uiPriority="34" w:qFormat="1"/>
+    <w:lsdException w:name="Quote" w:uiPriority="29" w:qFormat="1"/>
+    <w:lsdException w:name="Intense Quote" w:uiPriority="30" w:qFormat="1"/>
+    <w:lsdException w:name="Medium List 2 Accent 1" w:uiPriority="66"/>
+    <w:lsdException w:name="Medium Grid 1 Accent 1" w:uiPriority="67"/>
+    <w:lsdException w:name="Medium Grid 2 Accent 1" w:uiPriority="68"/>
+    <w:lsdException w:name="Medium Grid 3 Accent 1" w:uiPriority="69"/>
+    <w:lsdException w:name="Dark List Accent 1" w:uiPriority="70"/>
+    <w:lsdException w:name="Colorful Shading Accent 1" w:uiPriority="71"/>
+    <w:lsdException w:name="Colorful List Accent 1" w:uiPriority="72"/>
+    <w:lsdException w:name="Colorful Grid Accent 1" w:uiPriority="73"/>
+    <w:lsdException w:name="Light Shading Accent 2" w:uiPriority="60"/>
+    <w:lsdException w:name="Light List Accent 2" w:uiPriority="61"/>
+    <w:lsdException w:name="Light Grid Accent 2" w:uiPriority="62"/>
+    <w:lsdException w:name="Medium Shading 1 Accent 2" w:uiPriority="63"/>
+    <w:lsdException w:name="Medium Shading 2 Accent 2" w:uiPriority="64"/>
+    <w:lsdException w:name="Medium List 1 Accent 2" w:uiPriority="65"/>
+    <w:lsdException w:name="Medium List 2 Accent 2" w:uiPriority="66"/>
+    <w:lsdException w:name="Medium Grid 1 Accent 2" w:uiPriority="67"/>
+    <w:lsdException w:name="Medium Grid 2 Accent 2" w:uiPriority="68"/>
+    <w:lsdException w:name="Medium Grid 3 Accent 2" w:uiPriority="69"/>
+    <w:lsdException w:name="Dark List Accent 2" w:uiPriority="70"/>
+    <w:lsdException w:name="Colorful Shading Accent 2" w:uiPriority="71"/>
+    <w:lsdException w:name="Colorful List Accent 2" w:uiPriority="72"/>
+    <w:lsdException w:name="Colorful Grid Accent 2" w:uiPriority="73"/>
+    <w:lsdException w:name="Light Shading Accent 3" w:uiPriority="60"/>
+    <w:lsdException w:name="Light List Accent 3" w:uiPriority="61"/>
+    <w:lsdException w:name="Light Grid Accent 3" w:uiPriority="62"/>
+    <w:lsdException w:name="Medium Shading 1 Accent 3" w:uiPriority="63"/>
+    <w:lsdException w:name="Medium Shading 2 Accent 3" w:uiPriority="64"/>
+    <w:lsdException w:name="Medium List 1 Accent 3" w:uiPriority="65"/>
+    <w:lsdException w:name="Medium List 2 Accent 3" w:uiPriority="66"/>
+    <w:lsdException w:name="Medium Grid 1 Accent 3" w:uiPriority="67"/>
+    <w:lsdException w:name="Medium Grid 2 Accent 3" w:uiPriority="68"/>
+    <w:lsdException w:name="Medium Grid 3 Accent 3" w:uiPriority="69"/>
+    <w:lsdException w:name="Dark List Accent 3" w:uiPriority="70"/>
+    <w:lsdException w:name="Colorful Shading Accent 3" w:uiPriority="71"/>
+    <w:lsdException w:name="Colorful List Accent 3" w:uiPriority="72"/>
+    <w:lsdException w:name="Colorful Grid Accent 3" w:uiPriority="73"/>
+    <w:lsdException w:name="Light Shading Accent 4" w:uiPriority="60"/>
+    <w:lsdException w:name="Light List Accent 4" w:uiPriority="61"/>
+    <w:lsdException w:name="Light Grid Accent 4" w:uiPriority="62"/>
+    <w:lsdException w:name="Medium Shading 1 Accent 4" w:uiPriority="63"/>
+    <w:lsdException w:name="Medium Shading 2 Accent 4" w:uiPriority="64"/>
+    <w:lsdException w:name="Medium List 1 Accent 4" w:uiPriority="65"/>
+    <w:lsdException w:name="Medium List 2 Accent 4" w:uiPriority="66"/>
+    <w:lsdException w:name="Medium Grid 1 Accent 4" w:uiPriority="67"/>
+    <w:lsdException w:name="Medium Grid 2 Accent 4" w:uiPriority="68"/>
+    <w:lsdException w:name="Medium Grid 3 Accent 4" w:uiPriority="69"/>
+    <w:lsdException w:name="Dark List Accent 4" w:uiPriority="70"/>
+    <w:lsdException w:name="Colorful Shading Accent 4" w:uiPriority="71"/>
+    <w:lsdException w:name="Colorful List Accent 4" w:uiPriority="72"/>
+    <w:lsdException w:name="Colorful Grid Accent 4" w:uiPriority="73"/>
+    <w:lsdException w:name="Light Shading Accent 5" w:uiPriority="60"/>
+    <w:lsdException w:name="Light List Accent 5" w:uiPriority="61"/>
+    <w:lsdException w:name="Light Grid Accent 5" w:uiPriority="62"/>
+    <w:lsdException w:name="Medium Shading 1 Accent 5" w:uiPriority="63"/>
+    <w:lsdException w:name="Medium Shading 2 Accent 5" w:uiPriority="64"/>
+    <w:lsdException w:name="Medium List 1 Accent 5" w:uiPriority="65"/>
+    <w:lsdException w:name="Medium List 2 Accent 5" w:uiPriority="66"/>
+    <w:lsdException w:name="Medium Grid 1 Accent 5" w:uiPriority="67"/>
+    <w:lsdException w:name="Medium Grid 2 Accent 5" w:uiPriority="68"/>
+    <w:lsdException w:name="Medium Grid 3 Accent 5" w:uiPriority="69"/>
+    <w:lsdException w:name="Dark List Accent 5" w:uiPriority="70"/>
+    <w:lsdException w:name="Colorful Shading Accent 5" w:uiPriority="71"/>
+    <w:lsdException w:name="Colorful List Accent 5" w:uiPriority="72"/>
+    <w:lsdException w:name="Colorful Grid Accent 5" w:uiPriority="73"/>
+    <w:lsdException w:name="Light Shading Accent 6" w:uiPriority="60"/>
+    <w:lsdException w:name="Light List Accent 6" w:uiPriority="61"/>
+    <w:lsdException w:name="Light Grid Accent 6" w:uiPriority="62"/>
+    <w:lsdException w:name="Medium Shading 1 Accent 6" w:uiPriority="63"/>
+    <w:lsdException w:name="Medium Shading 2 Accent 6" w:uiPriority="64"/>
+    <w:lsdException w:name="Medium List 1 Accent 6" w:uiPriority="65"/>
+    <w:lsdException w:name="Medium List 2 Accent 6" w:uiPriority="66"/>
+    <w:lsdException w:name="Medium Grid 1 Accent 6" w:uiPriority="67"/>
+    <w:lsdException w:name="Medium Grid 2 Accent 6" w:uiPriority="68"/>
+    <w:lsdException w:name="Medium Grid 3 Accent 6" w:uiPriority="69"/>
+    <w:lsdException w:name="Dark List Accent 6" w:uiPriority="70"/>
+    <w:lsdException w:name="Colorful Shading Accent 6" w:uiPriority="71"/>
+    <w:lsdException w:name="Colorful List Accent 6" w:uiPriority="72"/>
+    <w:lsdException w:name="Colorful Grid Accent 6" w:uiPriority="73"/>
+    <w:lsdException w:name="Subtle Emphasis" w:uiPriority="19" w:qFormat="1"/>
+    <w:lsdException w:name="Intense Emphasis" w:uiPriority="21" w:qFormat="1"/>
+    <w:lsdException w:name="Subtle Reference" w:uiPriority="31" w:qFormat="1"/>
+    <w:lsdException w:name="Intense Reference" w:uiPriority="32" w:qFormat="1"/>
+    <w:lsdException w:name="Book Title" w:uiPriority="33" w:qFormat="1"/>
+    <w:lsdException w:name="Bibliography" w:semiHidden="1" w:uiPriority="37" w:unhideWhenUsed="1"/>
+    <w:lsdException w:name="TOC Heading" w:semiHidden="1" w:uiPriority="39" w:unhideWhenUsed="1" w:qFormat="1"/>
+    <w:lsdException w:name="Plain Table 1" w:uiPriority="41"/>
+    <w:lsdException w:name="Plain Table 2" w:uiPriority="42"/>
+    <w:lsdException w:name="Plain Table 3" w:uiPriority="43"/>
+    <w:lsdException w:name="Plain Table 4" w:uiPriority="44"/>
+    <w:lsdException w:name="Plain Table 5" w:uiPriority="45"/>
+    <w:lsdException w:name="Grid Table Light" w:uiPriority="40"/>
+    <w:lsdException w:name="Grid Table 1 Light" w:uiPriority="46"/>
+    <w:lsdException w:name="Grid Table 2" w:uiPriority="47"/>
+    <w:lsdException w:name="Grid Table 3" w:uiPriority="48"/>
+    <w:lsdException w:name="Grid Table 4" w:uiPriority="49"/>
+    <w:lsdException w:name="Grid Table 5 Dark" w:uiPriority="50"/>
+    <w:lsdException w:name="Grid Table 6 Colorful" w:uiPriority="51"/>
+    <w:lsdException w:name="Grid Table 7 Colorful" w:uiPriority="52"/>
+    <w:lsdException w:name="Grid Table 1 Light Accent 1" w:uiPriority="46"/>
+    <w:lsdException w:name="Grid Table 2 Accent 1" w:uiPriority="47"/>
+    <w:lsdException w:name="Grid Table 3 Accent 1" w:uiPriority="48"/>
+    <w:lsdException w:name="Grid Table 4 Accent 1" w:uiPriority="49"/>
+    <w:lsdException w:name="Grid Table 5 Dark Accent 1" w:uiPriority="50"/>
+    <w:lsdException w:name="Grid Table 6 Colorful Accent 1" w:uiPriority="51"/>
+    <w:lsdException w:name="Grid Table 7 Colorful Accent 1" w:uiPriority="52"/>
+    <w:lsdException w:name="Grid Table 1 Light Accent 2" w:uiPriority="46"/>
+    <w:lsdException w:name="Grid Table 2 Accent 2" w:uiPriority="47"/>
+    <w:lsdException w:name="Grid Table 3 Accent 2" w:uiPriority="48"/>
+    <w:lsdException w:name="Grid Table 4 Accent 2" w:uiPriority="49"/>
+    <w:lsdException w:name="Grid Table 5 Dark Accent 2" w:uiPriority="50"/>
+    <w:lsdException w:name="Grid Table 6 Colorful Accent 2" w:uiPriority="51"/>
+    <w:lsdException w:name="Grid Table 7 Colorful Accent 2" w:uiPriority="52"/>
+    <w:lsdException w:name="Grid Table 1 Light Accent 3" w:uiPriority="46"/>
+    <w:lsdException w:name="Grid Table 2 Accent 3" w:uiPriority="47"/>
+    <w:lsdException w:name="Grid Table 3 Accent 3" w:uiPriority="48"/>
+    <w:lsdException w:name="Grid Table 4 Accent 3" w:uiPriority="49"/>
+    <w:lsdException w:name="Grid Table 5 Dark Accent 3" w:uiPriority="50"/>
+    <w:lsdException w:name="Grid Table 6 Colorful Accent 3" w:uiPriority="51"/>
+    <w:lsdException w:name="Grid Table 7 Colorful Accent 3" w:uiPriority="52"/>
+    <w:lsdException w:name="Grid Table 1 Light Accent 4" w:uiPriority="46"/>
+    <w:lsdException w:name="Grid Table 2 Accent 4" w:uiPriority="47"/>
+    <w:lsdException w:name="Grid Table 3 Accent 4" w:uiPriority="48"/>
+    <w:lsdException w:name="Grid Table 4 Accent 4" w:uiPriority="49"/>
+    <w:lsdException w:name="Grid Table 5 Dark Accent 4" w:uiPriority="50"/>
+    <w:lsdException w:name="Grid Table 6 Colorful Accent 4" w:uiPriority="51"/>
+    <w:lsdException w:name="Grid Table 7 Colorful Accent 4" w:uiPriority="52"/>
+    <w:lsdException w:name="Grid Table 1 Light Accent 5" w:uiPriority="46"/>
+    <w:lsdException w:name="Grid Table 2 Accent 5" w:uiPriority="47"/>
+    <w:lsdException w:name="Grid Table 3 Accent 5" w:uiPriority="48"/>
+    <w:lsdException w:name="Grid Table 4 Accent 5" w:uiPriority="49"/>
+    <w:lsdException w:name="Grid Table 5 Dark Accent 5" w:uiPriority="50"/>
+    <w:lsdException w:name="Grid Table 6 Colorful Accent 5" w:uiPriority="51"/>
+    <w:lsdException w:name="Grid Table 7 Colorful Accent 5" w:uiPriority="52"/>
+    <w:lsdException w:name="Grid Table 1 Light Accent 6" w:uiPriority="46"/>
+    <w:lsdException w:name="Grid Table 2 Accent 6" w:uiPriority="47"/>
+    <w:lsdException w:name="Grid Table 3 Accent 6" w:uiPriority="48"/>
+    <w:lsdException w:name="Grid Table 4 Accent 6" w:uiPriority="49"/>
+    <w:lsdException w:name="Grid Table 5 Dark Accent 6" w:uiPriority="50"/>
+    <w:lsdException w:name="Grid Table 6 Colorful Accent 6" w:uiPriority="51"/>
+    <w:lsdException w:name="Grid Table 7 Colorful Accent 6" w:uiPriority="52"/>
+    <w:lsdException w:name="List Table 1 Light" w:uiPriority="46"/>
+    <w:lsdException w:name="List Table 2" w:uiPriority="47"/>
+    <w:lsdException w:name="List Table 3" w:uiPriority="48"/>
+    <w:lsdException w:name="List Table 4" w:uiPriority="49"/>
+    <w:lsdException w:name="List Table 5 Dark" w:uiPriority="50"/>
+    <w:lsdException w:name="List Table 6 Colorful" w:uiPriority="51"/>
+    <w:lsdException w:name="List Table 7 Colorful" w:uiPriority="52"/>
+    <w:lsdException w:name="List Table 1 Light Accent 1" w:uiPriority="46"/>
+    <w:lsdException w:name="List Table 2 Accent 1" w:uiPriority="47"/>
+    <w:lsdException w:name="List Table 3 Accent 1" w:uiPriority="48"/>
+    <w:lsdException w:name="List Table 4 Accent 1" w:uiPriority="49"/>
+    <w:lsdException w:name="List Table 5 Dark Accent 1" w:uiPriority="50"/>
+    <w:lsdException w:name="List Table 6 Colorful Accent 1" w:uiPriority="51"/>
+    <w:lsdException w:name="List Table 7 Colorful Accent 1" w:uiPriority="52"/>
+    <w:lsdException w:name="List Table 1 Light Accent 2" w:uiPriority="46"/>
+    <w:lsdException w:name="List Table 2 Accent 2" w:uiPriority="47"/>
+    <w:lsdException w:name="List Table 3 Accent 2" w:uiPriority="48"/>
+    <w:lsdException w:name="List Table 4 Accent 2" w:uiPriority="49"/>
+    <w:lsdException w:name="List Table 5 Dark Accent 2" w:uiPriority="50"/>
+    <w:lsdException w:name="List Table 6 Colorful Accent 2" w:uiPriority="51"/>
+    <w:lsdException w:name="List Table 7 Colorful Accent 2" w:uiPriority="52"/>
+    <w:lsdException w:name="List Table 1 Light Accent 3" w:uiPriority="46"/>
+    <w:lsdException w:name="List Table 2 Accent 3" w:uiPriority="47"/>
+    <w:lsdException w:name="List Table 3 Accent 3" w:uiPriority="48"/>
+    <w:lsdException w:name="List Table 4 Accent 3" w:uiPriority="49"/>
+    <w:lsdException w:name="List Table 5 Dark Accent 3" w:uiPriority="50"/>
+    <w:lsdException w:name="List Table 6 Colorful Accent 3" w:uiPriority="51"/>
+    <w:lsdException w:name="List Table 7 Colorful Accent 3" w:uiPriority="52"/>
+    <w:lsdException w:name="List Table 1 Light Accent 4" w:uiPriority="46"/>
+    <w:lsdException w:name="List Table 2 Accent 4" w:uiPriority="47"/>
+    <w:lsdException w:name="List Table 3 Accent 4" w:uiPriority="48"/>
+    <w:lsdException w:name="List Table 4 Accent 4" w:uiPriority="49"/>
+    <w:lsdException w:name="List Table 5 Dark Accent 4" w:uiPriority="50"/>
+    <w:lsdException w:name="List Table 6 Colorful Accent 4" w:uiPriority="51"/>
+    <w:lsdException w:name="List Table 7 Colorful Accent 4" w:uiPriority="52"/>
+    <w:lsdException w:name="List Table 1 Light Accent 5" w:uiPriority="46"/>
+    <w:lsdException w:name="List Table 2 Accent 5" w:uiPriority="47"/>
+    <w:lsdException w:name="List Table 3 Accent 5" w:uiPriority="48"/>
+    <w:lsdException w:name="List Table 4 Accent 5" w:uiPriority="49"/>
+    <w:lsdException w:name="List Table 5 Dark Accent 5" w:uiPriority="50"/>
+    <w:lsdException w:name="List Table 6 Colorful Accent 5" w:uiPriority="51"/>
+    <w:lsdException w:name="List Table 7 Colorful Accent 5" w:uiPriority="52"/>
+    <w:lsdException w:name="List Table 1 Light Accent 6" w:uiPriority="46"/>
+    <w:lsdException w:name="List Table 2 Accent 6" w:uiPriority="47"/>
+    <w:lsdException w:name="List Table 3 Accent 6" w:uiPriority="48"/>
+    <w:lsdException w:name="List Table 4 Accent 6" w:uiPriority="49"/>
+    <w:lsdException w:name="List Table 5 Dark Accent 6" w:uiPriority="50"/>
+    <w:lsdException w:name="List Table 6 Colorful Accent 6" w:uiPriority="51"/>
+    <w:lsdException w:name="List Table 7 Colorful Accent 6" w:uiPriority="52"/>
+    <w:lsdException w:name="Mention" w:semiHidden="1" w:unhideWhenUsed="1"/>
+    <w:lsdException w:name="Smart Hyperlink" w:semiHidden="1" w:unhideWhenUsed="1"/>
+    <w:lsdException w:name="Hashtag" w:semiHidden="1" w:unhideWhenUsed="1"/>
+    <w:lsdException w:name="Unresolved Mention" w:semiHidden="1" w:unhideWhenUsed="1"/>
   </w:latentStyles>
   <w:style w:type="paragraph" w:default="1" w:styleId="Normal">
     <w:name w:val="Normal"/>
@@ -13046,7 +12341,7 @@
 </file>
 
 <file path=word/glossary/webSettings.xml><?xml version="1.0" encoding="utf-8"?>
-<w:webSettings xmlns:mc="http://schemas.openxmlformats.org/markup-compatibility/2006" xmlns:r="http://schemas.openxmlformats.org/officeDocument/2006/relationships" xmlns:w="http://schemas.openxmlformats.org/wordprocessingml/2006/main" xmlns:w14="http://schemas.microsoft.com/office/word/2010/wordml" mc:Ignorable="w14">
+<w:webSettings xmlns:mc="http://schemas.openxmlformats.org/markup-compatibility/2006" xmlns:r="http://schemas.openxmlformats.org/officeDocument/2006/relationships" xmlns:w="http://schemas.openxmlformats.org/wordprocessingml/2006/main" xmlns:w14="http://schemas.microsoft.com/office/word/2010/wordml" xmlns:w15="http://schemas.microsoft.com/office/word/2012/wordml" xmlns:w16cid="http://schemas.microsoft.com/office/word/2016/wordml/cid" xmlns:w16se="http://schemas.microsoft.com/office/word/2015/wordml/symex" mc:Ignorable="w14 w15 w16se w16cid">
   <w:optimizeForBrowser/>
   <w:allowPNG/>
 </w:webSettings>
@@ -13396,7 +12691,7 @@
 </file>
 
 <file path=customXml/itemProps2.xml><?xml version="1.0" encoding="utf-8"?>
-<ds:datastoreItem xmlns:ds="http://schemas.openxmlformats.org/officeDocument/2006/customXml" ds:itemID="{C0709232-CEE0-4DA5-9C5C-EEBCEA1BDF0A}">
+<ds:datastoreItem xmlns:ds="http://schemas.openxmlformats.org/officeDocument/2006/customXml" ds:itemID="{852D1C7D-A596-42F7-9168-197564B054E9}">
   <ds:schemaRefs>
     <ds:schemaRef ds:uri="http://schemas.openxmlformats.org/officeDocument/2006/bibliography"/>
   </ds:schemaRefs>

</xml_diff>